<commit_message>
Updated Construction Iteration Plan 4 updated.docx, upload minutes from meeting 3.09.2018 and upload final Iteration Plan/Construction Iteration Plan 5 initial.docx
</commit_message>
<xml_diff>
--- a/documents/Iteration Plan/Construction Iteration Plan 4 updated.docx
+++ b/documents/Iteration Plan/Construction Iteration Plan 4 updated.docx
@@ -17,11 +17,21 @@
       <w:r>
         <w:t xml:space="preserve">Construction </w:t>
       </w:r>
-      <w:fldSimple w:instr=" TITLE  \* MERGEFORMAT ">
-        <w:r>
-          <w:t>Iteration Plan</w:t>
-        </w:r>
-      </w:fldSimple>
+      <w:r>
+        <w:fldChar w:fldCharType="begin"/>
+      </w:r>
+      <w:r>
+        <w:instrText xml:space="preserve"> TITLE  \* MERGEFORMAT </w:instrText>
+      </w:r>
+      <w:r>
+        <w:fldChar w:fldCharType="separate"/>
+      </w:r>
+      <w:r>
+        <w:t>Iteration Plan</w:t>
+      </w:r>
+      <w:r>
+        <w:fldChar w:fldCharType="end"/>
+      </w:r>
       <w:r>
         <w:t xml:space="preserve"> </w:t>
       </w:r>
@@ -85,29 +95,29 @@
             <w:bookmarkStart w:id="0" w:name="OLE_LINK1"/>
             <w:r>
               <w:rPr>
+                <w:rFonts w:ascii="Arial" w:hAnsi="Arial" w:eastAsia="Arial" w:cs="Arial"/>
+                <w:b/>
+                <w:bCs/>
+              </w:rPr>
+              <w:t>Milestone</w:t>
+            </w:r>
+          </w:p>
+        </w:tc>
+        <w:tc>
+          <w:tcPr>
+            <w:tcW w:w="1872" w:type="dxa"/>
+          </w:tcPr>
+          <w:p>
+            <w:pPr>
+              <w:rPr>
                 <w:rFonts w:ascii="Arial" w:eastAsia="Arial" w:hAnsi="Arial" w:cs="Arial"/>
                 <w:b/>
                 <w:bCs/>
               </w:rPr>
-              <w:t>Milestone</w:t>
-            </w:r>
-          </w:p>
-        </w:tc>
-        <w:tc>
-          <w:tcPr>
-            <w:tcW w:w="1872" w:type="dxa"/>
-          </w:tcPr>
-          <w:p>
-            <w:pPr>
-              <w:rPr>
-                <w:rFonts w:ascii="Arial" w:eastAsia="Arial" w:hAnsi="Arial" w:cs="Arial"/>
-                <w:b/>
-                <w:bCs/>
-              </w:rPr>
             </w:pPr>
             <w:r>
               <w:rPr>
-                <w:rFonts w:ascii="Arial" w:eastAsia="Arial" w:hAnsi="Arial" w:cs="Arial"/>
+                <w:rFonts w:ascii="Arial" w:hAnsi="Arial" w:eastAsia="Arial" w:cs="Arial"/>
                 <w:b/>
                 <w:bCs/>
               </w:rPr>
@@ -358,19 +368,12 @@
     <w:p>
       <w:pPr>
         <w:pStyle w:val="Heading1"/>
-      </w:pPr>
-      <w:r>
-        <w:t>3.  Evaluation criteria</w:t>
-      </w:r>
-    </w:p>
-    <w:p>
-      <w:pPr>
         <w:rPr>
           <w:vanish/>
         </w:rPr>
       </w:pPr>
       <w:r>
-        <w:t xml:space="preserve">1. </w:t>
+        <w:t>3.  Evaluation criteria</w:t>
       </w:r>
     </w:p>
     <w:p>
@@ -385,6 +388,8 @@
       </w:r>
       <w:r>
         <w:br/>
+      </w:r>
+      <w:r>
         <w:t>2. Evidence of testing uploaded to version control.</w:t>
       </w:r>
     </w:p>
@@ -471,6 +476,27 @@
             </w:pPr>
             <w:r>
               <w:rPr>
+                <w:rFonts w:ascii="Arial" w:hAnsi="Arial" w:eastAsia="Arial" w:cs="Arial"/>
+                <w:b/>
+                <w:bCs/>
+                <w:sz w:val="18"/>
+                <w:szCs w:val="18"/>
+                <w:lang w:eastAsia="ja-JP"/>
+              </w:rPr>
+              <w:t>Work Item ID</w:t>
+            </w:r>
+          </w:p>
+        </w:tc>
+        <w:tc>
+          <w:tcPr>
+            <w:tcW w:w="2152" w:type="dxa"/>
+            <w:shd w:val="clear" w:color="auto" w:fill="D9D9D9" w:themeFill="background1" w:themeFillShade="D9"/>
+          </w:tcPr>
+          <w:p>
+            <w:pPr>
+              <w:widowControl/>
+              <w:spacing w:before="60" w:line="240" w:lineRule="auto"/>
+              <w:rPr>
                 <w:rFonts w:ascii="Arial" w:eastAsia="Arial" w:hAnsi="Arial" w:cs="Arial"/>
                 <w:b/>
                 <w:bCs/>
@@ -478,13 +504,23 @@
                 <w:szCs w:val="18"/>
                 <w:lang w:eastAsia="ja-JP"/>
               </w:rPr>
-              <w:t>Work Item ID</w:t>
-            </w:r>
-          </w:p>
-        </w:tc>
-        <w:tc>
-          <w:tcPr>
-            <w:tcW w:w="2152" w:type="dxa"/>
+            </w:pPr>
+            <w:r>
+              <w:rPr>
+                <w:rFonts w:ascii="Arial" w:hAnsi="Arial" w:eastAsia="Arial" w:cs="Arial"/>
+                <w:b/>
+                <w:bCs/>
+                <w:sz w:val="18"/>
+                <w:szCs w:val="18"/>
+                <w:lang w:eastAsia="ja-JP"/>
+              </w:rPr>
+              <w:t>Name or key words of description</w:t>
+            </w:r>
+          </w:p>
+        </w:tc>
+        <w:tc>
+          <w:tcPr>
+            <w:tcW w:w="2551" w:type="dxa"/>
             <w:shd w:val="clear" w:color="auto" w:fill="D9D9D9" w:themeFill="background1" w:themeFillShade="D9"/>
           </w:tcPr>
           <w:p>
@@ -502,6 +538,27 @@
             </w:pPr>
             <w:r>
               <w:rPr>
+                <w:rFonts w:ascii="Arial" w:hAnsi="Arial" w:eastAsia="Arial" w:cs="Arial"/>
+                <w:b/>
+                <w:bCs/>
+                <w:sz w:val="18"/>
+                <w:szCs w:val="18"/>
+                <w:lang w:eastAsia="ja-JP"/>
+              </w:rPr>
+              <w:t>Outcome</w:t>
+            </w:r>
+          </w:p>
+        </w:tc>
+        <w:tc>
+          <w:tcPr>
+            <w:tcW w:w="1559" w:type="dxa"/>
+            <w:shd w:val="clear" w:color="auto" w:fill="D9D9D9" w:themeFill="background1" w:themeFillShade="D9"/>
+          </w:tcPr>
+          <w:p>
+            <w:pPr>
+              <w:widowControl/>
+              <w:spacing w:before="60" w:line="240" w:lineRule="auto"/>
+              <w:rPr>
                 <w:rFonts w:ascii="Arial" w:eastAsia="Arial" w:hAnsi="Arial" w:cs="Arial"/>
                 <w:b/>
                 <w:bCs/>
@@ -509,13 +566,23 @@
                 <w:szCs w:val="18"/>
                 <w:lang w:eastAsia="ja-JP"/>
               </w:rPr>
-              <w:t>Name or key words of description</w:t>
-            </w:r>
-          </w:p>
-        </w:tc>
-        <w:tc>
-          <w:tcPr>
-            <w:tcW w:w="2551" w:type="dxa"/>
+            </w:pPr>
+            <w:r>
+              <w:rPr>
+                <w:rFonts w:ascii="Arial" w:hAnsi="Arial" w:eastAsia="Arial" w:cs="Arial"/>
+                <w:b/>
+                <w:bCs/>
+                <w:sz w:val="18"/>
+                <w:szCs w:val="18"/>
+                <w:lang w:eastAsia="ja-JP"/>
+              </w:rPr>
+              <w:t>State</w:t>
+            </w:r>
+          </w:p>
+        </w:tc>
+        <w:tc>
+          <w:tcPr>
+            <w:tcW w:w="1276" w:type="dxa"/>
             <w:shd w:val="clear" w:color="auto" w:fill="D9D9D9" w:themeFill="background1" w:themeFillShade="D9"/>
           </w:tcPr>
           <w:p>
@@ -533,6 +600,27 @@
             </w:pPr>
             <w:r>
               <w:rPr>
+                <w:rFonts w:ascii="Arial" w:hAnsi="Arial" w:eastAsia="Arial" w:cs="Arial"/>
+                <w:b/>
+                <w:bCs/>
+                <w:sz w:val="18"/>
+                <w:szCs w:val="18"/>
+                <w:lang w:eastAsia="ja-JP"/>
+              </w:rPr>
+              <w:t>Assigned to (name)</w:t>
+            </w:r>
+          </w:p>
+        </w:tc>
+        <w:tc>
+          <w:tcPr>
+            <w:tcW w:w="850" w:type="dxa"/>
+            <w:shd w:val="clear" w:color="auto" w:fill="D9D9D9" w:themeFill="background1" w:themeFillShade="D9"/>
+          </w:tcPr>
+          <w:p>
+            <w:pPr>
+              <w:widowControl/>
+              <w:spacing w:before="60" w:line="240" w:lineRule="auto"/>
+              <w:rPr>
                 <w:rFonts w:ascii="Arial" w:eastAsia="Arial" w:hAnsi="Arial" w:cs="Arial"/>
                 <w:b/>
                 <w:bCs/>
@@ -540,13 +628,23 @@
                 <w:szCs w:val="18"/>
                 <w:lang w:eastAsia="ja-JP"/>
               </w:rPr>
-              <w:t>Outcome</w:t>
-            </w:r>
-          </w:p>
-        </w:tc>
-        <w:tc>
-          <w:tcPr>
-            <w:tcW w:w="1559" w:type="dxa"/>
+            </w:pPr>
+            <w:r>
+              <w:rPr>
+                <w:rFonts w:ascii="Arial" w:hAnsi="Arial" w:eastAsia="Arial" w:cs="Arial"/>
+                <w:b/>
+                <w:bCs/>
+                <w:sz w:val="18"/>
+                <w:szCs w:val="18"/>
+                <w:lang w:eastAsia="ja-JP"/>
+              </w:rPr>
+              <w:t>Estimated Hours</w:t>
+            </w:r>
+          </w:p>
+        </w:tc>
+        <w:tc>
+          <w:tcPr>
+            <w:tcW w:w="868" w:type="dxa"/>
             <w:shd w:val="clear" w:color="auto" w:fill="D9D9D9" w:themeFill="background1" w:themeFillShade="D9"/>
           </w:tcPr>
           <w:p>
@@ -564,6 +662,27 @@
             </w:pPr>
             <w:r>
               <w:rPr>
+                <w:rFonts w:ascii="Arial" w:hAnsi="Arial" w:eastAsia="Arial" w:cs="Arial"/>
+                <w:b/>
+                <w:bCs/>
+                <w:sz w:val="18"/>
+                <w:szCs w:val="18"/>
+                <w:lang w:eastAsia="ja-JP"/>
+              </w:rPr>
+              <w:t xml:space="preserve">Hours worked </w:t>
+            </w:r>
+          </w:p>
+        </w:tc>
+        <w:tc>
+          <w:tcPr>
+            <w:tcW w:w="855" w:type="dxa"/>
+            <w:shd w:val="clear" w:color="auto" w:fill="D9D9D9" w:themeFill="background1" w:themeFillShade="D9"/>
+          </w:tcPr>
+          <w:p>
+            <w:pPr>
+              <w:widowControl/>
+              <w:spacing w:before="60" w:line="240" w:lineRule="auto"/>
+              <w:rPr>
                 <w:rFonts w:ascii="Arial" w:eastAsia="Arial" w:hAnsi="Arial" w:cs="Arial"/>
                 <w:b/>
                 <w:bCs/>
@@ -571,124 +690,10 @@
                 <w:szCs w:val="18"/>
                 <w:lang w:eastAsia="ja-JP"/>
               </w:rPr>
-              <w:t>State</w:t>
-            </w:r>
-          </w:p>
-        </w:tc>
-        <w:tc>
-          <w:tcPr>
-            <w:tcW w:w="1276" w:type="dxa"/>
-            <w:shd w:val="clear" w:color="auto" w:fill="D9D9D9" w:themeFill="background1" w:themeFillShade="D9"/>
-          </w:tcPr>
-          <w:p>
-            <w:pPr>
-              <w:widowControl/>
-              <w:spacing w:before="60" w:line="240" w:lineRule="auto"/>
-              <w:rPr>
-                <w:rFonts w:ascii="Arial" w:eastAsia="Arial" w:hAnsi="Arial" w:cs="Arial"/>
-                <w:b/>
-                <w:bCs/>
-                <w:sz w:val="18"/>
-                <w:szCs w:val="18"/>
-                <w:lang w:eastAsia="ja-JP"/>
-              </w:rPr>
             </w:pPr>
             <w:r>
               <w:rPr>
-                <w:rFonts w:ascii="Arial" w:eastAsia="Arial" w:hAnsi="Arial" w:cs="Arial"/>
-                <w:b/>
-                <w:bCs/>
-                <w:sz w:val="18"/>
-                <w:szCs w:val="18"/>
-                <w:lang w:eastAsia="ja-JP"/>
-              </w:rPr>
-              <w:t>Assigned to (name)</w:t>
-            </w:r>
-          </w:p>
-        </w:tc>
-        <w:tc>
-          <w:tcPr>
-            <w:tcW w:w="850" w:type="dxa"/>
-            <w:shd w:val="clear" w:color="auto" w:fill="D9D9D9" w:themeFill="background1" w:themeFillShade="D9"/>
-          </w:tcPr>
-          <w:p>
-            <w:pPr>
-              <w:widowControl/>
-              <w:spacing w:before="60" w:line="240" w:lineRule="auto"/>
-              <w:rPr>
-                <w:rFonts w:ascii="Arial" w:eastAsia="Arial" w:hAnsi="Arial" w:cs="Arial"/>
-                <w:b/>
-                <w:bCs/>
-                <w:sz w:val="18"/>
-                <w:szCs w:val="18"/>
-                <w:lang w:eastAsia="ja-JP"/>
-              </w:rPr>
-            </w:pPr>
-            <w:r>
-              <w:rPr>
-                <w:rFonts w:ascii="Arial" w:eastAsia="Arial" w:hAnsi="Arial" w:cs="Arial"/>
-                <w:b/>
-                <w:bCs/>
-                <w:sz w:val="18"/>
-                <w:szCs w:val="18"/>
-                <w:lang w:eastAsia="ja-JP"/>
-              </w:rPr>
-              <w:t>Estimated Hours</w:t>
-            </w:r>
-          </w:p>
-        </w:tc>
-        <w:tc>
-          <w:tcPr>
-            <w:tcW w:w="868" w:type="dxa"/>
-            <w:shd w:val="clear" w:color="auto" w:fill="D9D9D9" w:themeFill="background1" w:themeFillShade="D9"/>
-          </w:tcPr>
-          <w:p>
-            <w:pPr>
-              <w:widowControl/>
-              <w:spacing w:before="60" w:line="240" w:lineRule="auto"/>
-              <w:rPr>
-                <w:rFonts w:ascii="Arial" w:eastAsia="Arial" w:hAnsi="Arial" w:cs="Arial"/>
-                <w:b/>
-                <w:bCs/>
-                <w:sz w:val="18"/>
-                <w:szCs w:val="18"/>
-                <w:lang w:eastAsia="ja-JP"/>
-              </w:rPr>
-            </w:pPr>
-            <w:r>
-              <w:rPr>
-                <w:rFonts w:ascii="Arial" w:eastAsia="Arial" w:hAnsi="Arial" w:cs="Arial"/>
-                <w:b/>
-                <w:bCs/>
-                <w:sz w:val="18"/>
-                <w:szCs w:val="18"/>
-                <w:lang w:eastAsia="ja-JP"/>
-              </w:rPr>
-              <w:t xml:space="preserve">Hours worked </w:t>
-            </w:r>
-          </w:p>
-        </w:tc>
-        <w:tc>
-          <w:tcPr>
-            <w:tcW w:w="855" w:type="dxa"/>
-            <w:shd w:val="clear" w:color="auto" w:fill="D9D9D9" w:themeFill="background1" w:themeFillShade="D9"/>
-          </w:tcPr>
-          <w:p>
-            <w:pPr>
-              <w:widowControl/>
-              <w:spacing w:before="60" w:line="240" w:lineRule="auto"/>
-              <w:rPr>
-                <w:rFonts w:ascii="Arial" w:eastAsia="Arial" w:hAnsi="Arial" w:cs="Arial"/>
-                <w:b/>
-                <w:bCs/>
-                <w:sz w:val="18"/>
-                <w:szCs w:val="18"/>
-                <w:lang w:eastAsia="ja-JP"/>
-              </w:rPr>
-            </w:pPr>
-            <w:r>
-              <w:rPr>
-                <w:rFonts w:ascii="Arial" w:eastAsia="Arial" w:hAnsi="Arial" w:cs="Arial"/>
+                <w:rFonts w:ascii="Arial" w:hAnsi="Arial" w:eastAsia="Arial" w:cs="Arial"/>
                 <w:b/>
                 <w:bCs/>
                 <w:sz w:val="18"/>
@@ -751,9 +756,14 @@
             <w:noWrap/>
           </w:tcPr>
           <w:p>
-            <w:r>
-              <w:t>Incomplete</w:t>
-            </w:r>
+            <w:hyperlink r:id="rId7">
+              <w:r>
+                <w:rPr>
+                  <w:rStyle w:val="Hyperlink"/>
+                </w:rPr>
+                <w:t>Incomplete</w:t>
+              </w:r>
+            </w:hyperlink>
           </w:p>
         </w:tc>
         <w:tc>
@@ -802,7 +812,7 @@
               <w:rPr>
                 <w:lang w:eastAsia="ja-JP"/>
               </w:rPr>
-              <w:t>0</w:t>
+              <w:t>3</w:t>
             </w:r>
           </w:p>
         </w:tc>
@@ -822,7 +832,7 @@
               <w:rPr>
                 <w:lang w:eastAsia="ja-JP"/>
               </w:rPr>
-              <w:t>5</w:t>
+              <w:t>3</w:t>
             </w:r>
           </w:p>
         </w:tc>
@@ -882,6 +892,26 @@
               <w:t>Incomplete</w:t>
             </w:r>
           </w:p>
+          <w:p>
+            <w:hyperlink r:id="rId8" w:history="1">
+              <w:r>
+                <w:rPr>
+                  <w:rStyle w:val="Hyperlink"/>
+                </w:rPr>
+                <w:t>(Beau’s Work)</w:t>
+              </w:r>
+            </w:hyperlink>
+          </w:p>
+          <w:p>
+            <w:hyperlink r:id="rId9" w:history="1">
+              <w:r>
+                <w:rPr>
+                  <w:rStyle w:val="Hyperlink"/>
+                </w:rPr>
+                <w:t>(Lenny’s Work)</w:t>
+              </w:r>
+            </w:hyperlink>
+          </w:p>
         </w:tc>
         <w:tc>
           <w:tcPr>
@@ -893,6 +923,9 @@
             <w:r>
               <w:t>Beau</w:t>
             </w:r>
+            <w:r>
+              <w:t>/Lenny</w:t>
+            </w:r>
           </w:p>
         </w:tc>
         <w:tc>
@@ -929,7 +962,7 @@
               <w:rPr>
                 <w:lang w:eastAsia="ja-JP"/>
               </w:rPr>
-              <w:t>0</w:t>
+              <w:t>20</w:t>
             </w:r>
           </w:p>
         </w:tc>
@@ -988,7 +1021,6 @@
               <w:rPr>
                 <w:lang w:eastAsia="ja-JP"/>
               </w:rPr>
-              <w:lastRenderedPageBreak/>
               <w:t>4.1</w:t>
             </w:r>
           </w:p>
@@ -1015,7 +1047,14 @@
               <w:rPr>
                 <w:lang w:eastAsia="ja-JP"/>
               </w:rPr>
-              <w:t>Fix screen user is presented with when app is loaded</w:t>
+              <w:t xml:space="preserve">Fix screen user is </w:t>
+            </w:r>
+            <w:r>
+              <w:rPr>
+                <w:lang w:eastAsia="ja-JP"/>
+              </w:rPr>
+              <w:lastRenderedPageBreak/>
+              <w:t>presented with when app is loaded</w:t>
             </w:r>
           </w:p>
         </w:tc>
@@ -1039,7 +1078,15 @@
               <w:rPr>
                 <w:lang w:eastAsia="ja-JP"/>
               </w:rPr>
-              <w:t>Correct screen user is presented with when starting P.E.T to be login screen</w:t>
+              <w:lastRenderedPageBreak/>
+              <w:t xml:space="preserve">Correct screen user is </w:t>
+            </w:r>
+            <w:r>
+              <w:rPr>
+                <w:lang w:eastAsia="ja-JP"/>
+              </w:rPr>
+              <w:lastRenderedPageBreak/>
+              <w:t>presented with when starting P.E.T to be login screen</w:t>
             </w:r>
           </w:p>
         </w:tc>
@@ -1057,14 +1104,28 @@
             <w:vAlign w:val="bottom"/>
           </w:tcPr>
           <w:p>
+            <w:hyperlink r:id="rId10" w:history="1">
+              <w:r>
+                <w:rPr>
+                  <w:rStyle w:val="Hyperlink"/>
+                </w:rPr>
+                <w:t>Complete</w:t>
+              </w:r>
+            </w:hyperlink>
+          </w:p>
+          <w:p>
             <w:pPr>
               <w:rPr>
                 <w:lang w:eastAsia="ja-JP"/>
               </w:rPr>
             </w:pPr>
-            <w:r>
-              <w:t>Incomplete</w:t>
-            </w:r>
+          </w:p>
+          <w:p>
+            <w:pPr>
+              <w:rPr>
+                <w:lang w:eastAsia="ja-JP"/>
+              </w:rPr>
+            </w:pPr>
           </w:p>
         </w:tc>
         <w:tc>
@@ -1081,14 +1142,24 @@
             <w:vAlign w:val="bottom"/>
           </w:tcPr>
           <w:p>
+            <w:r>
+              <w:lastRenderedPageBreak/>
+              <w:t>Lenny</w:t>
+            </w:r>
+          </w:p>
+          <w:p>
             <w:pPr>
               <w:rPr>
                 <w:lang w:eastAsia="ja-JP"/>
               </w:rPr>
             </w:pPr>
-            <w:r>
-              <w:t>Lenny</w:t>
-            </w:r>
+          </w:p>
+          <w:p>
+            <w:pPr>
+              <w:rPr>
+                <w:lang w:eastAsia="ja-JP"/>
+              </w:rPr>
+            </w:pPr>
           </w:p>
         </w:tc>
         <w:tc>
@@ -1108,6 +1179,7 @@
               </w:rPr>
             </w:pPr>
             <w:r>
+              <w:lastRenderedPageBreak/>
               <w:t>5</w:t>
             </w:r>
           </w:p>
@@ -1126,14 +1198,23 @@
             <w:vAlign w:val="bottom"/>
           </w:tcPr>
           <w:p>
+            <w:r>
+              <w:t>4</w:t>
+            </w:r>
+          </w:p>
+          <w:p>
             <w:pPr>
               <w:rPr>
                 <w:lang w:eastAsia="ja-JP"/>
               </w:rPr>
             </w:pPr>
-            <w:r>
-              <w:t>0</w:t>
-            </w:r>
+          </w:p>
+          <w:p>
+            <w:pPr>
+              <w:rPr>
+                <w:lang w:eastAsia="ja-JP"/>
+              </w:rPr>
+            </w:pPr>
           </w:p>
         </w:tc>
         <w:tc>
@@ -1155,7 +1236,8 @@
               </w:rPr>
             </w:pPr>
             <w:r>
-              <w:t>5</w:t>
+              <w:lastRenderedPageBreak/>
+              <w:t>0</w:t>
             </w:r>
           </w:p>
         </w:tc>
@@ -1263,9 +1345,158 @@
           </w:tcPr>
           <w:p>
             <w:r>
-              <w:t>Incomplete</w:t>
-            </w:r>
-          </w:p>
+              <w:t>Completed:</w:t>
+            </w:r>
+          </w:p>
+          <w:p>
+            <w:r>
+              <w:t xml:space="preserve">- </w:t>
+            </w:r>
+            <w:hyperlink r:id="rId11">
+              <w:r>
+                <w:rPr>
+                  <w:rStyle w:val="Hyperlink"/>
+                </w:rPr>
+                <w:t>Add Error Type</w:t>
+              </w:r>
+            </w:hyperlink>
+          </w:p>
+          <w:p>
+            <w:r>
+              <w:t xml:space="preserve">- </w:t>
+            </w:r>
+            <w:hyperlink r:id="rId12">
+              <w:r>
+                <w:rPr>
+                  <w:rStyle w:val="Hyperlink"/>
+                </w:rPr>
+                <w:t>Search Error Type</w:t>
+              </w:r>
+            </w:hyperlink>
+          </w:p>
+          <w:p>
+            <w:r>
+              <w:t xml:space="preserve">- </w:t>
+            </w:r>
+            <w:hyperlink r:id="rId13">
+              <w:r>
+                <w:rPr>
+                  <w:rStyle w:val="Hyperlink"/>
+                </w:rPr>
+                <w:t>Update Error Type</w:t>
+              </w:r>
+            </w:hyperlink>
+          </w:p>
+          <w:p>
+            <w:r>
+              <w:t xml:space="preserve">- </w:t>
+            </w:r>
+            <w:hyperlink r:id="rId14">
+              <w:r>
+                <w:rPr>
+                  <w:rStyle w:val="Hyperlink"/>
+                </w:rPr>
+                <w:t>Add Medication Type</w:t>
+              </w:r>
+            </w:hyperlink>
+          </w:p>
+          <w:p>
+            <w:r>
+              <w:t xml:space="preserve">- </w:t>
+            </w:r>
+            <w:hyperlink r:id="rId15">
+              <w:r>
+                <w:rPr>
+                  <w:rStyle w:val="Hyperlink"/>
+                </w:rPr>
+                <w:t>Search Medication Type</w:t>
+              </w:r>
+            </w:hyperlink>
+          </w:p>
+          <w:p>
+            <w:r>
+              <w:t xml:space="preserve">- </w:t>
+            </w:r>
+            <w:hyperlink r:id="rId16">
+              <w:r>
+                <w:rPr>
+                  <w:rStyle w:val="Hyperlink"/>
+                </w:rPr>
+                <w:t>Update Medication Type</w:t>
+              </w:r>
+            </w:hyperlink>
+          </w:p>
+          <w:p>
+            <w:r>
+              <w:t xml:space="preserve">- </w:t>
+            </w:r>
+            <w:hyperlink r:id="rId17">
+              <w:r>
+                <w:rPr>
+                  <w:rStyle w:val="Hyperlink"/>
+                </w:rPr>
+                <w:t>Add Patient Type</w:t>
+              </w:r>
+            </w:hyperlink>
+          </w:p>
+          <w:p>
+            <w:r>
+              <w:t xml:space="preserve">- </w:t>
+            </w:r>
+            <w:hyperlink r:id="rId18">
+              <w:r>
+                <w:rPr>
+                  <w:rStyle w:val="Hyperlink"/>
+                </w:rPr>
+                <w:t>Search Patient Type</w:t>
+              </w:r>
+            </w:hyperlink>
+          </w:p>
+          <w:p>
+            <w:r>
+              <w:t xml:space="preserve">- </w:t>
+            </w:r>
+            <w:hyperlink r:id="rId19">
+              <w:r>
+                <w:rPr>
+                  <w:rStyle w:val="Hyperlink"/>
+                </w:rPr>
+                <w:t>Update Patient Type</w:t>
+              </w:r>
+            </w:hyperlink>
+          </w:p>
+          <w:p>
+            <w:r>
+              <w:t xml:space="preserve">- </w:t>
+            </w:r>
+            <w:hyperlink r:id="rId20">
+              <w:r>
+                <w:rPr>
+                  <w:rStyle w:val="Hyperlink"/>
+                </w:rPr>
+                <w:t>Search Physician</w:t>
+              </w:r>
+            </w:hyperlink>
+            <w:r>
+              <w:t xml:space="preserve"> </w:t>
+            </w:r>
+          </w:p>
+          <w:p>
+            <w:r>
+              <w:t xml:space="preserve">- </w:t>
+            </w:r>
+            <w:hyperlink r:id="rId21">
+              <w:r>
+                <w:rPr>
+                  <w:rStyle w:val="Hyperlink"/>
+                </w:rPr>
+                <w:t>Update Physician</w:t>
+              </w:r>
+            </w:hyperlink>
+          </w:p>
+          <w:p/>
+          <w:p/>
+          <w:p/>
         </w:tc>
         <w:tc>
           <w:tcPr>
@@ -1285,6 +1516,33 @@
               <w:t>Jette</w:t>
             </w:r>
           </w:p>
+          <w:p/>
+          <w:p/>
+          <w:p/>
+          <w:p/>
+          <w:p/>
+          <w:p/>
+          <w:p/>
+          <w:p/>
+          <w:p/>
+          <w:p/>
+          <w:p/>
+          <w:p/>
+          <w:p/>
+          <w:p/>
+          <w:p/>
+          <w:p/>
+          <w:p/>
+          <w:p/>
+          <w:p/>
+          <w:p/>
+          <w:p/>
+          <w:p/>
+          <w:p/>
+          <w:p/>
+          <w:p/>
+          <w:p/>
+          <w:p/>
           <w:p>
             <w:r>
               <w:t>Beau</w:t>
@@ -1332,9 +1590,39 @@
           </w:tcPr>
           <w:p>
             <w:r>
-              <w:t>0</w:t>
-            </w:r>
-          </w:p>
+              <w:t>6</w:t>
+            </w:r>
+          </w:p>
+          <w:p/>
+          <w:p/>
+          <w:p/>
+          <w:p/>
+          <w:p/>
+          <w:p/>
+          <w:p/>
+          <w:p/>
+          <w:p/>
+          <w:p/>
+          <w:p/>
+          <w:p/>
+          <w:p/>
+          <w:p/>
+          <w:p/>
+          <w:p/>
+          <w:p/>
+          <w:p/>
+          <w:p/>
+          <w:p/>
+          <w:p/>
+          <w:p/>
+          <w:p/>
+          <w:p/>
+          <w:p/>
+          <w:p/>
+          <w:p/>
+          <w:p/>
+          <w:p/>
+          <w:p/>
         </w:tc>
         <w:tc>
           <w:tcPr>
@@ -1350,7 +1638,7 @@
           </w:tcPr>
           <w:p>
             <w:r>
-              <w:t>6</w:t>
+              <w:t>0</w:t>
             </w:r>
           </w:p>
         </w:tc>
@@ -1421,16 +1709,8 @@
               <w:rPr>
                 <w:lang w:eastAsia="ja-JP"/>
               </w:rPr>
-              <w:t xml:space="preserve"> including </w:t>
-            </w:r>
-            <w:proofErr w:type="spellStart"/>
-            <w:r>
-              <w:rPr>
-                <w:lang w:eastAsia="ja-JP"/>
-              </w:rPr>
-              <w:t>Metabase</w:t>
-            </w:r>
-            <w:proofErr w:type="spellEnd"/>
+              <w:t xml:space="preserve"> including Metabase</w:t>
+            </w:r>
           </w:p>
         </w:tc>
         <w:tc>
@@ -1479,7 +1759,7 @@
             <w:r>
               <w:t xml:space="preserve">- </w:t>
             </w:r>
-            <w:hyperlink r:id="rId7" w:history="1">
+            <w:hyperlink r:id="rId22">
               <w:r>
                 <w:rPr>
                   <w:rStyle w:val="Hyperlink"/>
@@ -1492,7 +1772,7 @@
             <w:r>
               <w:t xml:space="preserve">- </w:t>
             </w:r>
-            <w:hyperlink r:id="rId8" w:history="1">
+            <w:hyperlink r:id="rId23">
               <w:r>
                 <w:rPr>
                   <w:rStyle w:val="Hyperlink"/>
@@ -1505,7 +1785,7 @@
             <w:r>
               <w:t xml:space="preserve">- </w:t>
             </w:r>
-            <w:hyperlink r:id="rId9" w:history="1">
+            <w:hyperlink r:id="rId24">
               <w:r>
                 <w:rPr>
                   <w:rStyle w:val="Hyperlink"/>
@@ -1518,7 +1798,7 @@
             <w:r>
               <w:t xml:space="preserve">- </w:t>
             </w:r>
-            <w:hyperlink r:id="rId10" w:history="1">
+            <w:hyperlink r:id="rId25">
               <w:r>
                 <w:rPr>
                   <w:rStyle w:val="Hyperlink"/>
@@ -1531,7 +1811,7 @@
             <w:r>
               <w:t xml:space="preserve">- </w:t>
             </w:r>
-            <w:hyperlink r:id="rId11" w:history="1">
+            <w:hyperlink r:id="rId26">
               <w:r>
                 <w:rPr>
                   <w:rStyle w:val="Hyperlink"/>
@@ -1544,7 +1824,7 @@
             <w:r>
               <w:t xml:space="preserve">- </w:t>
             </w:r>
-            <w:hyperlink r:id="rId12" w:history="1">
+            <w:hyperlink r:id="rId27">
               <w:r>
                 <w:rPr>
                   <w:rStyle w:val="Hyperlink"/>
@@ -1557,7 +1837,7 @@
             <w:r>
               <w:t xml:space="preserve">- </w:t>
             </w:r>
-            <w:hyperlink r:id="rId13" w:history="1">
+            <w:hyperlink r:id="rId28">
               <w:r>
                 <w:rPr>
                   <w:rStyle w:val="Hyperlink"/>
@@ -1570,7 +1850,7 @@
             <w:r>
               <w:t xml:space="preserve">- </w:t>
             </w:r>
-            <w:hyperlink r:id="rId14" w:history="1">
+            <w:hyperlink r:id="rId29">
               <w:r>
                 <w:rPr>
                   <w:rStyle w:val="Hyperlink"/>
@@ -1583,7 +1863,7 @@
             <w:r>
               <w:t xml:space="preserve">- </w:t>
             </w:r>
-            <w:hyperlink r:id="rId15" w:history="1">
+            <w:hyperlink r:id="rId30">
               <w:r>
                 <w:rPr>
                   <w:rStyle w:val="Hyperlink"/>
@@ -1596,12 +1876,19 @@
             <w:r>
               <w:t xml:space="preserve">- </w:t>
             </w:r>
-            <w:hyperlink r:id="rId16" w:history="1">
+            <w:hyperlink r:id="rId31">
               <w:r>
                 <w:rPr>
                   <w:rStyle w:val="Hyperlink"/>
                 </w:rPr>
-                <w:t>Search Physicians</w:t>
+                <w:t xml:space="preserve">Search </w:t>
+              </w:r>
+              <w:r>
+                <w:rPr>
+                  <w:rStyle w:val="Hyperlink"/>
+                </w:rPr>
+                <w:lastRenderedPageBreak/>
+                <w:t>Physicians</w:t>
               </w:r>
             </w:hyperlink>
           </w:p>
@@ -1609,7 +1896,7 @@
             <w:r>
               <w:t xml:space="preserve">- </w:t>
             </w:r>
-            <w:hyperlink r:id="rId17" w:history="1">
+            <w:hyperlink r:id="rId32">
               <w:r>
                 <w:rPr>
                   <w:rStyle w:val="Hyperlink"/>
@@ -1622,7 +1909,7 @@
             <w:r>
               <w:t xml:space="preserve">- </w:t>
             </w:r>
-            <w:hyperlink r:id="rId18" w:history="1">
+            <w:hyperlink r:id="rId33">
               <w:r>
                 <w:rPr>
                   <w:rStyle w:val="Hyperlink"/>
@@ -1635,7 +1922,7 @@
             <w:r>
               <w:t xml:space="preserve">- </w:t>
             </w:r>
-            <w:hyperlink r:id="rId19" w:history="1">
+            <w:hyperlink r:id="rId34">
               <w:r>
                 <w:rPr>
                   <w:rStyle w:val="Hyperlink"/>
@@ -1648,7 +1935,7 @@
             <w:r>
               <w:t xml:space="preserve">- </w:t>
             </w:r>
-            <w:hyperlink r:id="rId20" w:history="1">
+            <w:hyperlink r:id="rId35">
               <w:r>
                 <w:rPr>
                   <w:rStyle w:val="Hyperlink"/>
@@ -1661,7 +1948,7 @@
             <w:r>
               <w:t xml:space="preserve">- </w:t>
             </w:r>
-            <w:hyperlink r:id="rId21" w:history="1">
+            <w:hyperlink r:id="rId36">
               <w:r>
                 <w:rPr>
                   <w:rStyle w:val="Hyperlink"/>
@@ -1674,7 +1961,7 @@
             <w:r>
               <w:t xml:space="preserve">- </w:t>
             </w:r>
-            <w:hyperlink r:id="rId22" w:history="1">
+            <w:hyperlink r:id="rId37">
               <w:r>
                 <w:rPr>
                   <w:rStyle w:val="Hyperlink"/>
@@ -1687,7 +1974,7 @@
             <w:r>
               <w:t xml:space="preserve">- </w:t>
             </w:r>
-            <w:hyperlink r:id="rId23" w:history="1">
+            <w:hyperlink r:id="rId38">
               <w:r>
                 <w:rPr>
                   <w:rStyle w:val="Hyperlink"/>
@@ -1704,10 +1991,7 @@
           </w:p>
           <w:p>
             <w:r>
-              <w:t xml:space="preserve">- </w:t>
-            </w:r>
-            <w:r>
-              <w:t>Manage Error Form</w:t>
+              <w:t>- Manage Error Form</w:t>
             </w:r>
           </w:p>
           <w:p>
@@ -1737,6 +2021,7 @@
           </w:tcPr>
           <w:p>
             <w:r>
+              <w:lastRenderedPageBreak/>
               <w:t>Jette</w:t>
             </w:r>
           </w:p>
@@ -1748,6 +2033,33 @@
           <w:p/>
           <w:p/>
           <w:p/>
+          <w:p/>
+          <w:p/>
+          <w:p/>
+          <w:p/>
+          <w:p/>
+          <w:p/>
+          <w:p/>
+          <w:p/>
+          <w:p/>
+          <w:p/>
+          <w:p/>
+          <w:p/>
+          <w:p/>
+          <w:p/>
+          <w:p/>
+          <w:p/>
+          <w:p/>
+          <w:p/>
+          <w:p/>
+          <w:p/>
+          <w:p/>
+          <w:p/>
+          <w:p/>
+          <w:p/>
+          <w:p/>
+          <w:p/>
+          <w:p/>
           <w:p>
             <w:r>
               <w:t>Beau</w:t>
@@ -1766,10 +2078,7 @@
           <w:p/>
           <w:p/>
           <w:p/>
-          <w:p>
-            <w:bookmarkStart w:id="1" w:name="_GoBack"/>
-            <w:bookmarkEnd w:id="1"/>
-          </w:p>
+          <w:p/>
         </w:tc>
         <w:tc>
           <w:tcPr>
@@ -1783,6 +2092,7 @@
           </w:tcPr>
           <w:p>
             <w:r>
+              <w:lastRenderedPageBreak/>
               <w:t>6</w:t>
             </w:r>
           </w:p>
@@ -1862,6 +2172,7 @@
           </w:tcPr>
           <w:p>
             <w:r>
+              <w:lastRenderedPageBreak/>
               <w:t>2</w:t>
             </w:r>
           </w:p>
@@ -1970,9 +2281,31 @@
           </w:tcPr>
           <w:p>
             <w:r>
-              <w:t>Incomplete</w:t>
-            </w:r>
-          </w:p>
+              <w:t xml:space="preserve">1- </w:t>
+            </w:r>
+            <w:hyperlink r:id="rId39">
+              <w:r>
+                <w:rPr>
+                  <w:rStyle w:val="Hyperlink"/>
+                </w:rPr>
+                <w:t>Completed</w:t>
+              </w:r>
+            </w:hyperlink>
+          </w:p>
+          <w:p>
+            <w:r>
+              <w:t xml:space="preserve">2- </w:t>
+            </w:r>
+            <w:hyperlink r:id="rId40">
+              <w:r>
+                <w:rPr>
+                  <w:rStyle w:val="Hyperlink"/>
+                </w:rPr>
+                <w:t>Service</w:t>
+              </w:r>
+            </w:hyperlink>
+          </w:p>
+          <w:p/>
         </w:tc>
         <w:tc>
           <w:tcPr>
@@ -1989,9 +2322,11 @@
           </w:tcPr>
           <w:p>
             <w:r>
-              <w:t>Lenny</w:t>
-            </w:r>
-          </w:p>
+              <w:t>Jette</w:t>
+            </w:r>
+          </w:p>
+          <w:p/>
+          <w:p/>
         </w:tc>
         <w:tc>
           <w:tcPr>
@@ -2024,9 +2359,11 @@
           </w:tcPr>
           <w:p>
             <w:r>
-              <w:t>0</w:t>
-            </w:r>
-          </w:p>
+              <w:t>1.5</w:t>
+            </w:r>
+          </w:p>
+          <w:p/>
+          <w:p/>
         </w:tc>
         <w:tc>
           <w:tcPr>
@@ -2042,7 +2379,7 @@
           </w:tcPr>
           <w:p>
             <w:r>
-              <w:t>3</w:t>
+              <w:t>0</w:t>
             </w:r>
           </w:p>
         </w:tc>
@@ -2081,7 +2418,6 @@
               <w:rPr>
                 <w:lang w:eastAsia="ja-JP"/>
               </w:rPr>
-              <w:lastRenderedPageBreak/>
               <w:t>4.5</w:t>
             </w:r>
           </w:p>
@@ -2144,7 +2480,20 @@
               <w:rPr>
                 <w:lang w:eastAsia="ja-JP"/>
               </w:rPr>
-              <w:t>Change, add or update the Error &amp; Medication Types to suit user</w:t>
+              <w:t xml:space="preserve">Change, add or update the Error &amp; </w:t>
+            </w:r>
+          </w:p>
+          <w:p>
+            <w:pPr>
+              <w:rPr>
+                <w:lang w:eastAsia="ja-JP"/>
+              </w:rPr>
+            </w:pPr>
+            <w:r>
+              <w:rPr>
+                <w:lang w:eastAsia="ja-JP"/>
+              </w:rPr>
+              <w:t>Medication Types to suit user</w:t>
             </w:r>
           </w:p>
         </w:tc>
@@ -2163,8 +2512,55 @@
           </w:tcPr>
           <w:p>
             <w:r>
-              <w:t>Incomplete</w:t>
-            </w:r>
+              <w:t xml:space="preserve">1- </w:t>
+            </w:r>
+            <w:hyperlink r:id="rId41">
+              <w:r>
+                <w:rPr>
+                  <w:rStyle w:val="Hyperlink"/>
+                </w:rPr>
+                <w:t>Completed</w:t>
+              </w:r>
+            </w:hyperlink>
+          </w:p>
+          <w:p>
+            <w:r>
+              <w:t xml:space="preserve">2- </w:t>
+            </w:r>
+            <w:hyperlink r:id="rId42">
+              <w:r>
+                <w:rPr>
+                  <w:rStyle w:val="Hyperlink"/>
+                </w:rPr>
+                <w:t>Service</w:t>
+              </w:r>
+            </w:hyperlink>
+          </w:p>
+          <w:p>
+            <w:r>
+              <w:t xml:space="preserve">1- </w:t>
+            </w:r>
+            <w:hyperlink r:id="rId43">
+              <w:r>
+                <w:rPr>
+                  <w:rStyle w:val="Hyperlink"/>
+                </w:rPr>
+                <w:t>Completed</w:t>
+              </w:r>
+            </w:hyperlink>
+          </w:p>
+          <w:p>
+            <w:r>
+              <w:t xml:space="preserve">2- </w:t>
+            </w:r>
+            <w:hyperlink r:id="rId44">
+              <w:r>
+                <w:rPr>
+                  <w:rStyle w:val="Hyperlink"/>
+                </w:rPr>
+                <w:t>Service</w:t>
+              </w:r>
+            </w:hyperlink>
           </w:p>
         </w:tc>
         <w:tc>
@@ -2185,6 +2581,9 @@
               <w:t>Jette</w:t>
             </w:r>
           </w:p>
+          <w:p/>
+          <w:p/>
+          <w:p/>
         </w:tc>
         <w:tc>
           <w:tcPr>
@@ -2217,9 +2616,12 @@
           </w:tcPr>
           <w:p>
             <w:r>
-              <w:t>0</w:t>
-            </w:r>
-          </w:p>
+              <w:t>2</w:t>
+            </w:r>
+          </w:p>
+          <w:p/>
+          <w:p/>
+          <w:p/>
         </w:tc>
         <w:tc>
           <w:tcPr>
@@ -2235,7 +2637,7 @@
           </w:tcPr>
           <w:p>
             <w:r>
-              <w:t>4</w:t>
+              <w:t>0</w:t>
             </w:r>
           </w:p>
         </w:tc>
@@ -2348,10 +2750,16 @@
             <w:vAlign w:val="bottom"/>
           </w:tcPr>
           <w:p>
-            <w:r>
-              <w:t>Incomplete</w:t>
-            </w:r>
-          </w:p>
+            <w:hyperlink r:id="rId45" w:history="1">
+              <w:r>
+                <w:rPr>
+                  <w:rStyle w:val="Hyperlink"/>
+                </w:rPr>
+                <w:t>Complete</w:t>
+              </w:r>
+            </w:hyperlink>
+          </w:p>
+          <w:p/>
         </w:tc>
         <w:tc>
           <w:tcPr>
@@ -2371,6 +2779,7 @@
               <w:t>Lenny</w:t>
             </w:r>
           </w:p>
+          <w:p/>
         </w:tc>
         <w:tc>
           <w:tcPr>
@@ -2403,9 +2812,10 @@
           </w:tcPr>
           <w:p>
             <w:r>
-              <w:t>0</w:t>
-            </w:r>
-          </w:p>
+              <w:t>2</w:t>
+            </w:r>
+          </w:p>
+          <w:p/>
         </w:tc>
         <w:tc>
           <w:tcPr>
@@ -2421,7 +2831,620 @@
           </w:tcPr>
           <w:p>
             <w:r>
-              <w:t>2</w:t>
+              <w:t>0</w:t>
+            </w:r>
+          </w:p>
+        </w:tc>
+      </w:tr>
+      <w:tr>
+        <w:tblPrEx>
+          <w:tblBorders>
+            <w:top w:val="single" w:sz="4" w:space="0" w:color="000000"/>
+            <w:left w:val="single" w:sz="4" w:space="0" w:color="000000"/>
+            <w:bottom w:val="single" w:sz="4" w:space="0" w:color="000000"/>
+            <w:right w:val="single" w:sz="4" w:space="0" w:color="000000"/>
+            <w:insideH w:val="single" w:sz="6" w:space="0" w:color="000000"/>
+            <w:insideV w:val="single" w:sz="6" w:space="0" w:color="000000"/>
+          </w:tblBorders>
+        </w:tblPrEx>
+        <w:trPr>
+          <w:trHeight w:val="255"/>
+        </w:trPr>
+        <w:tc>
+          <w:tcPr>
+            <w:tcW w:w="710" w:type="dxa"/>
+            <w:tcBorders>
+              <w:top w:val="single" w:sz="4" w:space="0" w:color="000000" w:themeColor="text1"/>
+              <w:left w:val="single" w:sz="4" w:space="0" w:color="000000" w:themeColor="text1"/>
+              <w:bottom w:val="single" w:sz="4" w:space="0" w:color="000000" w:themeColor="text1"/>
+              <w:right w:val="single" w:sz="4" w:space="0" w:color="000000" w:themeColor="text1"/>
+            </w:tcBorders>
+          </w:tcPr>
+          <w:p>
+            <w:pPr>
+              <w:rPr>
+                <w:lang w:eastAsia="ja-JP"/>
+              </w:rPr>
+            </w:pPr>
+            <w:r>
+              <w:rPr>
+                <w:lang w:eastAsia="ja-JP"/>
+              </w:rPr>
+              <w:t>4.7</w:t>
+            </w:r>
+          </w:p>
+        </w:tc>
+        <w:tc>
+          <w:tcPr>
+            <w:tcW w:w="2152" w:type="dxa"/>
+            <w:tcBorders>
+              <w:top w:val="single" w:sz="4" w:space="0" w:color="000000" w:themeColor="text1"/>
+              <w:left w:val="single" w:sz="4" w:space="0" w:color="000000" w:themeColor="text1"/>
+              <w:bottom w:val="single" w:sz="4" w:space="0" w:color="000000" w:themeColor="text1"/>
+              <w:right w:val="single" w:sz="4" w:space="0" w:color="000000" w:themeColor="text1"/>
+            </w:tcBorders>
+            <w:shd w:val="clear" w:color="auto" w:fill="auto"/>
+            <w:noWrap/>
+          </w:tcPr>
+          <w:p>
+            <w:pPr>
+              <w:rPr>
+                <w:lang w:eastAsia="ja-JP"/>
+              </w:rPr>
+            </w:pPr>
+            <w:r>
+              <w:rPr>
+                <w:lang w:eastAsia="ja-JP"/>
+              </w:rPr>
+              <w:t xml:space="preserve">Fix backend to user proper </w:t>
+            </w:r>
+            <w:r>
+              <w:rPr>
+                <w:lang w:eastAsia="ja-JP"/>
+              </w:rPr>
+              <w:t>user authentication</w:t>
+            </w:r>
+          </w:p>
+        </w:tc>
+        <w:tc>
+          <w:tcPr>
+            <w:tcW w:w="2551" w:type="dxa"/>
+            <w:tcBorders>
+              <w:top w:val="single" w:sz="4" w:space="0" w:color="000000" w:themeColor="text1"/>
+              <w:left w:val="single" w:sz="4" w:space="0" w:color="000000" w:themeColor="text1"/>
+              <w:bottom w:val="single" w:sz="4" w:space="0" w:color="000000" w:themeColor="text1"/>
+              <w:right w:val="single" w:sz="4" w:space="0" w:color="000000" w:themeColor="text1"/>
+            </w:tcBorders>
+          </w:tcPr>
+          <w:p>
+            <w:pPr>
+              <w:rPr>
+                <w:lang w:eastAsia="ja-JP"/>
+              </w:rPr>
+            </w:pPr>
+            <w:r>
+              <w:rPr>
+                <w:lang w:eastAsia="ja-JP"/>
+              </w:rPr>
+              <w:t xml:space="preserve">User details are properly obfuscated </w:t>
+            </w:r>
+            <w:r>
+              <w:rPr>
+                <w:lang w:eastAsia="ja-JP"/>
+              </w:rPr>
+              <w:t>using JWT. Sessions expire after one week.</w:t>
+            </w:r>
+          </w:p>
+        </w:tc>
+        <w:tc>
+          <w:tcPr>
+            <w:tcW w:w="1559" w:type="dxa"/>
+            <w:tcBorders>
+              <w:top w:val="single" w:sz="4" w:space="0" w:color="000000" w:themeColor="text1"/>
+              <w:left w:val="single" w:sz="4" w:space="0" w:color="000000" w:themeColor="text1"/>
+              <w:bottom w:val="single" w:sz="4" w:space="0" w:color="000000" w:themeColor="text1"/>
+              <w:right w:val="single" w:sz="4" w:space="0" w:color="000000" w:themeColor="text1"/>
+            </w:tcBorders>
+            <w:shd w:val="clear" w:color="auto" w:fill="auto"/>
+            <w:noWrap/>
+            <w:vAlign w:val="bottom"/>
+          </w:tcPr>
+          <w:p>
+            <w:hyperlink r:id="rId46" w:history="1">
+              <w:r>
+                <w:rPr>
+                  <w:rStyle w:val="Hyperlink"/>
+                </w:rPr>
+                <w:t>Complete</w:t>
+              </w:r>
+            </w:hyperlink>
+          </w:p>
+          <w:p/>
+          <w:p/>
+          <w:p/>
+        </w:tc>
+        <w:tc>
+          <w:tcPr>
+            <w:tcW w:w="1276" w:type="dxa"/>
+            <w:tcBorders>
+              <w:top w:val="single" w:sz="4" w:space="0" w:color="000000" w:themeColor="text1"/>
+              <w:left w:val="single" w:sz="4" w:space="0" w:color="000000" w:themeColor="text1"/>
+              <w:bottom w:val="single" w:sz="4" w:space="0" w:color="000000" w:themeColor="text1"/>
+              <w:right w:val="single" w:sz="4" w:space="0" w:color="000000" w:themeColor="text1"/>
+            </w:tcBorders>
+            <w:shd w:val="clear" w:color="auto" w:fill="auto"/>
+            <w:noWrap/>
+            <w:vAlign w:val="bottom"/>
+          </w:tcPr>
+          <w:p>
+            <w:r>
+              <w:t>Lenny</w:t>
+            </w:r>
+          </w:p>
+          <w:p/>
+          <w:p/>
+          <w:p/>
+        </w:tc>
+        <w:tc>
+          <w:tcPr>
+            <w:tcW w:w="850" w:type="dxa"/>
+            <w:tcBorders>
+              <w:top w:val="single" w:sz="4" w:space="0" w:color="000000" w:themeColor="text1"/>
+              <w:left w:val="single" w:sz="4" w:space="0" w:color="000000" w:themeColor="text1"/>
+              <w:bottom w:val="single" w:sz="4" w:space="0" w:color="000000" w:themeColor="text1"/>
+              <w:right w:val="single" w:sz="4" w:space="0" w:color="000000" w:themeColor="text1"/>
+            </w:tcBorders>
+          </w:tcPr>
+          <w:p>
+            <w:r>
+              <w:t>5</w:t>
+            </w:r>
+          </w:p>
+        </w:tc>
+        <w:tc>
+          <w:tcPr>
+            <w:tcW w:w="868" w:type="dxa"/>
+            <w:tcBorders>
+              <w:top w:val="single" w:sz="4" w:space="0" w:color="000000" w:themeColor="text1"/>
+              <w:left w:val="single" w:sz="4" w:space="0" w:color="000000" w:themeColor="text1"/>
+              <w:bottom w:val="single" w:sz="4" w:space="0" w:color="000000" w:themeColor="text1"/>
+              <w:right w:val="single" w:sz="4" w:space="0" w:color="000000" w:themeColor="text1"/>
+            </w:tcBorders>
+            <w:shd w:val="clear" w:color="auto" w:fill="auto"/>
+            <w:noWrap/>
+            <w:vAlign w:val="bottom"/>
+          </w:tcPr>
+          <w:p>
+            <w:r>
+              <w:t>5</w:t>
+            </w:r>
+          </w:p>
+          <w:p/>
+          <w:p/>
+          <w:p/>
+        </w:tc>
+        <w:tc>
+          <w:tcPr>
+            <w:tcW w:w="855" w:type="dxa"/>
+            <w:tcBorders>
+              <w:top w:val="single" w:sz="4" w:space="0" w:color="000000" w:themeColor="text1"/>
+              <w:left w:val="single" w:sz="4" w:space="0" w:color="000000" w:themeColor="text1"/>
+              <w:bottom w:val="single" w:sz="4" w:space="0" w:color="000000" w:themeColor="text1"/>
+              <w:right w:val="single" w:sz="4" w:space="0" w:color="000000" w:themeColor="text1"/>
+            </w:tcBorders>
+            <w:shd w:val="clear" w:color="auto" w:fill="auto"/>
+            <w:noWrap/>
+          </w:tcPr>
+          <w:p>
+            <w:r>
+              <w:t>0</w:t>
+            </w:r>
+          </w:p>
+        </w:tc>
+      </w:tr>
+      <w:tr>
+        <w:tblPrEx>
+          <w:tblBorders>
+            <w:top w:val="single" w:sz="4" w:space="0" w:color="000000"/>
+            <w:left w:val="single" w:sz="4" w:space="0" w:color="000000"/>
+            <w:bottom w:val="single" w:sz="4" w:space="0" w:color="000000"/>
+            <w:right w:val="single" w:sz="4" w:space="0" w:color="000000"/>
+            <w:insideH w:val="single" w:sz="6" w:space="0" w:color="000000"/>
+            <w:insideV w:val="single" w:sz="6" w:space="0" w:color="000000"/>
+          </w:tblBorders>
+        </w:tblPrEx>
+        <w:trPr>
+          <w:trHeight w:val="255"/>
+        </w:trPr>
+        <w:tc>
+          <w:tcPr>
+            <w:tcW w:w="710" w:type="dxa"/>
+            <w:tcBorders>
+              <w:top w:val="single" w:sz="4" w:space="0" w:color="000000" w:themeColor="text1"/>
+              <w:left w:val="single" w:sz="4" w:space="0" w:color="000000" w:themeColor="text1"/>
+              <w:bottom w:val="single" w:sz="4" w:space="0" w:color="000000" w:themeColor="text1"/>
+              <w:right w:val="single" w:sz="4" w:space="0" w:color="000000" w:themeColor="text1"/>
+            </w:tcBorders>
+          </w:tcPr>
+          <w:p>
+            <w:pPr>
+              <w:rPr>
+                <w:lang w:eastAsia="ja-JP"/>
+              </w:rPr>
+            </w:pPr>
+            <w:r>
+              <w:rPr>
+                <w:lang w:eastAsia="ja-JP"/>
+              </w:rPr>
+              <w:t>4.8</w:t>
+            </w:r>
+          </w:p>
+        </w:tc>
+        <w:tc>
+          <w:tcPr>
+            <w:tcW w:w="2152" w:type="dxa"/>
+            <w:tcBorders>
+              <w:top w:val="single" w:sz="4" w:space="0" w:color="000000" w:themeColor="text1"/>
+              <w:left w:val="single" w:sz="4" w:space="0" w:color="000000" w:themeColor="text1"/>
+              <w:bottom w:val="single" w:sz="4" w:space="0" w:color="000000" w:themeColor="text1"/>
+              <w:right w:val="single" w:sz="4" w:space="0" w:color="000000" w:themeColor="text1"/>
+            </w:tcBorders>
+            <w:shd w:val="clear" w:color="auto" w:fill="auto"/>
+            <w:noWrap/>
+          </w:tcPr>
+          <w:p>
+            <w:pPr>
+              <w:rPr>
+                <w:lang w:eastAsia="ja-JP"/>
+              </w:rPr>
+            </w:pPr>
+            <w:r>
+              <w:rPr>
+                <w:lang w:eastAsia="ja-JP"/>
+              </w:rPr>
+              <w:t>Update database scripts</w:t>
+            </w:r>
+          </w:p>
+        </w:tc>
+        <w:tc>
+          <w:tcPr>
+            <w:tcW w:w="2551" w:type="dxa"/>
+            <w:tcBorders>
+              <w:top w:val="single" w:sz="4" w:space="0" w:color="000000" w:themeColor="text1"/>
+              <w:left w:val="single" w:sz="4" w:space="0" w:color="000000" w:themeColor="text1"/>
+              <w:bottom w:val="single" w:sz="4" w:space="0" w:color="000000" w:themeColor="text1"/>
+              <w:right w:val="single" w:sz="4" w:space="0" w:color="000000" w:themeColor="text1"/>
+            </w:tcBorders>
+          </w:tcPr>
+          <w:p>
+            <w:pPr>
+              <w:rPr>
+                <w:lang w:eastAsia="ja-JP"/>
+              </w:rPr>
+            </w:pPr>
+            <w:r>
+              <w:rPr>
+                <w:lang w:eastAsia="ja-JP"/>
+              </w:rPr>
+              <w:t>Consolidate and update database scripts to work with the current database</w:t>
+            </w:r>
+          </w:p>
+        </w:tc>
+        <w:tc>
+          <w:tcPr>
+            <w:tcW w:w="1559" w:type="dxa"/>
+            <w:tcBorders>
+              <w:top w:val="single" w:sz="4" w:space="0" w:color="000000" w:themeColor="text1"/>
+              <w:left w:val="single" w:sz="4" w:space="0" w:color="000000" w:themeColor="text1"/>
+              <w:bottom w:val="single" w:sz="4" w:space="0" w:color="000000" w:themeColor="text1"/>
+              <w:right w:val="single" w:sz="4" w:space="0" w:color="000000" w:themeColor="text1"/>
+            </w:tcBorders>
+            <w:shd w:val="clear" w:color="auto" w:fill="auto"/>
+            <w:noWrap/>
+            <w:vAlign w:val="bottom"/>
+          </w:tcPr>
+          <w:p>
+            <w:hyperlink r:id="rId47">
+              <w:r>
+                <w:rPr>
+                  <w:rStyle w:val="Hyperlink"/>
+                </w:rPr>
+                <w:t>Complete</w:t>
+              </w:r>
+            </w:hyperlink>
+          </w:p>
+        </w:tc>
+        <w:tc>
+          <w:tcPr>
+            <w:tcW w:w="1276" w:type="dxa"/>
+            <w:tcBorders>
+              <w:top w:val="single" w:sz="4" w:space="0" w:color="000000" w:themeColor="text1"/>
+              <w:left w:val="single" w:sz="4" w:space="0" w:color="000000" w:themeColor="text1"/>
+              <w:bottom w:val="single" w:sz="4" w:space="0" w:color="000000" w:themeColor="text1"/>
+              <w:right w:val="single" w:sz="4" w:space="0" w:color="000000" w:themeColor="text1"/>
+            </w:tcBorders>
+            <w:shd w:val="clear" w:color="auto" w:fill="auto"/>
+            <w:noWrap/>
+            <w:vAlign w:val="bottom"/>
+          </w:tcPr>
+          <w:p>
+            <w:r>
+              <w:t>Ryan</w:t>
+            </w:r>
+          </w:p>
+        </w:tc>
+        <w:tc>
+          <w:tcPr>
+            <w:tcW w:w="850" w:type="dxa"/>
+            <w:tcBorders>
+              <w:top w:val="single" w:sz="4" w:space="0" w:color="000000" w:themeColor="text1"/>
+              <w:left w:val="single" w:sz="4" w:space="0" w:color="000000" w:themeColor="text1"/>
+              <w:bottom w:val="single" w:sz="4" w:space="0" w:color="000000" w:themeColor="text1"/>
+              <w:right w:val="single" w:sz="4" w:space="0" w:color="000000" w:themeColor="text1"/>
+            </w:tcBorders>
+          </w:tcPr>
+          <w:p>
+            <w:r>
+              <w:t>4</w:t>
+            </w:r>
+          </w:p>
+        </w:tc>
+        <w:tc>
+          <w:tcPr>
+            <w:tcW w:w="868" w:type="dxa"/>
+            <w:tcBorders>
+              <w:top w:val="single" w:sz="4" w:space="0" w:color="000000" w:themeColor="text1"/>
+              <w:left w:val="single" w:sz="4" w:space="0" w:color="000000" w:themeColor="text1"/>
+              <w:bottom w:val="single" w:sz="4" w:space="0" w:color="000000" w:themeColor="text1"/>
+              <w:right w:val="single" w:sz="4" w:space="0" w:color="000000" w:themeColor="text1"/>
+            </w:tcBorders>
+            <w:shd w:val="clear" w:color="auto" w:fill="auto"/>
+            <w:noWrap/>
+            <w:vAlign w:val="bottom"/>
+          </w:tcPr>
+          <w:p>
+            <w:pPr>
+              <w:jc w:val="both"/>
+            </w:pPr>
+            <w:r>
+              <w:t>4</w:t>
+            </w:r>
+          </w:p>
+        </w:tc>
+        <w:tc>
+          <w:tcPr>
+            <w:tcW w:w="855" w:type="dxa"/>
+            <w:tcBorders>
+              <w:top w:val="single" w:sz="4" w:space="0" w:color="000000" w:themeColor="text1"/>
+              <w:left w:val="single" w:sz="4" w:space="0" w:color="000000" w:themeColor="text1"/>
+              <w:bottom w:val="single" w:sz="4" w:space="0" w:color="000000" w:themeColor="text1"/>
+              <w:right w:val="single" w:sz="4" w:space="0" w:color="000000" w:themeColor="text1"/>
+            </w:tcBorders>
+            <w:shd w:val="clear" w:color="auto" w:fill="auto"/>
+            <w:noWrap/>
+          </w:tcPr>
+          <w:p>
+            <w:r>
+              <w:t>0</w:t>
+            </w:r>
+          </w:p>
+        </w:tc>
+      </w:tr>
+      <w:tr>
+        <w:tblPrEx>
+          <w:tblBorders>
+            <w:top w:val="single" w:sz="4" w:space="0" w:color="000000"/>
+            <w:left w:val="single" w:sz="4" w:space="0" w:color="000000"/>
+            <w:bottom w:val="single" w:sz="4" w:space="0" w:color="000000"/>
+            <w:right w:val="single" w:sz="4" w:space="0" w:color="000000"/>
+            <w:insideH w:val="single" w:sz="6" w:space="0" w:color="000000"/>
+            <w:insideV w:val="single" w:sz="6" w:space="0" w:color="000000"/>
+          </w:tblBorders>
+        </w:tblPrEx>
+        <w:trPr>
+          <w:trHeight w:val="255"/>
+        </w:trPr>
+        <w:tc>
+          <w:tcPr>
+            <w:tcW w:w="710" w:type="dxa"/>
+            <w:tcBorders>
+              <w:top w:val="single" w:sz="4" w:space="0" w:color="000000" w:themeColor="text1"/>
+              <w:left w:val="single" w:sz="4" w:space="0" w:color="000000" w:themeColor="text1"/>
+              <w:bottom w:val="single" w:sz="4" w:space="0" w:color="000000" w:themeColor="text1"/>
+              <w:right w:val="single" w:sz="4" w:space="0" w:color="000000" w:themeColor="text1"/>
+            </w:tcBorders>
+          </w:tcPr>
+          <w:p>
+            <w:pPr>
+              <w:rPr>
+                <w:lang w:eastAsia="ja-JP"/>
+              </w:rPr>
+            </w:pPr>
+            <w:r>
+              <w:rPr>
+                <w:lang w:eastAsia="ja-JP"/>
+              </w:rPr>
+              <w:t>4.9</w:t>
+            </w:r>
+          </w:p>
+        </w:tc>
+        <w:tc>
+          <w:tcPr>
+            <w:tcW w:w="2152" w:type="dxa"/>
+            <w:tcBorders>
+              <w:top w:val="single" w:sz="4" w:space="0" w:color="000000" w:themeColor="text1"/>
+              <w:left w:val="single" w:sz="4" w:space="0" w:color="000000" w:themeColor="text1"/>
+              <w:bottom w:val="single" w:sz="4" w:space="0" w:color="000000" w:themeColor="text1"/>
+              <w:right w:val="single" w:sz="4" w:space="0" w:color="000000" w:themeColor="text1"/>
+            </w:tcBorders>
+            <w:shd w:val="clear" w:color="auto" w:fill="auto"/>
+            <w:noWrap/>
+          </w:tcPr>
+          <w:p>
+            <w:pPr>
+              <w:rPr>
+                <w:lang w:eastAsia="ja-JP"/>
+              </w:rPr>
+            </w:pPr>
+            <w:r>
+              <w:rPr>
+                <w:lang w:eastAsia="ja-JP"/>
+              </w:rPr>
+              <w:t>Remove “Diagnosis” field/table from database/code</w:t>
+            </w:r>
+          </w:p>
+        </w:tc>
+        <w:tc>
+          <w:tcPr>
+            <w:tcW w:w="2551" w:type="dxa"/>
+            <w:tcBorders>
+              <w:top w:val="single" w:sz="4" w:space="0" w:color="000000" w:themeColor="text1"/>
+              <w:left w:val="single" w:sz="4" w:space="0" w:color="000000" w:themeColor="text1"/>
+              <w:bottom w:val="single" w:sz="4" w:space="0" w:color="000000" w:themeColor="text1"/>
+              <w:right w:val="single" w:sz="4" w:space="0" w:color="000000" w:themeColor="text1"/>
+            </w:tcBorders>
+          </w:tcPr>
+          <w:p>
+            <w:r>
+              <w:rPr>
+                <w:lang w:eastAsia="ja-JP"/>
+              </w:rPr>
+              <w:t xml:space="preserve">Remove </w:t>
+            </w:r>
+            <w:r>
+              <w:rPr>
+                <w:lang w:eastAsia="ja-JP"/>
+              </w:rPr>
+              <w:t>a</w:t>
+            </w:r>
+            <w:r>
+              <w:rPr>
+                <w:lang w:eastAsia="ja-JP"/>
+              </w:rPr>
+              <w:t xml:space="preserve"> field </w:t>
+            </w:r>
+            <w:r>
+              <w:rPr>
+                <w:lang w:eastAsia="ja-JP"/>
+              </w:rPr>
+              <w:t>deemed unnecessary</w:t>
+            </w:r>
+            <w:r>
+              <w:rPr>
+                <w:lang w:eastAsia="ja-JP"/>
+              </w:rPr>
+              <w:t xml:space="preserve"> from and all </w:t>
+            </w:r>
+            <w:r>
+              <w:rPr>
+                <w:lang w:eastAsia="ja-JP"/>
+              </w:rPr>
+              <w:t>vestigial</w:t>
+            </w:r>
+            <w:r>
+              <w:rPr>
+                <w:lang w:eastAsia="ja-JP"/>
+              </w:rPr>
+              <w:t xml:space="preserve"> code related to that</w:t>
+            </w:r>
+          </w:p>
+        </w:tc>
+        <w:tc>
+          <w:tcPr>
+            <w:tcW w:w="1559" w:type="dxa"/>
+            <w:tcBorders>
+              <w:top w:val="single" w:sz="4" w:space="0" w:color="000000" w:themeColor="text1"/>
+              <w:left w:val="single" w:sz="4" w:space="0" w:color="000000" w:themeColor="text1"/>
+              <w:bottom w:val="single" w:sz="4" w:space="0" w:color="000000" w:themeColor="text1"/>
+              <w:right w:val="single" w:sz="4" w:space="0" w:color="000000" w:themeColor="text1"/>
+            </w:tcBorders>
+            <w:shd w:val="clear" w:color="auto" w:fill="auto"/>
+            <w:noWrap/>
+            <w:vAlign w:val="bottom"/>
+          </w:tcPr>
+          <w:p>
+            <w:hyperlink r:id="rId48">
+              <w:r>
+                <w:rPr>
+                  <w:rStyle w:val="Hyperlink"/>
+                </w:rPr>
+                <w:t>Complete</w:t>
+              </w:r>
+            </w:hyperlink>
+          </w:p>
+        </w:tc>
+        <w:tc>
+          <w:tcPr>
+            <w:tcW w:w="1276" w:type="dxa"/>
+            <w:tcBorders>
+              <w:top w:val="single" w:sz="4" w:space="0" w:color="000000" w:themeColor="text1"/>
+              <w:left w:val="single" w:sz="4" w:space="0" w:color="000000" w:themeColor="text1"/>
+              <w:bottom w:val="single" w:sz="4" w:space="0" w:color="000000" w:themeColor="text1"/>
+              <w:right w:val="single" w:sz="4" w:space="0" w:color="000000" w:themeColor="text1"/>
+            </w:tcBorders>
+            <w:shd w:val="clear" w:color="auto" w:fill="auto"/>
+            <w:noWrap/>
+            <w:vAlign w:val="bottom"/>
+          </w:tcPr>
+          <w:p>
+            <w:r>
+              <w:t>Ryan</w:t>
+            </w:r>
+          </w:p>
+        </w:tc>
+        <w:tc>
+          <w:tcPr>
+            <w:tcW w:w="850" w:type="dxa"/>
+            <w:tcBorders>
+              <w:top w:val="single" w:sz="4" w:space="0" w:color="000000" w:themeColor="text1"/>
+              <w:left w:val="single" w:sz="4" w:space="0" w:color="000000" w:themeColor="text1"/>
+              <w:bottom w:val="single" w:sz="4" w:space="0" w:color="000000" w:themeColor="text1"/>
+              <w:right w:val="single" w:sz="4" w:space="0" w:color="000000" w:themeColor="text1"/>
+            </w:tcBorders>
+          </w:tcPr>
+          <w:p>
+            <w:r>
+              <w:t>1</w:t>
+            </w:r>
+          </w:p>
+        </w:tc>
+        <w:tc>
+          <w:tcPr>
+            <w:tcW w:w="868" w:type="dxa"/>
+            <w:tcBorders>
+              <w:top w:val="single" w:sz="4" w:space="0" w:color="000000" w:themeColor="text1"/>
+              <w:left w:val="single" w:sz="4" w:space="0" w:color="000000" w:themeColor="text1"/>
+              <w:bottom w:val="single" w:sz="4" w:space="0" w:color="000000" w:themeColor="text1"/>
+              <w:right w:val="single" w:sz="4" w:space="0" w:color="000000" w:themeColor="text1"/>
+            </w:tcBorders>
+            <w:shd w:val="clear" w:color="auto" w:fill="auto"/>
+            <w:noWrap/>
+            <w:vAlign w:val="bottom"/>
+          </w:tcPr>
+          <w:p>
+            <w:pPr>
+              <w:jc w:val="both"/>
+            </w:pPr>
+            <w:r>
+              <w:t>1</w:t>
+            </w:r>
+          </w:p>
+        </w:tc>
+        <w:tc>
+          <w:tcPr>
+            <w:tcW w:w="855" w:type="dxa"/>
+            <w:tcBorders>
+              <w:top w:val="single" w:sz="4" w:space="0" w:color="000000" w:themeColor="text1"/>
+              <w:left w:val="single" w:sz="4" w:space="0" w:color="000000" w:themeColor="text1"/>
+              <w:bottom w:val="single" w:sz="4" w:space="0" w:color="000000" w:themeColor="text1"/>
+              <w:right w:val="single" w:sz="4" w:space="0" w:color="000000" w:themeColor="text1"/>
+            </w:tcBorders>
+            <w:shd w:val="clear" w:color="auto" w:fill="auto"/>
+            <w:noWrap/>
+          </w:tcPr>
+          <w:p>
+            <w:r>
+              <w:t>0</w:t>
             </w:r>
           </w:p>
         </w:tc>
@@ -2431,8 +3454,8 @@
       <w:pPr>
         <w:pStyle w:val="Heading1"/>
         <w:sectPr>
-          <w:headerReference w:type="default" r:id="rId24"/>
-          <w:footerReference w:type="default" r:id="rId25"/>
+          <w:headerReference w:type="default" r:id="rId49"/>
+          <w:footerReference w:type="default" r:id="rId50"/>
           <w:pgSz w:w="12240" w:h="15840" w:code="1"/>
           <w:pgMar w:top="1440" w:right="1440" w:bottom="1440" w:left="1440" w:header="720" w:footer="720" w:gutter="0"/>
           <w:cols w:space="720"/>
@@ -2491,7 +3514,7 @@
             </w:pPr>
             <w:r>
               <w:rPr>
-                <w:rFonts w:ascii="Arial" w:eastAsia="Arial" w:hAnsi="Arial" w:cs="Arial"/>
+                <w:rFonts w:ascii="Arial" w:hAnsi="Arial" w:eastAsia="Arial" w:cs="Arial"/>
                 <w:b/>
                 <w:bCs/>
                 <w:sz w:val="18"/>
@@ -2528,7 +3551,7 @@
             </w:pPr>
             <w:r>
               <w:rPr>
-                <w:rFonts w:ascii="Arial" w:eastAsia="Arial" w:hAnsi="Arial" w:cs="Arial"/>
+                <w:rFonts w:ascii="Arial" w:hAnsi="Arial" w:eastAsia="Arial" w:cs="Arial"/>
                 <w:b/>
                 <w:bCs/>
                 <w:sz w:val="18"/>
@@ -2565,7 +3588,7 @@
             </w:pPr>
             <w:r>
               <w:rPr>
-                <w:rFonts w:ascii="Arial" w:eastAsia="Arial" w:hAnsi="Arial" w:cs="Arial"/>
+                <w:rFonts w:ascii="Arial" w:hAnsi="Arial" w:eastAsia="Arial" w:cs="Arial"/>
                 <w:b/>
                 <w:bCs/>
                 <w:sz w:val="18"/>
@@ -2594,12 +3617,12 @@
               <w:widowControl/>
               <w:spacing w:before="60"/>
               <w:rPr>
-                <w:rFonts w:asciiTheme="minorHAnsi" w:eastAsia="Arial" w:hAnsiTheme="minorHAnsi" w:cstheme="minorHAnsi"/>
+                <w:rFonts w:asciiTheme="minorHAnsi" w:eastAsia="Arial" w:hAnsiTheme="minorHAnsi" w:cstheme="minorBidi"/>
               </w:rPr>
             </w:pPr>
             <w:r>
               <w:rPr>
-                <w:rFonts w:asciiTheme="minorHAnsi" w:eastAsia="Arial" w:hAnsiTheme="minorHAnsi" w:cstheme="minorHAnsi"/>
+                <w:rFonts w:eastAsia="Arial" w:asciiTheme="minorHAnsi" w:hAnsiTheme="minorHAnsi" w:cstheme="minorBidi"/>
               </w:rPr>
               <w:t>Incomplete work items</w:t>
             </w:r>
@@ -2632,12 +3655,12 @@
               <w:widowControl/>
               <w:spacing w:before="60" w:line="240" w:lineRule="auto"/>
               <w:rPr>
-                <w:rFonts w:asciiTheme="minorHAnsi" w:eastAsia="Arial" w:hAnsiTheme="minorHAnsi" w:cstheme="minorHAnsi"/>
+                <w:rFonts w:asciiTheme="minorHAnsi" w:eastAsia="Arial" w:hAnsiTheme="minorHAnsi" w:cstheme="minorBidi"/>
               </w:rPr>
             </w:pPr>
             <w:r>
               <w:rPr>
-                <w:rFonts w:asciiTheme="minorHAnsi" w:eastAsia="Arial" w:hAnsiTheme="minorHAnsi" w:cstheme="minorHAnsi"/>
+                <w:rFonts w:eastAsia="Arial" w:asciiTheme="minorHAnsi" w:hAnsiTheme="minorHAnsi" w:cstheme="minorBidi"/>
               </w:rPr>
               <w:t>Ongoing</w:t>
             </w:r>
@@ -2659,32 +3682,38 @@
               <w:widowControl/>
               <w:spacing w:before="60"/>
               <w:rPr>
-                <w:rFonts w:asciiTheme="minorHAnsi" w:eastAsia="Arial" w:hAnsiTheme="minorHAnsi" w:cstheme="minorHAnsi"/>
+                <w:rFonts w:asciiTheme="minorHAnsi" w:eastAsia="Arial" w:hAnsiTheme="minorHAnsi" w:cstheme="minorBidi"/>
               </w:rPr>
             </w:pPr>
             <w:r>
               <w:rPr>
-                <w:rFonts w:asciiTheme="minorHAnsi" w:eastAsia="Arial" w:hAnsiTheme="minorHAnsi" w:cstheme="minorHAnsi"/>
-              </w:rPr>
-              <w:t>Due to various issues, team members becoming ill, and other delays; some work items, and especially their associated UAT tests, are incomplete as o</w:t>
-            </w:r>
-            <w:r>
-              <w:rPr>
-                <w:rFonts w:asciiTheme="minorHAnsi" w:eastAsia="Arial" w:hAnsiTheme="minorHAnsi" w:cstheme="minorHAnsi"/>
-              </w:rPr>
-              <w:t>f the end of this iteration. UAT testing</w:t>
-            </w:r>
-            <w:r>
-              <w:rPr>
-                <w:rFonts w:asciiTheme="minorHAnsi" w:eastAsia="Arial" w:hAnsiTheme="minorHAnsi" w:cstheme="minorHAnsi"/>
-              </w:rPr>
-              <w:t xml:space="preserve"> will </w:t>
-            </w:r>
-            <w:r>
-              <w:rPr>
-                <w:rFonts w:asciiTheme="minorHAnsi" w:eastAsia="Arial" w:hAnsiTheme="minorHAnsi" w:cstheme="minorHAnsi"/>
-              </w:rPr>
-              <w:t>be completed in this and next iteration.</w:t>
+                <w:rFonts w:eastAsia="Arial" w:asciiTheme="minorHAnsi" w:hAnsiTheme="minorHAnsi" w:cstheme="minorBidi"/>
+              </w:rPr>
+              <w:t>Majority of items have been completed this iteration</w:t>
+            </w:r>
+            <w:r>
+              <w:rPr>
+                <w:rFonts w:eastAsia="Arial" w:asciiTheme="minorHAnsi" w:hAnsiTheme="minorHAnsi" w:cstheme="minorBidi"/>
+              </w:rPr>
+              <w:t>.</w:t>
+            </w:r>
+            <w:r>
+              <w:rPr>
+                <w:rFonts w:eastAsia="Arial" w:asciiTheme="minorHAnsi" w:hAnsiTheme="minorHAnsi" w:cstheme="minorBidi"/>
+              </w:rPr>
+              <w:t xml:space="preserve"> Beau </w:t>
+            </w:r>
+            <w:r>
+              <w:rPr>
+                <w:rFonts w:eastAsia="Arial" w:asciiTheme="minorHAnsi" w:hAnsiTheme="minorHAnsi" w:cstheme="minorBidi"/>
+              </w:rPr>
+              <w:t>was required to go overseas for work and has been away for two weeks. Work items have been picked up by others. The few items that are outstanding have been added as new work items for the final iteration plan</w:t>
+            </w:r>
+            <w:r>
+              <w:rPr>
+                <w:rFonts w:eastAsia="Arial" w:asciiTheme="minorHAnsi" w:hAnsiTheme="minorHAnsi" w:cstheme="minorBidi"/>
+              </w:rPr>
+              <w:t>. All items are to be completed by 17.09.2018</w:t>
             </w:r>
           </w:p>
           <w:p>
@@ -2753,6 +3782,9 @@
         <w:rPr>
           <w:vanish w:val="0"/>
         </w:rPr>
+        <w:t xml:space="preserve">. </w:t>
+      </w:r>
+      <w:r>
         <w:t xml:space="preserve">. </w:t>
       </w:r>
       <w:r>
@@ -2828,17 +3860,13 @@
               </w:rPr>
             </w:pPr>
             <w:r>
-              <w:rPr>
-                <w:color w:val="0000FF"/>
-              </w:rPr>
-              <w:t>[This c</w:t>
-            </w:r>
-            <w:r>
-              <w:rPr>
-                <w:rFonts w:ascii="Times" w:eastAsia="Times" w:hAnsi="Times" w:cs="Times"/>
-                <w:color w:val="0000FF"/>
-              </w:rPr>
-              <w:t>ould be the entire iteration or just a specific component]</w:t>
+              <w:t>I</w:t>
+            </w:r>
+            <w:r>
+              <w:t>OCM</w:t>
+            </w:r>
+            <w:r>
+              <w:t xml:space="preserve"> successfully submission</w:t>
             </w:r>
           </w:p>
         </w:tc>
@@ -2868,6 +3896,12 @@
                 <w:iCs/>
               </w:rPr>
             </w:pPr>
+            <w:r>
+              <w:rPr>
+                <w:iCs/>
+              </w:rPr>
+              <w:t>17.09.2018</w:t>
+            </w:r>
           </w:p>
         </w:tc>
       </w:tr>
@@ -2896,6 +3930,12 @@
                 <w:iCs/>
               </w:rPr>
             </w:pPr>
+            <w:r>
+              <w:rPr>
+                <w:iCs/>
+              </w:rPr>
+              <w:t>Lenny, Ryan, Beau &amp; Jette</w:t>
+            </w:r>
           </w:p>
         </w:tc>
       </w:tr>
@@ -2926,10 +3966,10 @@
             </w:pPr>
             <w:r>
               <w:rPr>
-                <w:rFonts w:ascii="Times" w:eastAsia="Times" w:hAnsi="Times" w:cs="Times"/>
-                <w:color w:val="0000FF"/>
-              </w:rPr>
-              <w:t>[For example, express as Red, Yellow, or Green.]</w:t>
+                <w:rFonts w:ascii="Times" w:hAnsi="Times" w:eastAsia="Times" w:cs="Times"/>
+                <w:color w:val="00B050"/>
+              </w:rPr>
+              <w:t>Green</w:t>
             </w:r>
           </w:p>
         </w:tc>
@@ -2951,9 +3991,111 @@
     <w:p>
       <w:pPr>
         <w:pStyle w:val="InfoBluelistitem"/>
-      </w:pPr>
-      <w:r>
-        <w:t>[Document whether you addressed the objectives as specified in the Iteration Plan.]</w:t>
+        <w:rPr>
+          <w:color w:val="auto"/>
+        </w:rPr>
+      </w:pPr>
+      <w:r>
+        <w:rPr>
+          <w:color w:val="auto"/>
+        </w:rPr>
+        <w:t xml:space="preserve">High-level objectives were not completed, but significant progress has been made. </w:t>
+      </w:r>
+      <w:r>
+        <w:rPr>
+          <w:color w:val="auto"/>
+        </w:rPr>
+        <w:t>Many necessary</w:t>
+      </w:r>
+      <w:r>
+        <w:rPr>
+          <w:color w:val="auto"/>
+        </w:rPr>
+        <w:t xml:space="preserve"> tasks undertaken </w:t>
+      </w:r>
+      <w:r>
+        <w:rPr>
+          <w:color w:val="auto"/>
+        </w:rPr>
+        <w:t xml:space="preserve">this iteration </w:t>
+      </w:r>
+      <w:r>
+        <w:rPr>
+          <w:color w:val="auto"/>
+        </w:rPr>
+        <w:t xml:space="preserve">were not covered by the high-level objectives, therefore </w:t>
+      </w:r>
+      <w:r>
+        <w:rPr>
+          <w:color w:val="auto"/>
+        </w:rPr>
+        <w:t xml:space="preserve">we </w:t>
+      </w:r>
+      <w:r>
+        <w:rPr>
+          <w:color w:val="auto"/>
+        </w:rPr>
+        <w:t>believe</w:t>
+      </w:r>
+      <w:r>
+        <w:rPr>
+          <w:color w:val="auto"/>
+        </w:rPr>
+        <w:t xml:space="preserve"> </w:t>
+      </w:r>
+      <w:r>
+        <w:rPr>
+          <w:color w:val="auto"/>
+        </w:rPr>
+        <w:t xml:space="preserve">the selection of high-level objectives </w:t>
+      </w:r>
+      <w:r>
+        <w:rPr>
+          <w:color w:val="auto"/>
+        </w:rPr>
+        <w:t xml:space="preserve">were </w:t>
+      </w:r>
+      <w:r>
+        <w:rPr>
+          <w:color w:val="auto"/>
+        </w:rPr>
+        <w:t xml:space="preserve">not </w:t>
+      </w:r>
+      <w:r>
+        <w:rPr>
+          <w:color w:val="auto"/>
+        </w:rPr>
+        <w:t>indicative</w:t>
+      </w:r>
+      <w:r>
+        <w:rPr>
+          <w:color w:val="auto"/>
+        </w:rPr>
+        <w:t xml:space="preserve"> of the actual work items</w:t>
+      </w:r>
+      <w:r>
+        <w:rPr>
+          <w:color w:val="auto"/>
+        </w:rPr>
+        <w:t xml:space="preserve"> this iteration</w:t>
+      </w:r>
+      <w:r>
+        <w:rPr>
+          <w:color w:val="auto"/>
+        </w:rPr>
+        <w:t>.</w:t>
+      </w:r>
+      <w:r>
+        <w:rPr>
+          <w:color w:val="auto"/>
+        </w:rPr>
+        <w:t xml:space="preserve"> The high-level objectives are planned to be fully completed </w:t>
+      </w:r>
+      <w:r>
+        <w:rPr>
+          <w:color w:val="auto"/>
+        </w:rPr>
+        <w:t>next iteration.</w:t>
       </w:r>
     </w:p>
     <w:p>
@@ -2965,20 +4107,120 @@
         </w:numPr>
       </w:pPr>
       <w:r>
-        <w:t xml:space="preserve">Work Items: Planned compared to </w:t>
-      </w:r>
-      <w:proofErr w:type="gramStart"/>
-      <w:r>
-        <w:t>actually completed</w:t>
-      </w:r>
-      <w:proofErr w:type="gramEnd"/>
+        <w:t>Work Items: Planned compared to actually completed</w:t>
+      </w:r>
+      <w:r>
+        <w:br/>
+      </w:r>
     </w:p>
     <w:p>
       <w:pPr>
+        <w:ind w:firstLine="720"/>
+      </w:pPr>
+      <w:r>
+        <w:t>Work items 2.4 and 2.5 are incomplete, but should be completed in the first half of the next</w:t>
+      </w:r>
+    </w:p>
+    <w:p>
+      <w:pPr>
+        <w:ind w:firstLine="720"/>
+      </w:pPr>
+      <w:r>
+        <w:t>iteration.</w:t>
+      </w:r>
+    </w:p>
+    <w:p>
+      <w:pPr>
         <w:pStyle w:val="InfoBluelistitem"/>
-      </w:pPr>
-      <w:r>
-        <w:t>[Summarize whether all Work Items planned to be addressed in the iteration were addressed, and which Work Items were postponed or added.]</w:t>
+        <w:rPr>
+          <w:color w:val="000000" w:themeColor="text1"/>
+        </w:rPr>
+      </w:pPr>
+      <w:r>
+        <w:rPr>
+          <w:color w:val="000000" w:themeColor="text1"/>
+        </w:rPr>
+        <w:t>Work i</w:t>
+      </w:r>
+      <w:r>
+        <w:rPr>
+          <w:color w:val="000000" w:themeColor="text1"/>
+        </w:rPr>
+        <w:t>tem</w:t>
+      </w:r>
+      <w:r>
+        <w:rPr>
+          <w:color w:val="000000" w:themeColor="text1"/>
+        </w:rPr>
+        <w:t xml:space="preserve"> added</w:t>
+      </w:r>
+      <w:r>
+        <w:rPr>
+          <w:color w:val="000000" w:themeColor="text1"/>
+        </w:rPr>
+        <w:t xml:space="preserve">: Ensure duplicate entries </w:t>
+      </w:r>
+      <w:r>
+        <w:rPr>
+          <w:color w:val="000000" w:themeColor="text1"/>
+        </w:rPr>
+        <w:t>cannot be added for Error Types, Medication Types and Patient Types</w:t>
+      </w:r>
+      <w:r>
+        <w:rPr>
+          <w:color w:val="000000" w:themeColor="text1"/>
+        </w:rPr>
+        <w:t>.</w:t>
+      </w:r>
+      <w:r>
+        <w:rPr>
+          <w:color w:val="000000" w:themeColor="text1"/>
+        </w:rPr>
+        <w:t xml:space="preserve"> Completed: ErrorTypes, MedicationTypes, PatientTypes</w:t>
+      </w:r>
+    </w:p>
+    <w:p>
+      <w:pPr>
+        <w:pStyle w:val="InfoBluelistitem"/>
+        <w:rPr>
+          <w:color w:val="000000" w:themeColor="text1"/>
+        </w:rPr>
+      </w:pPr>
+      <w:r>
+        <w:rPr>
+          <w:color w:val="000000" w:themeColor="text1"/>
+        </w:rPr>
+        <w:t xml:space="preserve">Work Item 4.7: It was found that the backend wasn’t using proper authentication methods. This had to be addressed </w:t>
+      </w:r>
+      <w:r>
+        <w:br/>
+      </w:r>
+      <w:r>
+        <w:rPr>
+          <w:color w:val="000000" w:themeColor="text1"/>
+        </w:rPr>
+        <w:t>Work Item 4.8: The scripts used to populate the database for testing were outdated and all over the place, causing issues. The scripts no longer useful to the project had to be deleted and the remaining scripts had to be consolidated and categorised.</w:t>
+      </w:r>
+      <w:r>
+        <w:br/>
+      </w:r>
+      <w:r>
+        <w:rPr>
+          <w:color w:val="000000" w:themeColor="text1"/>
+        </w:rPr>
+        <w:t>Work Item 4.9: The team decided that the Diagnosis field was somewhat confusing in its implementation and not r</w:t>
+      </w:r>
+      <w:r>
+        <w:rPr>
+          <w:color w:val="000000" w:themeColor="text1"/>
+        </w:rPr>
+        <w:t>eally needed. The field, and it</w:t>
+      </w:r>
+      <w:r>
+        <w:rPr>
+          <w:color w:val="000000" w:themeColor="text1"/>
+        </w:rPr>
+        <w:t>s associated table and code, needed to be carefully removed.</w:t>
       </w:r>
     </w:p>
     <w:p>
@@ -2991,29 +4233,49 @@
         <w:ind w:left="720"/>
       </w:pPr>
       <w:r>
-        <w:t>Assessment against Evaluation Criteria Test results</w:t>
+        <w:t>Assessment against Evaluation Criteria</w:t>
       </w:r>
     </w:p>
     <w:p>
       <w:pPr>
-        <w:pStyle w:val="InfoBluelistitem"/>
-      </w:pPr>
-      <w:r>
-        <w:t>[Document whether you met the evaluation criteria as specified in the Iteration Plan. This could include information such as “Demo for Department X was well-received, with some concerns raised around usability,” or “495 test cases were automated with a 98% pass rate. 9 test cases were deferred because the corresponding Work Items were postponed.”</w:t>
-      </w:r>
-    </w:p>
-    <w:p>
-      <w:pPr>
-        <w:pStyle w:val="InfoBluelistitem"/>
-      </w:pPr>
-      <w:r>
-        <w:t xml:space="preserve">The most important guideline here is that although satisfactorily completed items may summarily mentioned, incomplete items require a more comprehensive </w:t>
-      </w:r>
-      <w:proofErr w:type="gramStart"/>
-      <w:r>
-        <w:t>explanation ]</w:t>
-      </w:r>
-      <w:proofErr w:type="gramEnd"/>
+        <w:ind w:left="720"/>
+      </w:pPr>
+      <w:r>
+        <w:br/>
+      </w:r>
+      <w:r>
+        <w:t xml:space="preserve">Like the high-level objectives, the evaluation criteria work </w:t>
+      </w:r>
+      <w:r>
+        <w:t>was</w:t>
+      </w:r>
+      <w:r>
+        <w:t xml:space="preserve"> not very</w:t>
+      </w:r>
+      <w:r>
+        <w:t xml:space="preserve"> </w:t>
+      </w:r>
+      <w:r>
+        <w:t>i</w:t>
+      </w:r>
+      <w:r>
+        <w:t xml:space="preserve">ndicative of the actual work required this iteration. </w:t>
+      </w:r>
+      <w:r>
+        <w:t>All</w:t>
+      </w:r>
+      <w:r>
+        <w:t xml:space="preserve"> the evaluation </w:t>
+      </w:r>
+      <w:r>
+        <w:t xml:space="preserve">criteria have been mostly met, </w:t>
+      </w:r>
+      <w:r>
+        <w:t>with the remaining</w:t>
+      </w:r>
+      <w:r>
+        <w:t xml:space="preserve"> work scheduled for the next iteration.</w:t>
+      </w:r>
     </w:p>
     <w:p>
       <w:pPr>
@@ -3026,14 +4288,13 @@
       <w:r>
         <w:t>Other concerns and deviations</w:t>
       </w:r>
+      <w:bookmarkStart w:id="1" w:name="_GoBack"/>
+      <w:bookmarkEnd w:id="1"/>
     </w:p>
     <w:p>
       <w:pPr>
         <w:pStyle w:val="InfoBluelistitem"/>
       </w:pPr>
-      <w:r>
-        <w:t>[List other areas that have been evaluated, such as financials, or schedule deviation, as well as Stakeholder feedback not captured elsewhere.]</w:t>
-      </w:r>
     </w:p>
     <w:sectPr>
       <w:pgSz w:w="12240" w:h="15840" w:code="1"/>
@@ -3128,11 +4389,21 @@
           <w:r>
             <w:sym w:font="Symbol" w:char="F0D3"/>
           </w:r>
-          <w:fldSimple w:instr=" DOCPROPERTY &quot;Company&quot;  \* MERGEFORMAT ">
-            <w:r>
-              <w:t>&lt;Company Name&gt;</w:t>
-            </w:r>
-          </w:fldSimple>
+          <w:r>
+            <w:fldChar w:fldCharType="begin"/>
+          </w:r>
+          <w:r>
+            <w:instrText xml:space="preserve"> DOCPROPERTY "Company"  \* MERGEFORMAT </w:instrText>
+          </w:r>
+          <w:r>
+            <w:fldChar w:fldCharType="separate"/>
+          </w:r>
+          <w:r>
+            <w:t>&lt;Company Name&gt;</w:t>
+          </w:r>
+          <w:r>
+            <w:fldChar w:fldCharType="end"/>
+          </w:r>
           <w:r>
             <w:t xml:space="preserve">, </w:t>
           </w:r>
@@ -3338,13 +4609,8 @@
             <w:ind w:right="68"/>
           </w:pPr>
           <w:r>
-            <w:t xml:space="preserve">Team </w:t>
+            <w:t>Team Pharmacon</w:t>
           </w:r>
-          <w:proofErr w:type="spellStart"/>
-          <w:r>
-            <w:t>Pharmacon</w:t>
-          </w:r>
-          <w:proofErr w:type="spellEnd"/>
         </w:p>
       </w:tc>
     </w:tr>
@@ -3357,11 +4623,21 @@
           <w:r>
             <w:t xml:space="preserve">Construction </w:t>
           </w:r>
-          <w:fldSimple w:instr=" TITLE  \* MERGEFORMAT ">
-            <w:r>
-              <w:t>Iteration Plan</w:t>
-            </w:r>
-          </w:fldSimple>
+          <w:r>
+            <w:fldChar w:fldCharType="begin"/>
+          </w:r>
+          <w:r>
+            <w:instrText xml:space="preserve"> TITLE  \* MERGEFORMAT </w:instrText>
+          </w:r>
+          <w:r>
+            <w:fldChar w:fldCharType="separate"/>
+          </w:r>
+          <w:r>
+            <w:t>Iteration Plan</w:t>
+          </w:r>
+          <w:r>
+            <w:fldChar w:fldCharType="end"/>
+          </w:r>
           <w:r>
             <w:t xml:space="preserve"> 4</w:t>
           </w:r>
@@ -3411,7 +4687,7 @@
         <w:ind w:left="1080" w:hanging="360"/>
       </w:pPr>
       <w:rPr>
-        <w:rFonts w:ascii="Symbol" w:hAnsi="Symbol" w:hint="default"/>
+        <w:rFonts w:hint="default" w:ascii="Symbol" w:hAnsi="Symbol"/>
       </w:rPr>
     </w:lvl>
     <w:lvl w:ilvl="1">
@@ -3504,7 +4780,7 @@
         <w:ind w:left="360" w:hanging="360"/>
       </w:pPr>
       <w:rPr>
-        <w:rFonts w:ascii="Symbol" w:hAnsi="Symbol" w:hint="default"/>
+        <w:rFonts w:hint="default" w:ascii="Symbol" w:hAnsi="Symbol"/>
       </w:rPr>
     </w:lvl>
   </w:abstractNum>
@@ -3521,7 +4797,7 @@
         <w:ind w:left="720" w:hanging="360"/>
       </w:pPr>
       <w:rPr>
-        <w:rFonts w:ascii="Symbol" w:hAnsi="Symbol" w:hint="default"/>
+        <w:rFonts w:hint="default" w:ascii="Symbol" w:hAnsi="Symbol"/>
       </w:rPr>
     </w:lvl>
     <w:lvl w:ilvl="1" w:tplc="0C090003" w:tentative="1">
@@ -3533,7 +4809,7 @@
         <w:ind w:left="1440" w:hanging="360"/>
       </w:pPr>
       <w:rPr>
-        <w:rFonts w:ascii="Courier New" w:hAnsi="Courier New" w:cs="Courier New" w:hint="default"/>
+        <w:rFonts w:hint="default" w:ascii="Courier New" w:hAnsi="Courier New" w:cs="Courier New"/>
       </w:rPr>
     </w:lvl>
     <w:lvl w:ilvl="2" w:tplc="0C090005" w:tentative="1">
@@ -3545,7 +4821,7 @@
         <w:ind w:left="2160" w:hanging="360"/>
       </w:pPr>
       <w:rPr>
-        <w:rFonts w:ascii="Wingdings" w:hAnsi="Wingdings" w:hint="default"/>
+        <w:rFonts w:hint="default" w:ascii="Wingdings" w:hAnsi="Wingdings"/>
       </w:rPr>
     </w:lvl>
     <w:lvl w:ilvl="3" w:tplc="0C090001" w:tentative="1">
@@ -3557,7 +4833,7 @@
         <w:ind w:left="2880" w:hanging="360"/>
       </w:pPr>
       <w:rPr>
-        <w:rFonts w:ascii="Symbol" w:hAnsi="Symbol" w:hint="default"/>
+        <w:rFonts w:hint="default" w:ascii="Symbol" w:hAnsi="Symbol"/>
       </w:rPr>
     </w:lvl>
     <w:lvl w:ilvl="4" w:tplc="0C090003" w:tentative="1">
@@ -3569,7 +4845,7 @@
         <w:ind w:left="3600" w:hanging="360"/>
       </w:pPr>
       <w:rPr>
-        <w:rFonts w:ascii="Courier New" w:hAnsi="Courier New" w:cs="Courier New" w:hint="default"/>
+        <w:rFonts w:hint="default" w:ascii="Courier New" w:hAnsi="Courier New" w:cs="Courier New"/>
       </w:rPr>
     </w:lvl>
     <w:lvl w:ilvl="5" w:tplc="0C090005" w:tentative="1">
@@ -3581,7 +4857,7 @@
         <w:ind w:left="4320" w:hanging="360"/>
       </w:pPr>
       <w:rPr>
-        <w:rFonts w:ascii="Wingdings" w:hAnsi="Wingdings" w:hint="default"/>
+        <w:rFonts w:hint="default" w:ascii="Wingdings" w:hAnsi="Wingdings"/>
       </w:rPr>
     </w:lvl>
     <w:lvl w:ilvl="6" w:tplc="0C090001" w:tentative="1">
@@ -3593,7 +4869,7 @@
         <w:ind w:left="5040" w:hanging="360"/>
       </w:pPr>
       <w:rPr>
-        <w:rFonts w:ascii="Symbol" w:hAnsi="Symbol" w:hint="default"/>
+        <w:rFonts w:hint="default" w:ascii="Symbol" w:hAnsi="Symbol"/>
       </w:rPr>
     </w:lvl>
     <w:lvl w:ilvl="7" w:tplc="0C090003" w:tentative="1">
@@ -3605,7 +4881,7 @@
         <w:ind w:left="5760" w:hanging="360"/>
       </w:pPr>
       <w:rPr>
-        <w:rFonts w:ascii="Courier New" w:hAnsi="Courier New" w:cs="Courier New" w:hint="default"/>
+        <w:rFonts w:hint="default" w:ascii="Courier New" w:hAnsi="Courier New" w:cs="Courier New"/>
       </w:rPr>
     </w:lvl>
     <w:lvl w:ilvl="8" w:tplc="0C090005" w:tentative="1">
@@ -3617,7 +4893,7 @@
         <w:ind w:left="6480" w:hanging="360"/>
       </w:pPr>
       <w:rPr>
-        <w:rFonts w:ascii="Wingdings" w:hAnsi="Wingdings" w:hint="default"/>
+        <w:rFonts w:hint="default" w:ascii="Wingdings" w:hAnsi="Wingdings"/>
       </w:rPr>
     </w:lvl>
   </w:abstractNum>
@@ -3637,7 +4913,7 @@
         <w:ind w:left="360" w:hanging="360"/>
       </w:pPr>
       <w:rPr>
-        <w:rFonts w:ascii="Symbol" w:hAnsi="Symbol" w:hint="default"/>
+        <w:rFonts w:hint="default" w:ascii="Symbol" w:hAnsi="Symbol"/>
       </w:rPr>
     </w:lvl>
   </w:abstractNum>
@@ -3653,7 +4929,7 @@
         <w:ind w:left="720" w:hanging="360"/>
       </w:pPr>
       <w:rPr>
-        <w:rFonts w:ascii="Arial" w:eastAsia="Arial" w:hAnsi="Arial" w:cs="Arial" w:hint="default"/>
+        <w:rFonts w:hint="default" w:ascii="Arial" w:hAnsi="Arial" w:eastAsia="Arial" w:cs="Arial"/>
       </w:rPr>
     </w:lvl>
     <w:lvl w:ilvl="1" w:tplc="0C090003" w:tentative="1">
@@ -3665,7 +4941,7 @@
         <w:ind w:left="1440" w:hanging="360"/>
       </w:pPr>
       <w:rPr>
-        <w:rFonts w:ascii="Courier New" w:hAnsi="Courier New" w:cs="Courier New" w:hint="default"/>
+        <w:rFonts w:hint="default" w:ascii="Courier New" w:hAnsi="Courier New" w:cs="Courier New"/>
       </w:rPr>
     </w:lvl>
     <w:lvl w:ilvl="2" w:tplc="0C090005" w:tentative="1">
@@ -3677,7 +4953,7 @@
         <w:ind w:left="2160" w:hanging="360"/>
       </w:pPr>
       <w:rPr>
-        <w:rFonts w:ascii="Wingdings" w:hAnsi="Wingdings" w:hint="default"/>
+        <w:rFonts w:hint="default" w:ascii="Wingdings" w:hAnsi="Wingdings"/>
       </w:rPr>
     </w:lvl>
     <w:lvl w:ilvl="3" w:tplc="0C090001" w:tentative="1">
@@ -3689,7 +4965,7 @@
         <w:ind w:left="2880" w:hanging="360"/>
       </w:pPr>
       <w:rPr>
-        <w:rFonts w:ascii="Symbol" w:hAnsi="Symbol" w:hint="default"/>
+        <w:rFonts w:hint="default" w:ascii="Symbol" w:hAnsi="Symbol"/>
       </w:rPr>
     </w:lvl>
     <w:lvl w:ilvl="4" w:tplc="0C090003" w:tentative="1">
@@ -3701,7 +4977,7 @@
         <w:ind w:left="3600" w:hanging="360"/>
       </w:pPr>
       <w:rPr>
-        <w:rFonts w:ascii="Courier New" w:hAnsi="Courier New" w:cs="Courier New" w:hint="default"/>
+        <w:rFonts w:hint="default" w:ascii="Courier New" w:hAnsi="Courier New" w:cs="Courier New"/>
       </w:rPr>
     </w:lvl>
     <w:lvl w:ilvl="5" w:tplc="0C090005" w:tentative="1">
@@ -3713,7 +4989,7 @@
         <w:ind w:left="4320" w:hanging="360"/>
       </w:pPr>
       <w:rPr>
-        <w:rFonts w:ascii="Wingdings" w:hAnsi="Wingdings" w:hint="default"/>
+        <w:rFonts w:hint="default" w:ascii="Wingdings" w:hAnsi="Wingdings"/>
       </w:rPr>
     </w:lvl>
     <w:lvl w:ilvl="6" w:tplc="0C090001" w:tentative="1">
@@ -3725,7 +5001,7 @@
         <w:ind w:left="5040" w:hanging="360"/>
       </w:pPr>
       <w:rPr>
-        <w:rFonts w:ascii="Symbol" w:hAnsi="Symbol" w:hint="default"/>
+        <w:rFonts w:hint="default" w:ascii="Symbol" w:hAnsi="Symbol"/>
       </w:rPr>
     </w:lvl>
     <w:lvl w:ilvl="7" w:tplc="0C090003" w:tentative="1">
@@ -3737,7 +5013,7 @@
         <w:ind w:left="5760" w:hanging="360"/>
       </w:pPr>
       <w:rPr>
-        <w:rFonts w:ascii="Courier New" w:hAnsi="Courier New" w:cs="Courier New" w:hint="default"/>
+        <w:rFonts w:hint="default" w:ascii="Courier New" w:hAnsi="Courier New" w:cs="Courier New"/>
       </w:rPr>
     </w:lvl>
     <w:lvl w:ilvl="8" w:tplc="0C090005" w:tentative="1">
@@ -3749,7 +5025,7 @@
         <w:ind w:left="6480" w:hanging="360"/>
       </w:pPr>
       <w:rPr>
-        <w:rFonts w:ascii="Wingdings" w:hAnsi="Wingdings" w:hint="default"/>
+        <w:rFonts w:hint="default" w:ascii="Wingdings" w:hAnsi="Wingdings"/>
       </w:rPr>
     </w:lvl>
   </w:abstractNum>
@@ -3882,7 +5158,7 @@
         <w:ind w:left="360" w:hanging="360"/>
       </w:pPr>
       <w:rPr>
-        <w:rFonts w:ascii="Symbol" w:hAnsi="Symbol" w:hint="default"/>
+        <w:rFonts w:hint="default" w:ascii="Symbol" w:hAnsi="Symbol"/>
       </w:rPr>
     </w:lvl>
   </w:abstractNum>
@@ -3902,7 +5178,7 @@
         <w:ind w:left="1440" w:hanging="360"/>
       </w:pPr>
       <w:rPr>
-        <w:rFonts w:ascii="Wingdings" w:hAnsi="Wingdings" w:hint="default"/>
+        <w:rFonts w:hint="default" w:ascii="Wingdings" w:hAnsi="Wingdings"/>
       </w:rPr>
     </w:lvl>
     <w:lvl w:ilvl="1">
@@ -3917,7 +5193,7 @@
         <w:ind w:left="2160" w:hanging="360"/>
       </w:pPr>
       <w:rPr>
-        <w:rFonts w:ascii="Courier New" w:hAnsi="Courier New" w:cs="Courier New" w:hint="default"/>
+        <w:rFonts w:hint="default" w:ascii="Courier New" w:hAnsi="Courier New" w:cs="Courier New"/>
       </w:rPr>
     </w:lvl>
     <w:lvl w:ilvl="2">
@@ -3932,7 +5208,7 @@
         <w:ind w:left="2880" w:hanging="360"/>
       </w:pPr>
       <w:rPr>
-        <w:rFonts w:ascii="Wingdings" w:hAnsi="Wingdings" w:hint="default"/>
+        <w:rFonts w:hint="default" w:ascii="Wingdings" w:hAnsi="Wingdings"/>
       </w:rPr>
     </w:lvl>
     <w:lvl w:ilvl="3">
@@ -3947,7 +5223,7 @@
         <w:ind w:left="3600" w:hanging="360"/>
       </w:pPr>
       <w:rPr>
-        <w:rFonts w:ascii="Symbol" w:hAnsi="Symbol" w:hint="default"/>
+        <w:rFonts w:hint="default" w:ascii="Symbol" w:hAnsi="Symbol"/>
       </w:rPr>
     </w:lvl>
     <w:lvl w:ilvl="4">
@@ -3962,7 +5238,7 @@
         <w:ind w:left="4320" w:hanging="360"/>
       </w:pPr>
       <w:rPr>
-        <w:rFonts w:ascii="Courier New" w:hAnsi="Courier New" w:cs="Courier New" w:hint="default"/>
+        <w:rFonts w:hint="default" w:ascii="Courier New" w:hAnsi="Courier New" w:cs="Courier New"/>
       </w:rPr>
     </w:lvl>
     <w:lvl w:ilvl="5">
@@ -3977,7 +5253,7 @@
         <w:ind w:left="5040" w:hanging="360"/>
       </w:pPr>
       <w:rPr>
-        <w:rFonts w:ascii="Wingdings" w:hAnsi="Wingdings" w:hint="default"/>
+        <w:rFonts w:hint="default" w:ascii="Wingdings" w:hAnsi="Wingdings"/>
       </w:rPr>
     </w:lvl>
     <w:lvl w:ilvl="6">
@@ -3992,7 +5268,7 @@
         <w:ind w:left="5760" w:hanging="360"/>
       </w:pPr>
       <w:rPr>
-        <w:rFonts w:ascii="Symbol" w:hAnsi="Symbol" w:hint="default"/>
+        <w:rFonts w:hint="default" w:ascii="Symbol" w:hAnsi="Symbol"/>
       </w:rPr>
     </w:lvl>
     <w:lvl w:ilvl="7">
@@ -4007,7 +5283,7 @@
         <w:ind w:left="6480" w:hanging="360"/>
       </w:pPr>
       <w:rPr>
-        <w:rFonts w:ascii="Courier New" w:hAnsi="Courier New" w:cs="Courier New" w:hint="default"/>
+        <w:rFonts w:hint="default" w:ascii="Courier New" w:hAnsi="Courier New" w:cs="Courier New"/>
       </w:rPr>
     </w:lvl>
     <w:lvl w:ilvl="8">
@@ -4022,7 +5298,7 @@
         <w:ind w:left="7200" w:hanging="360"/>
       </w:pPr>
       <w:rPr>
-        <w:rFonts w:ascii="Wingdings" w:hAnsi="Wingdings" w:hint="default"/>
+        <w:rFonts w:hint="default" w:ascii="Wingdings" w:hAnsi="Wingdings"/>
       </w:rPr>
     </w:lvl>
   </w:abstractNum>
@@ -4038,7 +5314,7 @@
         <w:ind w:left="720" w:hanging="360"/>
       </w:pPr>
       <w:rPr>
-        <w:rFonts w:ascii="Arial" w:eastAsia="Arial" w:hAnsi="Arial" w:cs="Arial" w:hint="default"/>
+        <w:rFonts w:hint="default" w:ascii="Arial" w:hAnsi="Arial" w:eastAsia="Arial" w:cs="Arial"/>
       </w:rPr>
     </w:lvl>
     <w:lvl w:ilvl="1" w:tplc="0C090003" w:tentative="1">
@@ -4050,7 +5326,7 @@
         <w:ind w:left="1440" w:hanging="360"/>
       </w:pPr>
       <w:rPr>
-        <w:rFonts w:ascii="Courier New" w:hAnsi="Courier New" w:cs="Courier New" w:hint="default"/>
+        <w:rFonts w:hint="default" w:ascii="Courier New" w:hAnsi="Courier New" w:cs="Courier New"/>
       </w:rPr>
     </w:lvl>
     <w:lvl w:ilvl="2" w:tplc="0C090005" w:tentative="1">
@@ -4062,7 +5338,7 @@
         <w:ind w:left="2160" w:hanging="360"/>
       </w:pPr>
       <w:rPr>
-        <w:rFonts w:ascii="Wingdings" w:hAnsi="Wingdings" w:hint="default"/>
+        <w:rFonts w:hint="default" w:ascii="Wingdings" w:hAnsi="Wingdings"/>
       </w:rPr>
     </w:lvl>
     <w:lvl w:ilvl="3" w:tplc="0C090001" w:tentative="1">
@@ -4074,7 +5350,7 @@
         <w:ind w:left="2880" w:hanging="360"/>
       </w:pPr>
       <w:rPr>
-        <w:rFonts w:ascii="Symbol" w:hAnsi="Symbol" w:hint="default"/>
+        <w:rFonts w:hint="default" w:ascii="Symbol" w:hAnsi="Symbol"/>
       </w:rPr>
     </w:lvl>
     <w:lvl w:ilvl="4" w:tplc="0C090003" w:tentative="1">
@@ -4086,7 +5362,7 @@
         <w:ind w:left="3600" w:hanging="360"/>
       </w:pPr>
       <w:rPr>
-        <w:rFonts w:ascii="Courier New" w:hAnsi="Courier New" w:cs="Courier New" w:hint="default"/>
+        <w:rFonts w:hint="default" w:ascii="Courier New" w:hAnsi="Courier New" w:cs="Courier New"/>
       </w:rPr>
     </w:lvl>
     <w:lvl w:ilvl="5" w:tplc="0C090005" w:tentative="1">
@@ -4098,7 +5374,7 @@
         <w:ind w:left="4320" w:hanging="360"/>
       </w:pPr>
       <w:rPr>
-        <w:rFonts w:ascii="Wingdings" w:hAnsi="Wingdings" w:hint="default"/>
+        <w:rFonts w:hint="default" w:ascii="Wingdings" w:hAnsi="Wingdings"/>
       </w:rPr>
     </w:lvl>
     <w:lvl w:ilvl="6" w:tplc="0C090001" w:tentative="1">
@@ -4110,7 +5386,7 @@
         <w:ind w:left="5040" w:hanging="360"/>
       </w:pPr>
       <w:rPr>
-        <w:rFonts w:ascii="Symbol" w:hAnsi="Symbol" w:hint="default"/>
+        <w:rFonts w:hint="default" w:ascii="Symbol" w:hAnsi="Symbol"/>
       </w:rPr>
     </w:lvl>
     <w:lvl w:ilvl="7" w:tplc="0C090003" w:tentative="1">
@@ -4122,7 +5398,7 @@
         <w:ind w:left="5760" w:hanging="360"/>
       </w:pPr>
       <w:rPr>
-        <w:rFonts w:ascii="Courier New" w:hAnsi="Courier New" w:cs="Courier New" w:hint="default"/>
+        <w:rFonts w:hint="default" w:ascii="Courier New" w:hAnsi="Courier New" w:cs="Courier New"/>
       </w:rPr>
     </w:lvl>
     <w:lvl w:ilvl="8" w:tplc="0C090005" w:tentative="1">
@@ -4134,7 +5410,7 @@
         <w:ind w:left="6480" w:hanging="360"/>
       </w:pPr>
       <w:rPr>
-        <w:rFonts w:ascii="Wingdings" w:hAnsi="Wingdings" w:hint="default"/>
+        <w:rFonts w:hint="default" w:ascii="Wingdings" w:hAnsi="Wingdings"/>
       </w:rPr>
     </w:lvl>
   </w:abstractNum>
@@ -4265,7 +5541,7 @@
         <w:ind w:left="720" w:hanging="360"/>
       </w:pPr>
       <w:rPr>
-        <w:rFonts w:ascii="Symbol" w:hAnsi="Symbol" w:hint="default"/>
+        <w:rFonts w:hint="default" w:ascii="Symbol" w:hAnsi="Symbol"/>
       </w:rPr>
     </w:lvl>
     <w:lvl w:ilvl="1" w:tplc="10E8E736">
@@ -4277,7 +5553,7 @@
         <w:ind w:left="1440" w:hanging="360"/>
       </w:pPr>
       <w:rPr>
-        <w:rFonts w:ascii="Courier New" w:hAnsi="Courier New" w:hint="default"/>
+        <w:rFonts w:hint="default" w:ascii="Courier New" w:hAnsi="Courier New"/>
       </w:rPr>
     </w:lvl>
     <w:lvl w:ilvl="2" w:tplc="B914EB0E">
@@ -4289,7 +5565,7 @@
         <w:ind w:left="2160" w:hanging="360"/>
       </w:pPr>
       <w:rPr>
-        <w:rFonts w:ascii="Wingdings" w:hAnsi="Wingdings" w:hint="default"/>
+        <w:rFonts w:hint="default" w:ascii="Wingdings" w:hAnsi="Wingdings"/>
       </w:rPr>
     </w:lvl>
     <w:lvl w:ilvl="3" w:tplc="2A1848DE">
@@ -4301,7 +5577,7 @@
         <w:ind w:left="2880" w:hanging="360"/>
       </w:pPr>
       <w:rPr>
-        <w:rFonts w:ascii="Symbol" w:hAnsi="Symbol" w:hint="default"/>
+        <w:rFonts w:hint="default" w:ascii="Symbol" w:hAnsi="Symbol"/>
       </w:rPr>
     </w:lvl>
     <w:lvl w:ilvl="4" w:tplc="FE2EC1E6">
@@ -4313,7 +5589,7 @@
         <w:ind w:left="3600" w:hanging="360"/>
       </w:pPr>
       <w:rPr>
-        <w:rFonts w:ascii="Courier New" w:hAnsi="Courier New" w:hint="default"/>
+        <w:rFonts w:hint="default" w:ascii="Courier New" w:hAnsi="Courier New"/>
       </w:rPr>
     </w:lvl>
     <w:lvl w:ilvl="5" w:tplc="4F6C3988">
@@ -4325,7 +5601,7 @@
         <w:ind w:left="4320" w:hanging="360"/>
       </w:pPr>
       <w:rPr>
-        <w:rFonts w:ascii="Wingdings" w:hAnsi="Wingdings" w:hint="default"/>
+        <w:rFonts w:hint="default" w:ascii="Wingdings" w:hAnsi="Wingdings"/>
       </w:rPr>
     </w:lvl>
     <w:lvl w:ilvl="6" w:tplc="76D41516">
@@ -4337,7 +5613,7 @@
         <w:ind w:left="5040" w:hanging="360"/>
       </w:pPr>
       <w:rPr>
-        <w:rFonts w:ascii="Symbol" w:hAnsi="Symbol" w:hint="default"/>
+        <w:rFonts w:hint="default" w:ascii="Symbol" w:hAnsi="Symbol"/>
       </w:rPr>
     </w:lvl>
     <w:lvl w:ilvl="7" w:tplc="4D120C1A">
@@ -4349,7 +5625,7 @@
         <w:ind w:left="5760" w:hanging="360"/>
       </w:pPr>
       <w:rPr>
-        <w:rFonts w:ascii="Courier New" w:hAnsi="Courier New" w:hint="default"/>
+        <w:rFonts w:hint="default" w:ascii="Courier New" w:hAnsi="Courier New"/>
       </w:rPr>
     </w:lvl>
     <w:lvl w:ilvl="8" w:tplc="A83EDD9C">
@@ -4361,7 +5637,7 @@
         <w:ind w:left="6480" w:hanging="360"/>
       </w:pPr>
       <w:rPr>
-        <w:rFonts w:ascii="Wingdings" w:hAnsi="Wingdings" w:hint="default"/>
+        <w:rFonts w:hint="default" w:ascii="Wingdings" w:hAnsi="Wingdings"/>
       </w:rPr>
     </w:lvl>
   </w:abstractNum>
@@ -4381,7 +5657,7 @@
         <w:ind w:left="360" w:hanging="360"/>
       </w:pPr>
       <w:rPr>
-        <w:rFonts w:ascii="Symbol" w:hAnsi="Symbol" w:hint="default"/>
+        <w:rFonts w:hint="default" w:ascii="Symbol" w:hAnsi="Symbol"/>
       </w:rPr>
     </w:lvl>
   </w:abstractNum>
@@ -4514,7 +5790,7 @@
         <w:ind w:left="360" w:hanging="360"/>
       </w:pPr>
       <w:rPr>
-        <w:rFonts w:ascii="Symbol" w:hAnsi="Symbol" w:hint="default"/>
+        <w:rFonts w:hint="default" w:ascii="Symbol" w:hAnsi="Symbol"/>
       </w:rPr>
     </w:lvl>
   </w:abstractNum>
@@ -4534,7 +5810,7 @@
         <w:ind w:left="360" w:hanging="360"/>
       </w:pPr>
       <w:rPr>
-        <w:rFonts w:ascii="Symbol" w:hAnsi="Symbol" w:hint="default"/>
+        <w:rFonts w:hint="default" w:ascii="Symbol" w:hAnsi="Symbol"/>
       </w:rPr>
     </w:lvl>
   </w:abstractNum>
@@ -4554,7 +5830,7 @@
         <w:ind w:left="360" w:hanging="360"/>
       </w:pPr>
       <w:rPr>
-        <w:rFonts w:ascii="Symbol" w:hAnsi="Symbol" w:hint="default"/>
+        <w:rFonts w:hint="default" w:ascii="Symbol" w:hAnsi="Symbol"/>
       </w:rPr>
     </w:lvl>
   </w:abstractNum>
@@ -4574,7 +5850,7 @@
         <w:ind w:left="360" w:hanging="360"/>
       </w:pPr>
       <w:rPr>
-        <w:rFonts w:ascii="Symbol" w:hAnsi="Symbol" w:hint="default"/>
+        <w:rFonts w:hint="default" w:ascii="Symbol" w:hAnsi="Symbol"/>
       </w:rPr>
     </w:lvl>
   </w:abstractNum>
@@ -4594,7 +5870,7 @@
         <w:ind w:left="360" w:hanging="360"/>
       </w:pPr>
       <w:rPr>
-        <w:rFonts w:ascii="Symbol" w:hAnsi="Symbol" w:hint="default"/>
+        <w:rFonts w:hint="default" w:ascii="Symbol" w:hAnsi="Symbol"/>
       </w:rPr>
     </w:lvl>
   </w:abstractNum>
@@ -4727,7 +6003,7 @@
         <w:ind w:left="360" w:hanging="360"/>
       </w:pPr>
       <w:rPr>
-        <w:rFonts w:ascii="Symbol" w:hAnsi="Symbol" w:hint="default"/>
+        <w:rFonts w:hint="default" w:ascii="Symbol" w:hAnsi="Symbol"/>
       </w:rPr>
     </w:lvl>
   </w:abstractNum>
@@ -4748,7 +6024,7 @@
         <w:ind w:left="720" w:hanging="360"/>
       </w:pPr>
       <w:rPr>
-        <w:rFonts w:ascii="Symbol" w:hAnsi="Symbol" w:hint="default"/>
+        <w:rFonts w:hint="default" w:ascii="Symbol" w:hAnsi="Symbol"/>
       </w:rPr>
     </w:lvl>
     <w:lvl w:ilvl="1" w:tplc="04090003" w:tentative="1">
@@ -4763,7 +6039,7 @@
         <w:ind w:left="1440" w:hanging="360"/>
       </w:pPr>
       <w:rPr>
-        <w:rFonts w:ascii="Courier New" w:hAnsi="Courier New" w:cs="Courier New" w:hint="default"/>
+        <w:rFonts w:hint="default" w:ascii="Courier New" w:hAnsi="Courier New" w:cs="Courier New"/>
       </w:rPr>
     </w:lvl>
     <w:lvl w:ilvl="2" w:tplc="04090005" w:tentative="1">
@@ -4778,7 +6054,7 @@
         <w:ind w:left="2160" w:hanging="360"/>
       </w:pPr>
       <w:rPr>
-        <w:rFonts w:ascii="Wingdings" w:hAnsi="Wingdings" w:hint="default"/>
+        <w:rFonts w:hint="default" w:ascii="Wingdings" w:hAnsi="Wingdings"/>
       </w:rPr>
     </w:lvl>
     <w:lvl w:ilvl="3" w:tplc="04090001" w:tentative="1">
@@ -4793,7 +6069,7 @@
         <w:ind w:left="2880" w:hanging="360"/>
       </w:pPr>
       <w:rPr>
-        <w:rFonts w:ascii="Symbol" w:hAnsi="Symbol" w:hint="default"/>
+        <w:rFonts w:hint="default" w:ascii="Symbol" w:hAnsi="Symbol"/>
       </w:rPr>
     </w:lvl>
     <w:lvl w:ilvl="4" w:tplc="04090003" w:tentative="1">
@@ -4808,7 +6084,7 @@
         <w:ind w:left="3600" w:hanging="360"/>
       </w:pPr>
       <w:rPr>
-        <w:rFonts w:ascii="Courier New" w:hAnsi="Courier New" w:cs="Courier New" w:hint="default"/>
+        <w:rFonts w:hint="default" w:ascii="Courier New" w:hAnsi="Courier New" w:cs="Courier New"/>
       </w:rPr>
     </w:lvl>
     <w:lvl w:ilvl="5" w:tplc="04090005" w:tentative="1">
@@ -4823,7 +6099,7 @@
         <w:ind w:left="4320" w:hanging="360"/>
       </w:pPr>
       <w:rPr>
-        <w:rFonts w:ascii="Wingdings" w:hAnsi="Wingdings" w:hint="default"/>
+        <w:rFonts w:hint="default" w:ascii="Wingdings" w:hAnsi="Wingdings"/>
       </w:rPr>
     </w:lvl>
     <w:lvl w:ilvl="6" w:tplc="04090001" w:tentative="1">
@@ -4838,7 +6114,7 @@
         <w:ind w:left="5040" w:hanging="360"/>
       </w:pPr>
       <w:rPr>
-        <w:rFonts w:ascii="Symbol" w:hAnsi="Symbol" w:hint="default"/>
+        <w:rFonts w:hint="default" w:ascii="Symbol" w:hAnsi="Symbol"/>
       </w:rPr>
     </w:lvl>
     <w:lvl w:ilvl="7" w:tplc="04090003" w:tentative="1">
@@ -4853,7 +6129,7 @@
         <w:ind w:left="5760" w:hanging="360"/>
       </w:pPr>
       <w:rPr>
-        <w:rFonts w:ascii="Courier New" w:hAnsi="Courier New" w:cs="Courier New" w:hint="default"/>
+        <w:rFonts w:hint="default" w:ascii="Courier New" w:hAnsi="Courier New" w:cs="Courier New"/>
       </w:rPr>
     </w:lvl>
     <w:lvl w:ilvl="8" w:tplc="04090005" w:tentative="1">
@@ -4868,7 +6144,7 @@
         <w:ind w:left="6480" w:hanging="360"/>
       </w:pPr>
       <w:rPr>
-        <w:rFonts w:ascii="Wingdings" w:hAnsi="Wingdings" w:hint="default"/>
+        <w:rFonts w:hint="default" w:ascii="Wingdings" w:hAnsi="Wingdings"/>
       </w:rPr>
     </w:lvl>
   </w:abstractNum>
@@ -4885,7 +6161,7 @@
         <w:ind w:left="720" w:hanging="360"/>
       </w:pPr>
       <w:rPr>
-        <w:rFonts w:ascii="Symbol" w:hAnsi="Symbol" w:hint="default"/>
+        <w:rFonts w:hint="default" w:ascii="Symbol" w:hAnsi="Symbol"/>
       </w:rPr>
     </w:lvl>
     <w:lvl w:ilvl="1" w:tplc="DF08F252">
@@ -4897,7 +6173,7 @@
         <w:ind w:left="1440" w:hanging="360"/>
       </w:pPr>
       <w:rPr>
-        <w:rFonts w:ascii="Courier New" w:hAnsi="Courier New" w:hint="default"/>
+        <w:rFonts w:hint="default" w:ascii="Courier New" w:hAnsi="Courier New"/>
       </w:rPr>
     </w:lvl>
     <w:lvl w:ilvl="2" w:tplc="CA7A5D60">
@@ -4909,7 +6185,7 @@
         <w:ind w:left="2160" w:hanging="360"/>
       </w:pPr>
       <w:rPr>
-        <w:rFonts w:ascii="Wingdings" w:hAnsi="Wingdings" w:hint="default"/>
+        <w:rFonts w:hint="default" w:ascii="Wingdings" w:hAnsi="Wingdings"/>
       </w:rPr>
     </w:lvl>
     <w:lvl w:ilvl="3" w:tplc="C7662AFC">
@@ -4921,7 +6197,7 @@
         <w:ind w:left="2880" w:hanging="360"/>
       </w:pPr>
       <w:rPr>
-        <w:rFonts w:ascii="Symbol" w:hAnsi="Symbol" w:hint="default"/>
+        <w:rFonts w:hint="default" w:ascii="Symbol" w:hAnsi="Symbol"/>
       </w:rPr>
     </w:lvl>
     <w:lvl w:ilvl="4" w:tplc="7076C9CE">
@@ -4933,7 +6209,7 @@
         <w:ind w:left="3600" w:hanging="360"/>
       </w:pPr>
       <w:rPr>
-        <w:rFonts w:ascii="Courier New" w:hAnsi="Courier New" w:hint="default"/>
+        <w:rFonts w:hint="default" w:ascii="Courier New" w:hAnsi="Courier New"/>
       </w:rPr>
     </w:lvl>
     <w:lvl w:ilvl="5" w:tplc="9272A1E4">
@@ -4945,7 +6221,7 @@
         <w:ind w:left="4320" w:hanging="360"/>
       </w:pPr>
       <w:rPr>
-        <w:rFonts w:ascii="Wingdings" w:hAnsi="Wingdings" w:hint="default"/>
+        <w:rFonts w:hint="default" w:ascii="Wingdings" w:hAnsi="Wingdings"/>
       </w:rPr>
     </w:lvl>
     <w:lvl w:ilvl="6" w:tplc="2DDEE5BA">
@@ -4957,7 +6233,7 @@
         <w:ind w:left="5040" w:hanging="360"/>
       </w:pPr>
       <w:rPr>
-        <w:rFonts w:ascii="Symbol" w:hAnsi="Symbol" w:hint="default"/>
+        <w:rFonts w:hint="default" w:ascii="Symbol" w:hAnsi="Symbol"/>
       </w:rPr>
     </w:lvl>
     <w:lvl w:ilvl="7" w:tplc="A2AC4BCE">
@@ -4969,7 +6245,7 @@
         <w:ind w:left="5760" w:hanging="360"/>
       </w:pPr>
       <w:rPr>
-        <w:rFonts w:ascii="Courier New" w:hAnsi="Courier New" w:hint="default"/>
+        <w:rFonts w:hint="default" w:ascii="Courier New" w:hAnsi="Courier New"/>
       </w:rPr>
     </w:lvl>
     <w:lvl w:ilvl="8" w:tplc="8FD20F3E">
@@ -4981,7 +6257,7 @@
         <w:ind w:left="6480" w:hanging="360"/>
       </w:pPr>
       <w:rPr>
-        <w:rFonts w:ascii="Wingdings" w:hAnsi="Wingdings" w:hint="default"/>
+        <w:rFonts w:hint="default" w:ascii="Wingdings" w:hAnsi="Wingdings"/>
       </w:rPr>
     </w:lvl>
   </w:abstractNum>
@@ -5001,7 +6277,7 @@
         <w:ind w:left="720" w:hanging="360"/>
       </w:pPr>
       <w:rPr>
-        <w:rFonts w:ascii="Symbol" w:hAnsi="Symbol" w:hint="default"/>
+        <w:rFonts w:hint="default" w:ascii="Symbol" w:hAnsi="Symbol"/>
       </w:rPr>
     </w:lvl>
     <w:lvl w:ilvl="1" w:tplc="04090003" w:tentative="1">
@@ -5016,7 +6292,7 @@
         <w:ind w:left="1440" w:hanging="360"/>
       </w:pPr>
       <w:rPr>
-        <w:rFonts w:ascii="Courier New" w:hAnsi="Courier New" w:hint="default"/>
+        <w:rFonts w:hint="default" w:ascii="Courier New" w:hAnsi="Courier New"/>
       </w:rPr>
     </w:lvl>
     <w:lvl w:ilvl="2" w:tplc="04090005" w:tentative="1">
@@ -5031,7 +6307,7 @@
         <w:ind w:left="2160" w:hanging="360"/>
       </w:pPr>
       <w:rPr>
-        <w:rFonts w:ascii="Wingdings" w:hAnsi="Wingdings" w:hint="default"/>
+        <w:rFonts w:hint="default" w:ascii="Wingdings" w:hAnsi="Wingdings"/>
       </w:rPr>
     </w:lvl>
     <w:lvl w:ilvl="3" w:tplc="04090001" w:tentative="1">
@@ -5046,7 +6322,7 @@
         <w:ind w:left="2880" w:hanging="360"/>
       </w:pPr>
       <w:rPr>
-        <w:rFonts w:ascii="Symbol" w:hAnsi="Symbol" w:hint="default"/>
+        <w:rFonts w:hint="default" w:ascii="Symbol" w:hAnsi="Symbol"/>
       </w:rPr>
     </w:lvl>
     <w:lvl w:ilvl="4" w:tplc="04090003" w:tentative="1">
@@ -5061,7 +6337,7 @@
         <w:ind w:left="3600" w:hanging="360"/>
       </w:pPr>
       <w:rPr>
-        <w:rFonts w:ascii="Courier New" w:hAnsi="Courier New" w:hint="default"/>
+        <w:rFonts w:hint="default" w:ascii="Courier New" w:hAnsi="Courier New"/>
       </w:rPr>
     </w:lvl>
     <w:lvl w:ilvl="5" w:tplc="04090005" w:tentative="1">
@@ -5076,7 +6352,7 @@
         <w:ind w:left="4320" w:hanging="360"/>
       </w:pPr>
       <w:rPr>
-        <w:rFonts w:ascii="Wingdings" w:hAnsi="Wingdings" w:hint="default"/>
+        <w:rFonts w:hint="default" w:ascii="Wingdings" w:hAnsi="Wingdings"/>
       </w:rPr>
     </w:lvl>
     <w:lvl w:ilvl="6" w:tplc="04090001" w:tentative="1">
@@ -5091,7 +6367,7 @@
         <w:ind w:left="5040" w:hanging="360"/>
       </w:pPr>
       <w:rPr>
-        <w:rFonts w:ascii="Symbol" w:hAnsi="Symbol" w:hint="default"/>
+        <w:rFonts w:hint="default" w:ascii="Symbol" w:hAnsi="Symbol"/>
       </w:rPr>
     </w:lvl>
     <w:lvl w:ilvl="7" w:tplc="04090003" w:tentative="1">
@@ -5106,7 +6382,7 @@
         <w:ind w:left="5760" w:hanging="360"/>
       </w:pPr>
       <w:rPr>
-        <w:rFonts w:ascii="Courier New" w:hAnsi="Courier New" w:hint="default"/>
+        <w:rFonts w:hint="default" w:ascii="Courier New" w:hAnsi="Courier New"/>
       </w:rPr>
     </w:lvl>
     <w:lvl w:ilvl="8" w:tplc="04090005" w:tentative="1">
@@ -5121,7 +6397,7 @@
         <w:ind w:left="6480" w:hanging="360"/>
       </w:pPr>
       <w:rPr>
-        <w:rFonts w:ascii="Wingdings" w:hAnsi="Wingdings" w:hint="default"/>
+        <w:rFonts w:hint="default" w:ascii="Wingdings" w:hAnsi="Wingdings"/>
       </w:rPr>
     </w:lvl>
   </w:abstractNum>
@@ -5141,7 +6417,7 @@
         <w:ind w:left="720" w:hanging="360"/>
       </w:pPr>
       <w:rPr>
-        <w:rFonts w:ascii="Symbol" w:hAnsi="Symbol" w:hint="default"/>
+        <w:rFonts w:hint="default" w:ascii="Symbol" w:hAnsi="Symbol"/>
       </w:rPr>
     </w:lvl>
     <w:lvl w:ilvl="1" w:tplc="04090003" w:tentative="1">
@@ -5156,7 +6432,7 @@
         <w:ind w:left="1440" w:hanging="360"/>
       </w:pPr>
       <w:rPr>
-        <w:rFonts w:ascii="Courier New" w:hAnsi="Courier New" w:cs="Courier New" w:hint="default"/>
+        <w:rFonts w:hint="default" w:ascii="Courier New" w:hAnsi="Courier New" w:cs="Courier New"/>
       </w:rPr>
     </w:lvl>
     <w:lvl w:ilvl="2" w:tplc="04090005" w:tentative="1">
@@ -5171,7 +6447,7 @@
         <w:ind w:left="2160" w:hanging="360"/>
       </w:pPr>
       <w:rPr>
-        <w:rFonts w:ascii="Wingdings" w:hAnsi="Wingdings" w:hint="default"/>
+        <w:rFonts w:hint="default" w:ascii="Wingdings" w:hAnsi="Wingdings"/>
       </w:rPr>
     </w:lvl>
     <w:lvl w:ilvl="3" w:tplc="04090001" w:tentative="1">
@@ -5186,7 +6462,7 @@
         <w:ind w:left="2880" w:hanging="360"/>
       </w:pPr>
       <w:rPr>
-        <w:rFonts w:ascii="Symbol" w:hAnsi="Symbol" w:hint="default"/>
+        <w:rFonts w:hint="default" w:ascii="Symbol" w:hAnsi="Symbol"/>
       </w:rPr>
     </w:lvl>
     <w:lvl w:ilvl="4" w:tplc="04090003" w:tentative="1">
@@ -5201,7 +6477,7 @@
         <w:ind w:left="3600" w:hanging="360"/>
       </w:pPr>
       <w:rPr>
-        <w:rFonts w:ascii="Courier New" w:hAnsi="Courier New" w:cs="Courier New" w:hint="default"/>
+        <w:rFonts w:hint="default" w:ascii="Courier New" w:hAnsi="Courier New" w:cs="Courier New"/>
       </w:rPr>
     </w:lvl>
     <w:lvl w:ilvl="5" w:tplc="04090005" w:tentative="1">
@@ -5216,7 +6492,7 @@
         <w:ind w:left="4320" w:hanging="360"/>
       </w:pPr>
       <w:rPr>
-        <w:rFonts w:ascii="Wingdings" w:hAnsi="Wingdings" w:hint="default"/>
+        <w:rFonts w:hint="default" w:ascii="Wingdings" w:hAnsi="Wingdings"/>
       </w:rPr>
     </w:lvl>
     <w:lvl w:ilvl="6" w:tplc="04090001" w:tentative="1">
@@ -5231,7 +6507,7 @@
         <w:ind w:left="5040" w:hanging="360"/>
       </w:pPr>
       <w:rPr>
-        <w:rFonts w:ascii="Symbol" w:hAnsi="Symbol" w:hint="default"/>
+        <w:rFonts w:hint="default" w:ascii="Symbol" w:hAnsi="Symbol"/>
       </w:rPr>
     </w:lvl>
     <w:lvl w:ilvl="7" w:tplc="04090003" w:tentative="1">
@@ -5246,7 +6522,7 @@
         <w:ind w:left="5760" w:hanging="360"/>
       </w:pPr>
       <w:rPr>
-        <w:rFonts w:ascii="Courier New" w:hAnsi="Courier New" w:cs="Courier New" w:hint="default"/>
+        <w:rFonts w:hint="default" w:ascii="Courier New" w:hAnsi="Courier New" w:cs="Courier New"/>
       </w:rPr>
     </w:lvl>
     <w:lvl w:ilvl="8" w:tplc="04090005" w:tentative="1">
@@ -5261,7 +6537,7 @@
         <w:ind w:left="6480" w:hanging="360"/>
       </w:pPr>
       <w:rPr>
-        <w:rFonts w:ascii="Wingdings" w:hAnsi="Wingdings" w:hint="default"/>
+        <w:rFonts w:hint="default" w:ascii="Wingdings" w:hAnsi="Wingdings"/>
       </w:rPr>
     </w:lvl>
   </w:abstractNum>
@@ -5281,7 +6557,7 @@
         <w:ind w:left="360" w:hanging="360"/>
       </w:pPr>
       <w:rPr>
-        <w:rFonts w:ascii="Symbol" w:hAnsi="Symbol" w:hint="default"/>
+        <w:rFonts w:hint="default" w:ascii="Symbol" w:hAnsi="Symbol"/>
       </w:rPr>
     </w:lvl>
   </w:abstractNum>
@@ -5301,7 +6577,7 @@
         <w:ind w:left="720" w:hanging="360"/>
       </w:pPr>
       <w:rPr>
-        <w:rFonts w:ascii="Symbol" w:hAnsi="Symbol" w:hint="default"/>
+        <w:rFonts w:hint="default" w:ascii="Symbol" w:hAnsi="Symbol"/>
       </w:rPr>
     </w:lvl>
     <w:lvl w:ilvl="1">
@@ -5316,7 +6592,7 @@
         <w:ind w:left="1440" w:hanging="360"/>
       </w:pPr>
       <w:rPr>
-        <w:rFonts w:ascii="Courier New" w:hAnsi="Courier New" w:cs="Courier New" w:hint="default"/>
+        <w:rFonts w:hint="default" w:ascii="Courier New" w:hAnsi="Courier New" w:cs="Courier New"/>
       </w:rPr>
     </w:lvl>
     <w:lvl w:ilvl="2">
@@ -5331,7 +6607,7 @@
         <w:ind w:left="2160" w:hanging="360"/>
       </w:pPr>
       <w:rPr>
-        <w:rFonts w:ascii="Wingdings" w:hAnsi="Wingdings" w:hint="default"/>
+        <w:rFonts w:hint="default" w:ascii="Wingdings" w:hAnsi="Wingdings"/>
       </w:rPr>
     </w:lvl>
     <w:lvl w:ilvl="3">
@@ -5346,7 +6622,7 @@
         <w:ind w:left="2880" w:hanging="360"/>
       </w:pPr>
       <w:rPr>
-        <w:rFonts w:ascii="Symbol" w:hAnsi="Symbol" w:hint="default"/>
+        <w:rFonts w:hint="default" w:ascii="Symbol" w:hAnsi="Symbol"/>
       </w:rPr>
     </w:lvl>
     <w:lvl w:ilvl="4">
@@ -5361,7 +6637,7 @@
         <w:ind w:left="3600" w:hanging="360"/>
       </w:pPr>
       <w:rPr>
-        <w:rFonts w:ascii="Courier New" w:hAnsi="Courier New" w:cs="Courier New" w:hint="default"/>
+        <w:rFonts w:hint="default" w:ascii="Courier New" w:hAnsi="Courier New" w:cs="Courier New"/>
       </w:rPr>
     </w:lvl>
     <w:lvl w:ilvl="5">
@@ -5376,7 +6652,7 @@
         <w:ind w:left="4320" w:hanging="360"/>
       </w:pPr>
       <w:rPr>
-        <w:rFonts w:ascii="Wingdings" w:hAnsi="Wingdings" w:hint="default"/>
+        <w:rFonts w:hint="default" w:ascii="Wingdings" w:hAnsi="Wingdings"/>
       </w:rPr>
     </w:lvl>
     <w:lvl w:ilvl="6">
@@ -5391,7 +6667,7 @@
         <w:ind w:left="5040" w:hanging="360"/>
       </w:pPr>
       <w:rPr>
-        <w:rFonts w:ascii="Symbol" w:hAnsi="Symbol" w:hint="default"/>
+        <w:rFonts w:hint="default" w:ascii="Symbol" w:hAnsi="Symbol"/>
       </w:rPr>
     </w:lvl>
     <w:lvl w:ilvl="7">
@@ -5406,7 +6682,7 @@
         <w:ind w:left="5760" w:hanging="360"/>
       </w:pPr>
       <w:rPr>
-        <w:rFonts w:ascii="Courier New" w:hAnsi="Courier New" w:cs="Courier New" w:hint="default"/>
+        <w:rFonts w:hint="default" w:ascii="Courier New" w:hAnsi="Courier New" w:cs="Courier New"/>
       </w:rPr>
     </w:lvl>
     <w:lvl w:ilvl="8">
@@ -5421,7 +6697,7 @@
         <w:ind w:left="6480" w:hanging="360"/>
       </w:pPr>
       <w:rPr>
-        <w:rFonts w:ascii="Wingdings" w:hAnsi="Wingdings" w:hint="default"/>
+        <w:rFonts w:hint="default" w:ascii="Wingdings" w:hAnsi="Wingdings"/>
       </w:rPr>
     </w:lvl>
   </w:abstractNum>
@@ -5441,7 +6717,7 @@
         <w:ind w:left="360" w:hanging="360"/>
       </w:pPr>
       <w:rPr>
-        <w:rFonts w:ascii="Symbol" w:hAnsi="Symbol" w:hint="default"/>
+        <w:rFonts w:hint="default" w:ascii="Symbol" w:hAnsi="Symbol"/>
       </w:rPr>
     </w:lvl>
   </w:abstractNum>
@@ -5461,7 +6737,7 @@
         <w:ind w:left="1440" w:hanging="360"/>
       </w:pPr>
       <w:rPr>
-        <w:rFonts w:ascii="Wingdings" w:hAnsi="Wingdings" w:hint="default"/>
+        <w:rFonts w:hint="default" w:ascii="Wingdings" w:hAnsi="Wingdings"/>
       </w:rPr>
     </w:lvl>
     <w:lvl w:ilvl="1" w:tplc="04090003" w:tentative="1">
@@ -5476,7 +6752,7 @@
         <w:ind w:left="2160" w:hanging="360"/>
       </w:pPr>
       <w:rPr>
-        <w:rFonts w:ascii="Courier New" w:hAnsi="Courier New" w:cs="Courier New" w:hint="default"/>
+        <w:rFonts w:hint="default" w:ascii="Courier New" w:hAnsi="Courier New" w:cs="Courier New"/>
       </w:rPr>
     </w:lvl>
     <w:lvl w:ilvl="2" w:tplc="04090005" w:tentative="1">
@@ -5491,7 +6767,7 @@
         <w:ind w:left="2880" w:hanging="360"/>
       </w:pPr>
       <w:rPr>
-        <w:rFonts w:ascii="Wingdings" w:hAnsi="Wingdings" w:hint="default"/>
+        <w:rFonts w:hint="default" w:ascii="Wingdings" w:hAnsi="Wingdings"/>
       </w:rPr>
     </w:lvl>
     <w:lvl w:ilvl="3" w:tplc="04090001" w:tentative="1">
@@ -5506,7 +6782,7 @@
         <w:ind w:left="3600" w:hanging="360"/>
       </w:pPr>
       <w:rPr>
-        <w:rFonts w:ascii="Symbol" w:hAnsi="Symbol" w:hint="default"/>
+        <w:rFonts w:hint="default" w:ascii="Symbol" w:hAnsi="Symbol"/>
       </w:rPr>
     </w:lvl>
     <w:lvl w:ilvl="4" w:tplc="04090003" w:tentative="1">
@@ -5521,7 +6797,7 @@
         <w:ind w:left="4320" w:hanging="360"/>
       </w:pPr>
       <w:rPr>
-        <w:rFonts w:ascii="Courier New" w:hAnsi="Courier New" w:cs="Courier New" w:hint="default"/>
+        <w:rFonts w:hint="default" w:ascii="Courier New" w:hAnsi="Courier New" w:cs="Courier New"/>
       </w:rPr>
     </w:lvl>
     <w:lvl w:ilvl="5" w:tplc="04090005" w:tentative="1">
@@ -5536,7 +6812,7 @@
         <w:ind w:left="5040" w:hanging="360"/>
       </w:pPr>
       <w:rPr>
-        <w:rFonts w:ascii="Wingdings" w:hAnsi="Wingdings" w:hint="default"/>
+        <w:rFonts w:hint="default" w:ascii="Wingdings" w:hAnsi="Wingdings"/>
       </w:rPr>
     </w:lvl>
     <w:lvl w:ilvl="6" w:tplc="04090001" w:tentative="1">
@@ -5551,7 +6827,7 @@
         <w:ind w:left="5760" w:hanging="360"/>
       </w:pPr>
       <w:rPr>
-        <w:rFonts w:ascii="Symbol" w:hAnsi="Symbol" w:hint="default"/>
+        <w:rFonts w:hint="default" w:ascii="Symbol" w:hAnsi="Symbol"/>
       </w:rPr>
     </w:lvl>
     <w:lvl w:ilvl="7" w:tplc="04090003" w:tentative="1">
@@ -5566,7 +6842,7 @@
         <w:ind w:left="6480" w:hanging="360"/>
       </w:pPr>
       <w:rPr>
-        <w:rFonts w:ascii="Courier New" w:hAnsi="Courier New" w:cs="Courier New" w:hint="default"/>
+        <w:rFonts w:hint="default" w:ascii="Courier New" w:hAnsi="Courier New" w:cs="Courier New"/>
       </w:rPr>
     </w:lvl>
     <w:lvl w:ilvl="8" w:tplc="04090005" w:tentative="1">
@@ -5581,7 +6857,7 @@
         <w:ind w:left="7200" w:hanging="360"/>
       </w:pPr>
       <w:rPr>
-        <w:rFonts w:ascii="Wingdings" w:hAnsi="Wingdings" w:hint="default"/>
+        <w:rFonts w:hint="default" w:ascii="Wingdings" w:hAnsi="Wingdings"/>
       </w:rPr>
     </w:lvl>
   </w:abstractNum>
@@ -5601,7 +6877,7 @@
         <w:ind w:left="360" w:hanging="360"/>
       </w:pPr>
       <w:rPr>
-        <w:rFonts w:ascii="Symbol" w:hAnsi="Symbol" w:hint="default"/>
+        <w:rFonts w:hint="default" w:ascii="Symbol" w:hAnsi="Symbol"/>
       </w:rPr>
     </w:lvl>
   </w:abstractNum>
@@ -5617,7 +6893,7 @@
         <w:ind w:left="720" w:hanging="360"/>
       </w:pPr>
       <w:rPr>
-        <w:rFonts w:ascii="Arial" w:eastAsia="Arial" w:hAnsi="Arial" w:cs="Arial" w:hint="default"/>
+        <w:rFonts w:hint="default" w:ascii="Arial" w:hAnsi="Arial" w:eastAsia="Arial" w:cs="Arial"/>
       </w:rPr>
     </w:lvl>
     <w:lvl w:ilvl="1" w:tplc="0C090003" w:tentative="1">
@@ -5629,7 +6905,7 @@
         <w:ind w:left="1440" w:hanging="360"/>
       </w:pPr>
       <w:rPr>
-        <w:rFonts w:ascii="Courier New" w:hAnsi="Courier New" w:cs="Courier New" w:hint="default"/>
+        <w:rFonts w:hint="default" w:ascii="Courier New" w:hAnsi="Courier New" w:cs="Courier New"/>
       </w:rPr>
     </w:lvl>
     <w:lvl w:ilvl="2" w:tplc="0C090005" w:tentative="1">
@@ -5641,7 +6917,7 @@
         <w:ind w:left="2160" w:hanging="360"/>
       </w:pPr>
       <w:rPr>
-        <w:rFonts w:ascii="Wingdings" w:hAnsi="Wingdings" w:hint="default"/>
+        <w:rFonts w:hint="default" w:ascii="Wingdings" w:hAnsi="Wingdings"/>
       </w:rPr>
     </w:lvl>
     <w:lvl w:ilvl="3" w:tplc="0C090001" w:tentative="1">
@@ -5653,7 +6929,7 @@
         <w:ind w:left="2880" w:hanging="360"/>
       </w:pPr>
       <w:rPr>
-        <w:rFonts w:ascii="Symbol" w:hAnsi="Symbol" w:hint="default"/>
+        <w:rFonts w:hint="default" w:ascii="Symbol" w:hAnsi="Symbol"/>
       </w:rPr>
     </w:lvl>
     <w:lvl w:ilvl="4" w:tplc="0C090003" w:tentative="1">
@@ -5665,7 +6941,7 @@
         <w:ind w:left="3600" w:hanging="360"/>
       </w:pPr>
       <w:rPr>
-        <w:rFonts w:ascii="Courier New" w:hAnsi="Courier New" w:cs="Courier New" w:hint="default"/>
+        <w:rFonts w:hint="default" w:ascii="Courier New" w:hAnsi="Courier New" w:cs="Courier New"/>
       </w:rPr>
     </w:lvl>
     <w:lvl w:ilvl="5" w:tplc="0C090005" w:tentative="1">
@@ -5677,7 +6953,7 @@
         <w:ind w:left="4320" w:hanging="360"/>
       </w:pPr>
       <w:rPr>
-        <w:rFonts w:ascii="Wingdings" w:hAnsi="Wingdings" w:hint="default"/>
+        <w:rFonts w:hint="default" w:ascii="Wingdings" w:hAnsi="Wingdings"/>
       </w:rPr>
     </w:lvl>
     <w:lvl w:ilvl="6" w:tplc="0C090001" w:tentative="1">
@@ -5689,7 +6965,7 @@
         <w:ind w:left="5040" w:hanging="360"/>
       </w:pPr>
       <w:rPr>
-        <w:rFonts w:ascii="Symbol" w:hAnsi="Symbol" w:hint="default"/>
+        <w:rFonts w:hint="default" w:ascii="Symbol" w:hAnsi="Symbol"/>
       </w:rPr>
     </w:lvl>
     <w:lvl w:ilvl="7" w:tplc="0C090003" w:tentative="1">
@@ -5701,7 +6977,7 @@
         <w:ind w:left="5760" w:hanging="360"/>
       </w:pPr>
       <w:rPr>
-        <w:rFonts w:ascii="Courier New" w:hAnsi="Courier New" w:cs="Courier New" w:hint="default"/>
+        <w:rFonts w:hint="default" w:ascii="Courier New" w:hAnsi="Courier New" w:cs="Courier New"/>
       </w:rPr>
     </w:lvl>
     <w:lvl w:ilvl="8" w:tplc="0C090005" w:tentative="1">
@@ -5713,7 +6989,7 @@
         <w:ind w:left="6480" w:hanging="360"/>
       </w:pPr>
       <w:rPr>
-        <w:rFonts w:ascii="Wingdings" w:hAnsi="Wingdings" w:hint="default"/>
+        <w:rFonts w:hint="default" w:ascii="Wingdings" w:hAnsi="Wingdings"/>
       </w:rPr>
     </w:lvl>
   </w:abstractNum>
@@ -5733,7 +7009,7 @@
         <w:ind w:left="720" w:hanging="360"/>
       </w:pPr>
       <w:rPr>
-        <w:rFonts w:ascii="Symbol" w:hAnsi="Symbol" w:hint="default"/>
+        <w:rFonts w:hint="default" w:ascii="Symbol" w:hAnsi="Symbol"/>
       </w:rPr>
     </w:lvl>
     <w:lvl w:ilvl="1" w:tplc="04090003">
@@ -5748,7 +7024,7 @@
         <w:ind w:left="1440" w:hanging="360"/>
       </w:pPr>
       <w:rPr>
-        <w:rFonts w:ascii="Courier New" w:hAnsi="Courier New" w:cs="Courier New" w:hint="default"/>
+        <w:rFonts w:hint="default" w:ascii="Courier New" w:hAnsi="Courier New" w:cs="Courier New"/>
       </w:rPr>
     </w:lvl>
     <w:lvl w:ilvl="2" w:tplc="04090005" w:tentative="1">
@@ -5763,7 +7039,7 @@
         <w:ind w:left="2160" w:hanging="360"/>
       </w:pPr>
       <w:rPr>
-        <w:rFonts w:ascii="Wingdings" w:hAnsi="Wingdings" w:hint="default"/>
+        <w:rFonts w:hint="default" w:ascii="Wingdings" w:hAnsi="Wingdings"/>
       </w:rPr>
     </w:lvl>
     <w:lvl w:ilvl="3" w:tplc="04090001" w:tentative="1">
@@ -5778,7 +7054,7 @@
         <w:ind w:left="2880" w:hanging="360"/>
       </w:pPr>
       <w:rPr>
-        <w:rFonts w:ascii="Symbol" w:hAnsi="Symbol" w:hint="default"/>
+        <w:rFonts w:hint="default" w:ascii="Symbol" w:hAnsi="Symbol"/>
       </w:rPr>
     </w:lvl>
     <w:lvl w:ilvl="4" w:tplc="04090003" w:tentative="1">
@@ -5793,7 +7069,7 @@
         <w:ind w:left="3600" w:hanging="360"/>
       </w:pPr>
       <w:rPr>
-        <w:rFonts w:ascii="Courier New" w:hAnsi="Courier New" w:cs="Courier New" w:hint="default"/>
+        <w:rFonts w:hint="default" w:ascii="Courier New" w:hAnsi="Courier New" w:cs="Courier New"/>
       </w:rPr>
     </w:lvl>
     <w:lvl w:ilvl="5" w:tplc="04090005" w:tentative="1">
@@ -5808,7 +7084,7 @@
         <w:ind w:left="4320" w:hanging="360"/>
       </w:pPr>
       <w:rPr>
-        <w:rFonts w:ascii="Wingdings" w:hAnsi="Wingdings" w:hint="default"/>
+        <w:rFonts w:hint="default" w:ascii="Wingdings" w:hAnsi="Wingdings"/>
       </w:rPr>
     </w:lvl>
     <w:lvl w:ilvl="6" w:tplc="04090001" w:tentative="1">
@@ -5823,7 +7099,7 @@
         <w:ind w:left="5040" w:hanging="360"/>
       </w:pPr>
       <w:rPr>
-        <w:rFonts w:ascii="Symbol" w:hAnsi="Symbol" w:hint="default"/>
+        <w:rFonts w:hint="default" w:ascii="Symbol" w:hAnsi="Symbol"/>
       </w:rPr>
     </w:lvl>
     <w:lvl w:ilvl="7" w:tplc="04090003" w:tentative="1">
@@ -5838,7 +7114,7 @@
         <w:ind w:left="5760" w:hanging="360"/>
       </w:pPr>
       <w:rPr>
-        <w:rFonts w:ascii="Courier New" w:hAnsi="Courier New" w:cs="Courier New" w:hint="default"/>
+        <w:rFonts w:hint="default" w:ascii="Courier New" w:hAnsi="Courier New" w:cs="Courier New"/>
       </w:rPr>
     </w:lvl>
     <w:lvl w:ilvl="8" w:tplc="04090005" w:tentative="1">
@@ -5853,7 +7129,7 @@
         <w:ind w:left="6480" w:hanging="360"/>
       </w:pPr>
       <w:rPr>
-        <w:rFonts w:ascii="Wingdings" w:hAnsi="Wingdings" w:hint="default"/>
+        <w:rFonts w:hint="default" w:ascii="Wingdings" w:hAnsi="Wingdings"/>
       </w:rPr>
     </w:lvl>
   </w:abstractNum>
@@ -5888,7 +7164,7 @@
         <w:ind w:left="1350" w:hanging="360"/>
       </w:pPr>
       <w:rPr>
-        <w:rFonts w:ascii="Courier New" w:hAnsi="Courier New" w:cs="Courier New" w:hint="default"/>
+        <w:rFonts w:hint="default" w:ascii="Courier New" w:hAnsi="Courier New" w:cs="Courier New"/>
       </w:rPr>
     </w:lvl>
     <w:lvl w:ilvl="2" w:tplc="04090005" w:tentative="1">
@@ -5903,7 +7179,7 @@
         <w:ind w:left="2070" w:hanging="360"/>
       </w:pPr>
       <w:rPr>
-        <w:rFonts w:ascii="Wingdings" w:hAnsi="Wingdings" w:hint="default"/>
+        <w:rFonts w:hint="default" w:ascii="Wingdings" w:hAnsi="Wingdings"/>
       </w:rPr>
     </w:lvl>
     <w:lvl w:ilvl="3" w:tplc="04090001" w:tentative="1">
@@ -5918,7 +7194,7 @@
         <w:ind w:left="2790" w:hanging="360"/>
       </w:pPr>
       <w:rPr>
-        <w:rFonts w:ascii="Symbol" w:hAnsi="Symbol" w:hint="default"/>
+        <w:rFonts w:hint="default" w:ascii="Symbol" w:hAnsi="Symbol"/>
       </w:rPr>
     </w:lvl>
     <w:lvl w:ilvl="4" w:tplc="04090003" w:tentative="1">
@@ -5933,7 +7209,7 @@
         <w:ind w:left="3510" w:hanging="360"/>
       </w:pPr>
       <w:rPr>
-        <w:rFonts w:ascii="Courier New" w:hAnsi="Courier New" w:cs="Courier New" w:hint="default"/>
+        <w:rFonts w:hint="default" w:ascii="Courier New" w:hAnsi="Courier New" w:cs="Courier New"/>
       </w:rPr>
     </w:lvl>
     <w:lvl w:ilvl="5" w:tplc="04090005" w:tentative="1">
@@ -5948,7 +7224,7 @@
         <w:ind w:left="4230" w:hanging="360"/>
       </w:pPr>
       <w:rPr>
-        <w:rFonts w:ascii="Wingdings" w:hAnsi="Wingdings" w:hint="default"/>
+        <w:rFonts w:hint="default" w:ascii="Wingdings" w:hAnsi="Wingdings"/>
       </w:rPr>
     </w:lvl>
     <w:lvl w:ilvl="6" w:tplc="04090001" w:tentative="1">
@@ -5963,7 +7239,7 @@
         <w:ind w:left="4950" w:hanging="360"/>
       </w:pPr>
       <w:rPr>
-        <w:rFonts w:ascii="Symbol" w:hAnsi="Symbol" w:hint="default"/>
+        <w:rFonts w:hint="default" w:ascii="Symbol" w:hAnsi="Symbol"/>
       </w:rPr>
     </w:lvl>
     <w:lvl w:ilvl="7" w:tplc="04090003" w:tentative="1">
@@ -5978,7 +7254,7 @@
         <w:ind w:left="5670" w:hanging="360"/>
       </w:pPr>
       <w:rPr>
-        <w:rFonts w:ascii="Courier New" w:hAnsi="Courier New" w:cs="Courier New" w:hint="default"/>
+        <w:rFonts w:hint="default" w:ascii="Courier New" w:hAnsi="Courier New" w:cs="Courier New"/>
       </w:rPr>
     </w:lvl>
     <w:lvl w:ilvl="8" w:tplc="04090005" w:tentative="1">
@@ -5993,7 +7269,7 @@
         <w:ind w:left="6390" w:hanging="360"/>
       </w:pPr>
       <w:rPr>
-        <w:rFonts w:ascii="Wingdings" w:hAnsi="Wingdings" w:hint="default"/>
+        <w:rFonts w:hint="default" w:ascii="Wingdings" w:hAnsi="Wingdings"/>
       </w:rPr>
     </w:lvl>
   </w:abstractNum>
@@ -6028,7 +7304,7 @@
         <w:ind w:left="1080" w:hanging="360"/>
       </w:pPr>
       <w:rPr>
-        <w:rFonts w:ascii="Courier New" w:hAnsi="Courier New" w:cs="Courier New" w:hint="default"/>
+        <w:rFonts w:hint="default" w:ascii="Courier New" w:hAnsi="Courier New" w:cs="Courier New"/>
       </w:rPr>
     </w:lvl>
     <w:lvl w:ilvl="2" w:tplc="04090005" w:tentative="1">
@@ -6043,7 +7319,7 @@
         <w:ind w:left="1800" w:hanging="360"/>
       </w:pPr>
       <w:rPr>
-        <w:rFonts w:ascii="Wingdings" w:hAnsi="Wingdings" w:hint="default"/>
+        <w:rFonts w:hint="default" w:ascii="Wingdings" w:hAnsi="Wingdings"/>
       </w:rPr>
     </w:lvl>
     <w:lvl w:ilvl="3" w:tplc="04090001" w:tentative="1">
@@ -6058,7 +7334,7 @@
         <w:ind w:left="2520" w:hanging="360"/>
       </w:pPr>
       <w:rPr>
-        <w:rFonts w:ascii="Symbol" w:hAnsi="Symbol" w:hint="default"/>
+        <w:rFonts w:hint="default" w:ascii="Symbol" w:hAnsi="Symbol"/>
       </w:rPr>
     </w:lvl>
     <w:lvl w:ilvl="4" w:tplc="04090003" w:tentative="1">
@@ -6073,7 +7349,7 @@
         <w:ind w:left="3240" w:hanging="360"/>
       </w:pPr>
       <w:rPr>
-        <w:rFonts w:ascii="Courier New" w:hAnsi="Courier New" w:cs="Courier New" w:hint="default"/>
+        <w:rFonts w:hint="default" w:ascii="Courier New" w:hAnsi="Courier New" w:cs="Courier New"/>
       </w:rPr>
     </w:lvl>
     <w:lvl w:ilvl="5" w:tplc="04090005" w:tentative="1">
@@ -6088,7 +7364,7 @@
         <w:ind w:left="3960" w:hanging="360"/>
       </w:pPr>
       <w:rPr>
-        <w:rFonts w:ascii="Wingdings" w:hAnsi="Wingdings" w:hint="default"/>
+        <w:rFonts w:hint="default" w:ascii="Wingdings" w:hAnsi="Wingdings"/>
       </w:rPr>
     </w:lvl>
     <w:lvl w:ilvl="6" w:tplc="04090001" w:tentative="1">
@@ -6103,7 +7379,7 @@
         <w:ind w:left="4680" w:hanging="360"/>
       </w:pPr>
       <w:rPr>
-        <w:rFonts w:ascii="Symbol" w:hAnsi="Symbol" w:hint="default"/>
+        <w:rFonts w:hint="default" w:ascii="Symbol" w:hAnsi="Symbol"/>
       </w:rPr>
     </w:lvl>
     <w:lvl w:ilvl="7" w:tplc="04090003" w:tentative="1">
@@ -6118,7 +7394,7 @@
         <w:ind w:left="5400" w:hanging="360"/>
       </w:pPr>
       <w:rPr>
-        <w:rFonts w:ascii="Courier New" w:hAnsi="Courier New" w:cs="Courier New" w:hint="default"/>
+        <w:rFonts w:hint="default" w:ascii="Courier New" w:hAnsi="Courier New" w:cs="Courier New"/>
       </w:rPr>
     </w:lvl>
     <w:lvl w:ilvl="8" w:tplc="04090005" w:tentative="1">
@@ -6133,7 +7409,7 @@
         <w:ind w:left="6120" w:hanging="360"/>
       </w:pPr>
       <w:rPr>
-        <w:rFonts w:ascii="Wingdings" w:hAnsi="Wingdings" w:hint="default"/>
+        <w:rFonts w:hint="default" w:ascii="Wingdings" w:hAnsi="Wingdings"/>
       </w:rPr>
     </w:lvl>
   </w:abstractNum>
@@ -6150,7 +7426,7 @@
         <w:ind w:left="720" w:hanging="360"/>
       </w:pPr>
       <w:rPr>
-        <w:rFonts w:ascii="Symbol" w:hAnsi="Symbol" w:hint="default"/>
+        <w:rFonts w:hint="default" w:ascii="Symbol" w:hAnsi="Symbol"/>
       </w:rPr>
     </w:lvl>
     <w:lvl w:ilvl="1" w:tplc="BFA6B450">
@@ -6162,7 +7438,7 @@
         <w:ind w:left="1440" w:hanging="360"/>
       </w:pPr>
       <w:rPr>
-        <w:rFonts w:ascii="Courier New" w:hAnsi="Courier New" w:hint="default"/>
+        <w:rFonts w:hint="default" w:ascii="Courier New" w:hAnsi="Courier New"/>
       </w:rPr>
     </w:lvl>
     <w:lvl w:ilvl="2" w:tplc="186099F8">
@@ -6174,7 +7450,7 @@
         <w:ind w:left="2160" w:hanging="360"/>
       </w:pPr>
       <w:rPr>
-        <w:rFonts w:ascii="Wingdings" w:hAnsi="Wingdings" w:hint="default"/>
+        <w:rFonts w:hint="default" w:ascii="Wingdings" w:hAnsi="Wingdings"/>
       </w:rPr>
     </w:lvl>
     <w:lvl w:ilvl="3" w:tplc="23F01154">
@@ -6186,7 +7462,7 @@
         <w:ind w:left="2880" w:hanging="360"/>
       </w:pPr>
       <w:rPr>
-        <w:rFonts w:ascii="Symbol" w:hAnsi="Symbol" w:hint="default"/>
+        <w:rFonts w:hint="default" w:ascii="Symbol" w:hAnsi="Symbol"/>
       </w:rPr>
     </w:lvl>
     <w:lvl w:ilvl="4" w:tplc="273CA996">
@@ -6198,7 +7474,7 @@
         <w:ind w:left="3600" w:hanging="360"/>
       </w:pPr>
       <w:rPr>
-        <w:rFonts w:ascii="Courier New" w:hAnsi="Courier New" w:hint="default"/>
+        <w:rFonts w:hint="default" w:ascii="Courier New" w:hAnsi="Courier New"/>
       </w:rPr>
     </w:lvl>
     <w:lvl w:ilvl="5" w:tplc="7344536C">
@@ -6210,7 +7486,7 @@
         <w:ind w:left="4320" w:hanging="360"/>
       </w:pPr>
       <w:rPr>
-        <w:rFonts w:ascii="Wingdings" w:hAnsi="Wingdings" w:hint="default"/>
+        <w:rFonts w:hint="default" w:ascii="Wingdings" w:hAnsi="Wingdings"/>
       </w:rPr>
     </w:lvl>
     <w:lvl w:ilvl="6" w:tplc="E8FC96E4">
@@ -6222,7 +7498,7 @@
         <w:ind w:left="5040" w:hanging="360"/>
       </w:pPr>
       <w:rPr>
-        <w:rFonts w:ascii="Symbol" w:hAnsi="Symbol" w:hint="default"/>
+        <w:rFonts w:hint="default" w:ascii="Symbol" w:hAnsi="Symbol"/>
       </w:rPr>
     </w:lvl>
     <w:lvl w:ilvl="7" w:tplc="2B049A06">
@@ -6234,7 +7510,7 @@
         <w:ind w:left="5760" w:hanging="360"/>
       </w:pPr>
       <w:rPr>
-        <w:rFonts w:ascii="Courier New" w:hAnsi="Courier New" w:hint="default"/>
+        <w:rFonts w:hint="default" w:ascii="Courier New" w:hAnsi="Courier New"/>
       </w:rPr>
     </w:lvl>
     <w:lvl w:ilvl="8" w:tplc="416A0DCE">
@@ -6246,7 +7522,7 @@
         <w:ind w:left="6480" w:hanging="360"/>
       </w:pPr>
       <w:rPr>
-        <w:rFonts w:ascii="Wingdings" w:hAnsi="Wingdings" w:hint="default"/>
+        <w:rFonts w:hint="default" w:ascii="Wingdings" w:hAnsi="Wingdings"/>
       </w:rPr>
     </w:lvl>
   </w:abstractNum>
@@ -6379,7 +7655,7 @@
         <w:ind w:left="720" w:hanging="360"/>
       </w:pPr>
       <w:rPr>
-        <w:rFonts w:ascii="Symbol" w:hAnsi="Symbol" w:hint="default"/>
+        <w:rFonts w:hint="default" w:ascii="Symbol" w:hAnsi="Symbol"/>
       </w:rPr>
     </w:lvl>
     <w:lvl w:ilvl="1" w:tplc="04090003" w:tentative="1">
@@ -6394,7 +7670,7 @@
         <w:ind w:left="1440" w:hanging="360"/>
       </w:pPr>
       <w:rPr>
-        <w:rFonts w:ascii="Courier New" w:hAnsi="Courier New" w:cs="Courier New" w:hint="default"/>
+        <w:rFonts w:hint="default" w:ascii="Courier New" w:hAnsi="Courier New" w:cs="Courier New"/>
       </w:rPr>
     </w:lvl>
     <w:lvl w:ilvl="2" w:tplc="04090005" w:tentative="1">
@@ -6409,7 +7685,7 @@
         <w:ind w:left="2160" w:hanging="360"/>
       </w:pPr>
       <w:rPr>
-        <w:rFonts w:ascii="Wingdings" w:hAnsi="Wingdings" w:hint="default"/>
+        <w:rFonts w:hint="default" w:ascii="Wingdings" w:hAnsi="Wingdings"/>
       </w:rPr>
     </w:lvl>
     <w:lvl w:ilvl="3" w:tplc="04090001" w:tentative="1">
@@ -6424,7 +7700,7 @@
         <w:ind w:left="2880" w:hanging="360"/>
       </w:pPr>
       <w:rPr>
-        <w:rFonts w:ascii="Symbol" w:hAnsi="Symbol" w:hint="default"/>
+        <w:rFonts w:hint="default" w:ascii="Symbol" w:hAnsi="Symbol"/>
       </w:rPr>
     </w:lvl>
     <w:lvl w:ilvl="4" w:tplc="04090003" w:tentative="1">
@@ -6439,7 +7715,7 @@
         <w:ind w:left="3600" w:hanging="360"/>
       </w:pPr>
       <w:rPr>
-        <w:rFonts w:ascii="Courier New" w:hAnsi="Courier New" w:cs="Courier New" w:hint="default"/>
+        <w:rFonts w:hint="default" w:ascii="Courier New" w:hAnsi="Courier New" w:cs="Courier New"/>
       </w:rPr>
     </w:lvl>
     <w:lvl w:ilvl="5" w:tplc="04090005" w:tentative="1">
@@ -6454,7 +7730,7 @@
         <w:ind w:left="4320" w:hanging="360"/>
       </w:pPr>
       <w:rPr>
-        <w:rFonts w:ascii="Wingdings" w:hAnsi="Wingdings" w:hint="default"/>
+        <w:rFonts w:hint="default" w:ascii="Wingdings" w:hAnsi="Wingdings"/>
       </w:rPr>
     </w:lvl>
     <w:lvl w:ilvl="6" w:tplc="04090001" w:tentative="1">
@@ -6469,7 +7745,7 @@
         <w:ind w:left="5040" w:hanging="360"/>
       </w:pPr>
       <w:rPr>
-        <w:rFonts w:ascii="Symbol" w:hAnsi="Symbol" w:hint="default"/>
+        <w:rFonts w:hint="default" w:ascii="Symbol" w:hAnsi="Symbol"/>
       </w:rPr>
     </w:lvl>
     <w:lvl w:ilvl="7" w:tplc="04090003" w:tentative="1">
@@ -6484,7 +7760,7 @@
         <w:ind w:left="5760" w:hanging="360"/>
       </w:pPr>
       <w:rPr>
-        <w:rFonts w:ascii="Courier New" w:hAnsi="Courier New" w:cs="Courier New" w:hint="default"/>
+        <w:rFonts w:hint="default" w:ascii="Courier New" w:hAnsi="Courier New" w:cs="Courier New"/>
       </w:rPr>
     </w:lvl>
     <w:lvl w:ilvl="8" w:tplc="04090005" w:tentative="1">
@@ -6499,7 +7775,7 @@
         <w:ind w:left="6480" w:hanging="360"/>
       </w:pPr>
       <w:rPr>
-        <w:rFonts w:ascii="Wingdings" w:hAnsi="Wingdings" w:hint="default"/>
+        <w:rFonts w:hint="default" w:ascii="Wingdings" w:hAnsi="Wingdings"/>
       </w:rPr>
     </w:lvl>
   </w:abstractNum>
@@ -6519,7 +7795,7 @@
         <w:ind w:left="360" w:hanging="360"/>
       </w:pPr>
       <w:rPr>
-        <w:rFonts w:ascii="Symbol" w:hAnsi="Symbol" w:hint="default"/>
+        <w:rFonts w:hint="default" w:ascii="Symbol" w:hAnsi="Symbol"/>
       </w:rPr>
     </w:lvl>
   </w:abstractNum>
@@ -6536,7 +7812,7 @@
         <w:ind w:left="720" w:hanging="360"/>
       </w:pPr>
       <w:rPr>
-        <w:rFonts w:ascii="Symbol" w:hAnsi="Symbol" w:hint="default"/>
+        <w:rFonts w:hint="default" w:ascii="Symbol" w:hAnsi="Symbol"/>
       </w:rPr>
     </w:lvl>
     <w:lvl w:ilvl="1" w:tplc="E74CDE14">
@@ -6548,7 +7824,7 @@
         <w:ind w:left="1440" w:hanging="360"/>
       </w:pPr>
       <w:rPr>
-        <w:rFonts w:ascii="Courier New" w:hAnsi="Courier New" w:hint="default"/>
+        <w:rFonts w:hint="default" w:ascii="Courier New" w:hAnsi="Courier New"/>
       </w:rPr>
     </w:lvl>
     <w:lvl w:ilvl="2" w:tplc="2826A78E">
@@ -6560,7 +7836,7 @@
         <w:ind w:left="2160" w:hanging="360"/>
       </w:pPr>
       <w:rPr>
-        <w:rFonts w:ascii="Wingdings" w:hAnsi="Wingdings" w:hint="default"/>
+        <w:rFonts w:hint="default" w:ascii="Wingdings" w:hAnsi="Wingdings"/>
       </w:rPr>
     </w:lvl>
     <w:lvl w:ilvl="3" w:tplc="8AD44E40">
@@ -6572,7 +7848,7 @@
         <w:ind w:left="2880" w:hanging="360"/>
       </w:pPr>
       <w:rPr>
-        <w:rFonts w:ascii="Symbol" w:hAnsi="Symbol" w:hint="default"/>
+        <w:rFonts w:hint="default" w:ascii="Symbol" w:hAnsi="Symbol"/>
       </w:rPr>
     </w:lvl>
     <w:lvl w:ilvl="4" w:tplc="57781230">
@@ -6584,7 +7860,7 @@
         <w:ind w:left="3600" w:hanging="360"/>
       </w:pPr>
       <w:rPr>
-        <w:rFonts w:ascii="Courier New" w:hAnsi="Courier New" w:hint="default"/>
+        <w:rFonts w:hint="default" w:ascii="Courier New" w:hAnsi="Courier New"/>
       </w:rPr>
     </w:lvl>
     <w:lvl w:ilvl="5" w:tplc="2FAAE836">
@@ -6596,7 +7872,7 @@
         <w:ind w:left="4320" w:hanging="360"/>
       </w:pPr>
       <w:rPr>
-        <w:rFonts w:ascii="Wingdings" w:hAnsi="Wingdings" w:hint="default"/>
+        <w:rFonts w:hint="default" w:ascii="Wingdings" w:hAnsi="Wingdings"/>
       </w:rPr>
     </w:lvl>
     <w:lvl w:ilvl="6" w:tplc="F8207322">
@@ -6608,7 +7884,7 @@
         <w:ind w:left="5040" w:hanging="360"/>
       </w:pPr>
       <w:rPr>
-        <w:rFonts w:ascii="Symbol" w:hAnsi="Symbol" w:hint="default"/>
+        <w:rFonts w:hint="default" w:ascii="Symbol" w:hAnsi="Symbol"/>
       </w:rPr>
     </w:lvl>
     <w:lvl w:ilvl="7" w:tplc="7C38CDA4">
@@ -6620,7 +7896,7 @@
         <w:ind w:left="5760" w:hanging="360"/>
       </w:pPr>
       <w:rPr>
-        <w:rFonts w:ascii="Courier New" w:hAnsi="Courier New" w:hint="default"/>
+        <w:rFonts w:hint="default" w:ascii="Courier New" w:hAnsi="Courier New"/>
       </w:rPr>
     </w:lvl>
     <w:lvl w:ilvl="8" w:tplc="8E863DDA">
@@ -6632,7 +7908,7 @@
         <w:ind w:left="6480" w:hanging="360"/>
       </w:pPr>
       <w:rPr>
-        <w:rFonts w:ascii="Wingdings" w:hAnsi="Wingdings" w:hint="default"/>
+        <w:rFonts w:hint="default" w:ascii="Wingdings" w:hAnsi="Wingdings"/>
       </w:rPr>
     </w:lvl>
   </w:abstractNum>
@@ -6652,7 +7928,7 @@
         <w:ind w:left="360" w:hanging="360"/>
       </w:pPr>
       <w:rPr>
-        <w:rFonts w:ascii="Symbol" w:hAnsi="Symbol" w:hint="default"/>
+        <w:rFonts w:hint="default" w:ascii="Symbol" w:hAnsi="Symbol"/>
       </w:rPr>
     </w:lvl>
   </w:abstractNum>
@@ -6672,7 +7948,7 @@
         <w:ind w:left="360" w:hanging="360"/>
       </w:pPr>
       <w:rPr>
-        <w:rFonts w:ascii="Symbol" w:hAnsi="Symbol" w:hint="default"/>
+        <w:rFonts w:hint="default" w:ascii="Symbol" w:hAnsi="Symbol"/>
       </w:rPr>
     </w:lvl>
   </w:abstractNum>
@@ -6692,7 +7968,7 @@
         <w:ind w:left="360" w:hanging="360"/>
       </w:pPr>
       <w:rPr>
-        <w:rFonts w:ascii="Symbol" w:hAnsi="Symbol" w:hint="default"/>
+        <w:rFonts w:hint="default" w:ascii="Symbol" w:hAnsi="Symbol"/>
       </w:rPr>
     </w:lvl>
   </w:abstractNum>
@@ -6712,7 +7988,7 @@
         <w:ind w:left="360" w:hanging="360"/>
       </w:pPr>
       <w:rPr>
-        <w:rFonts w:ascii="Symbol" w:hAnsi="Symbol" w:hint="default"/>
+        <w:rFonts w:hint="default" w:ascii="Symbol" w:hAnsi="Symbol"/>
       </w:rPr>
     </w:lvl>
   </w:abstractNum>
@@ -6732,7 +8008,7 @@
           <w:ind w:left="1080" w:hanging="360"/>
         </w:pPr>
         <w:rPr>
-          <w:rFonts w:ascii="Symbol" w:hAnsi="Symbol" w:hint="default"/>
+          <w:rFonts w:hint="default" w:ascii="Symbol" w:hAnsi="Symbol"/>
         </w:rPr>
       </w:lvl>
     </w:lvlOverride>
@@ -6761,7 +8037,7 @@
           <w:ind w:left="720" w:hanging="360"/>
         </w:pPr>
         <w:rPr>
-          <w:rFonts w:ascii="Symbol" w:hAnsi="Symbol" w:hint="default"/>
+          <w:rFonts w:hint="default" w:ascii="Symbol" w:hAnsi="Symbol"/>
         </w:rPr>
       </w:lvl>
     </w:lvlOverride>
@@ -6920,11 +8196,11 @@
 </file>
 
 <file path=word/styles.xml><?xml version="1.0" encoding="utf-8"?>
-<w:styles xmlns:mc="http://schemas.openxmlformats.org/markup-compatibility/2006" xmlns:r="http://schemas.openxmlformats.org/officeDocument/2006/relationships" xmlns:w="http://schemas.openxmlformats.org/wordprocessingml/2006/main" xmlns:w14="http://schemas.microsoft.com/office/word/2010/wordml" xmlns:w15="http://schemas.microsoft.com/office/word/2012/wordml" xmlns:w16cid="http://schemas.microsoft.com/office/word/2016/wordml/cid" xmlns:w16se="http://schemas.microsoft.com/office/word/2015/wordml/symex" mc:Ignorable="w14 w15 w16se w16cid">
+<w:styles xmlns:wp14="http://schemas.microsoft.com/office/word/2010/wordprocessingDrawing" xmlns:mc="http://schemas.openxmlformats.org/markup-compatibility/2006" xmlns:r="http://schemas.openxmlformats.org/officeDocument/2006/relationships" xmlns:w="http://schemas.openxmlformats.org/wordprocessingml/2006/main" xmlns:w14="http://schemas.microsoft.com/office/word/2010/wordml" xmlns:w15="http://schemas.microsoft.com/office/word/2012/wordml" xmlns:w16cid="http://schemas.microsoft.com/office/word/2016/wordml/cid" xmlns:w16se="http://schemas.microsoft.com/office/word/2015/wordml/symex" mc:Ignorable="w14 w15 w16se w16cid wp14">
   <w:docDefaults>
     <w:rPrDefault>
       <w:rPr>
-        <w:rFonts w:ascii="Times New Roman" w:eastAsia="Times New Roman" w:hAnsi="Times New Roman" w:cs="Times New Roman"/>
+        <w:rFonts w:ascii="Times New Roman" w:hAnsi="Times New Roman" w:eastAsia="Times New Roman" w:cs="Times New Roman"/>
         <w:lang w:val="en-AU" w:eastAsia="en-AU" w:bidi="ar-SA"/>
       </w:rPr>
     </w:rPrDefault>
@@ -6950,29 +8226,29 @@
     <w:lsdException w:name="index 7" w:semiHidden="1" w:unhideWhenUsed="1"/>
     <w:lsdException w:name="index 8" w:semiHidden="1" w:unhideWhenUsed="1"/>
     <w:lsdException w:name="index 9" w:semiHidden="1" w:unhideWhenUsed="1"/>
-    <w:lsdException w:name="toc 1" w:semiHidden="1" w:uiPriority="0" w:unhideWhenUsed="1"/>
-    <w:lsdException w:name="toc 2" w:semiHidden="1" w:uiPriority="0" w:unhideWhenUsed="1"/>
-    <w:lsdException w:name="toc 3" w:semiHidden="1" w:uiPriority="0" w:unhideWhenUsed="1"/>
-    <w:lsdException w:name="toc 4" w:semiHidden="1" w:uiPriority="0" w:unhideWhenUsed="1"/>
-    <w:lsdException w:name="toc 5" w:semiHidden="1" w:uiPriority="0" w:unhideWhenUsed="1"/>
-    <w:lsdException w:name="toc 6" w:semiHidden="1" w:uiPriority="0" w:unhideWhenUsed="1"/>
-    <w:lsdException w:name="toc 7" w:semiHidden="1" w:uiPriority="0" w:unhideWhenUsed="1"/>
-    <w:lsdException w:name="toc 8" w:semiHidden="1" w:uiPriority="0" w:unhideWhenUsed="1"/>
-    <w:lsdException w:name="toc 9" w:semiHidden="1" w:uiPriority="0" w:unhideWhenUsed="1"/>
-    <w:lsdException w:name="Normal Indent" w:semiHidden="1" w:uiPriority="0" w:unhideWhenUsed="1"/>
-    <w:lsdException w:name="footnote text" w:semiHidden="1" w:uiPriority="0" w:unhideWhenUsed="1"/>
-    <w:lsdException w:name="annotation text" w:semiHidden="1" w:uiPriority="0" w:unhideWhenUsed="1"/>
-    <w:lsdException w:name="header" w:semiHidden="1" w:uiPriority="0" w:unhideWhenUsed="1"/>
-    <w:lsdException w:name="footer" w:semiHidden="1" w:uiPriority="0" w:unhideWhenUsed="1"/>
+    <w:lsdException w:name="toc 1" w:uiPriority="0" w:semiHidden="1" w:unhideWhenUsed="1"/>
+    <w:lsdException w:name="toc 2" w:uiPriority="0" w:semiHidden="1" w:unhideWhenUsed="1"/>
+    <w:lsdException w:name="toc 3" w:uiPriority="0" w:semiHidden="1" w:unhideWhenUsed="1"/>
+    <w:lsdException w:name="toc 4" w:uiPriority="0" w:semiHidden="1" w:unhideWhenUsed="1"/>
+    <w:lsdException w:name="toc 5" w:uiPriority="0" w:semiHidden="1" w:unhideWhenUsed="1"/>
+    <w:lsdException w:name="toc 6" w:uiPriority="0" w:semiHidden="1" w:unhideWhenUsed="1"/>
+    <w:lsdException w:name="toc 7" w:uiPriority="0" w:semiHidden="1" w:unhideWhenUsed="1"/>
+    <w:lsdException w:name="toc 8" w:uiPriority="0" w:semiHidden="1" w:unhideWhenUsed="1"/>
+    <w:lsdException w:name="toc 9" w:uiPriority="0" w:semiHidden="1" w:unhideWhenUsed="1"/>
+    <w:lsdException w:name="Normal Indent" w:uiPriority="0" w:semiHidden="1" w:unhideWhenUsed="1"/>
+    <w:lsdException w:name="footnote text" w:uiPriority="0" w:semiHidden="1" w:unhideWhenUsed="1"/>
+    <w:lsdException w:name="annotation text" w:uiPriority="0" w:semiHidden="1" w:unhideWhenUsed="1"/>
+    <w:lsdException w:name="header" w:uiPriority="0" w:semiHidden="1" w:unhideWhenUsed="1"/>
+    <w:lsdException w:name="footer" w:uiPriority="0" w:semiHidden="1" w:unhideWhenUsed="1"/>
     <w:lsdException w:name="index heading" w:semiHidden="1" w:unhideWhenUsed="1"/>
-    <w:lsdException w:name="caption" w:semiHidden="1" w:uiPriority="35" w:unhideWhenUsed="1" w:qFormat="1"/>
+    <w:lsdException w:name="caption" w:uiPriority="35" w:semiHidden="1" w:unhideWhenUsed="1" w:qFormat="1"/>
     <w:lsdException w:name="table of figures" w:semiHidden="1" w:unhideWhenUsed="1"/>
     <w:lsdException w:name="envelope address" w:semiHidden="1" w:unhideWhenUsed="1"/>
     <w:lsdException w:name="envelope return" w:semiHidden="1" w:unhideWhenUsed="1"/>
-    <w:lsdException w:name="footnote reference" w:semiHidden="1" w:uiPriority="0" w:unhideWhenUsed="1"/>
-    <w:lsdException w:name="annotation reference" w:semiHidden="1" w:uiPriority="0" w:unhideWhenUsed="1"/>
+    <w:lsdException w:name="footnote reference" w:uiPriority="0" w:semiHidden="1" w:unhideWhenUsed="1"/>
+    <w:lsdException w:name="annotation reference" w:uiPriority="0" w:semiHidden="1" w:unhideWhenUsed="1"/>
     <w:lsdException w:name="line number" w:semiHidden="1" w:unhideWhenUsed="1"/>
-    <w:lsdException w:name="page number" w:semiHidden="1" w:uiPriority="0" w:unhideWhenUsed="1"/>
+    <w:lsdException w:name="page number" w:uiPriority="0" w:semiHidden="1" w:unhideWhenUsed="1"/>
     <w:lsdException w:name="endnote reference" w:semiHidden="1" w:unhideWhenUsed="1"/>
     <w:lsdException w:name="endnote text" w:semiHidden="1" w:unhideWhenUsed="1"/>
     <w:lsdException w:name="table of authorities" w:semiHidden="1" w:unhideWhenUsed="1"/>
@@ -6996,9 +8272,9 @@
     <w:lsdException w:name="Title" w:uiPriority="0" w:qFormat="1"/>
     <w:lsdException w:name="Closing" w:semiHidden="1" w:unhideWhenUsed="1"/>
     <w:lsdException w:name="Signature" w:semiHidden="1" w:unhideWhenUsed="1"/>
-    <w:lsdException w:name="Default Paragraph Font" w:semiHidden="1" w:uiPriority="1" w:unhideWhenUsed="1"/>
-    <w:lsdException w:name="Body Text" w:semiHidden="1" w:uiPriority="0" w:unhideWhenUsed="1"/>
-    <w:lsdException w:name="Body Text Indent" w:semiHidden="1" w:uiPriority="0" w:unhideWhenUsed="1"/>
+    <w:lsdException w:name="Default Paragraph Font" w:uiPriority="1" w:semiHidden="1" w:unhideWhenUsed="1"/>
+    <w:lsdException w:name="Body Text" w:uiPriority="0" w:semiHidden="1" w:unhideWhenUsed="1"/>
+    <w:lsdException w:name="Body Text Indent" w:uiPriority="0" w:semiHidden="1" w:unhideWhenUsed="1"/>
     <w:lsdException w:name="List Continue" w:semiHidden="1" w:unhideWhenUsed="1"/>
     <w:lsdException w:name="List Continue 2" w:semiHidden="1" w:unhideWhenUsed="1"/>
     <w:lsdException w:name="List Continue 3" w:semiHidden="1" w:unhideWhenUsed="1"/>
@@ -7011,16 +8287,16 @@
     <w:lsdException w:name="Body Text First Indent" w:semiHidden="1" w:unhideWhenUsed="1"/>
     <w:lsdException w:name="Body Text First Indent 2" w:semiHidden="1" w:unhideWhenUsed="1"/>
     <w:lsdException w:name="Note Heading" w:semiHidden="1" w:unhideWhenUsed="1"/>
-    <w:lsdException w:name="Body Text 2" w:semiHidden="1" w:uiPriority="0" w:unhideWhenUsed="1"/>
+    <w:lsdException w:name="Body Text 2" w:uiPriority="0" w:semiHidden="1" w:unhideWhenUsed="1"/>
     <w:lsdException w:name="Body Text 3" w:semiHidden="1" w:unhideWhenUsed="1"/>
     <w:lsdException w:name="Body Text Indent 2" w:semiHidden="1" w:unhideWhenUsed="1"/>
     <w:lsdException w:name="Body Text Indent 3" w:semiHidden="1" w:unhideWhenUsed="1"/>
     <w:lsdException w:name="Block Text" w:semiHidden="1" w:unhideWhenUsed="1"/>
-    <w:lsdException w:name="Hyperlink" w:semiHidden="1" w:uiPriority="0" w:unhideWhenUsed="1"/>
+    <w:lsdException w:name="Hyperlink" w:uiPriority="0" w:semiHidden="1" w:unhideWhenUsed="1"/>
     <w:lsdException w:name="FollowedHyperlink" w:semiHidden="1" w:unhideWhenUsed="1"/>
     <w:lsdException w:name="Strong" w:uiPriority="22" w:qFormat="1"/>
     <w:lsdException w:name="Emphasis" w:uiPriority="20" w:qFormat="1"/>
-    <w:lsdException w:name="Document Map" w:semiHidden="1" w:uiPriority="0" w:unhideWhenUsed="1"/>
+    <w:lsdException w:name="Document Map" w:uiPriority="0" w:semiHidden="1" w:unhideWhenUsed="1"/>
     <w:lsdException w:name="Plain Text" w:semiHidden="1" w:unhideWhenUsed="1"/>
     <w:lsdException w:name="E-mail Signature" w:semiHidden="1" w:unhideWhenUsed="1"/>
     <w:lsdException w:name="HTML Top of Form" w:semiHidden="1" w:unhideWhenUsed="1"/>
@@ -7037,7 +8313,7 @@
     <w:lsdException w:name="HTML Typewriter" w:semiHidden="1" w:unhideWhenUsed="1"/>
     <w:lsdException w:name="HTML Variable" w:semiHidden="1" w:unhideWhenUsed="1"/>
     <w:lsdException w:name="Normal Table" w:semiHidden="1" w:unhideWhenUsed="1"/>
-    <w:lsdException w:name="annotation subject" w:semiHidden="1" w:uiPriority="0" w:unhideWhenUsed="1"/>
+    <w:lsdException w:name="annotation subject" w:uiPriority="0" w:semiHidden="1" w:unhideWhenUsed="1"/>
     <w:lsdException w:name="No List" w:semiHidden="1" w:unhideWhenUsed="1"/>
     <w:lsdException w:name="Outline List 1" w:semiHidden="1" w:unhideWhenUsed="1"/>
     <w:lsdException w:name="Outline List 2" w:semiHidden="1" w:unhideWhenUsed="1"/>
@@ -7084,7 +8360,7 @@
     <w:lsdException w:name="Table Web 1" w:semiHidden="1" w:unhideWhenUsed="1"/>
     <w:lsdException w:name="Table Web 2" w:semiHidden="1" w:unhideWhenUsed="1"/>
     <w:lsdException w:name="Table Web 3" w:semiHidden="1" w:unhideWhenUsed="1"/>
-    <w:lsdException w:name="Balloon Text" w:semiHidden="1" w:uiPriority="0" w:unhideWhenUsed="1"/>
+    <w:lsdException w:name="Balloon Text" w:uiPriority="0" w:semiHidden="1" w:unhideWhenUsed="1"/>
     <w:lsdException w:name="Table Grid" w:uiPriority="0"/>
     <w:lsdException w:name="Table Theme" w:semiHidden="1" w:unhideWhenUsed="1"/>
     <w:lsdException w:name="Placeholder Text" w:semiHidden="1"/>
@@ -7196,8 +8472,8 @@
     <w:lsdException w:name="Subtle Reference" w:uiPriority="31" w:qFormat="1"/>
     <w:lsdException w:name="Intense Reference" w:uiPriority="32" w:qFormat="1"/>
     <w:lsdException w:name="Book Title" w:uiPriority="33" w:qFormat="1"/>
-    <w:lsdException w:name="Bibliography" w:semiHidden="1" w:uiPriority="37" w:unhideWhenUsed="1"/>
-    <w:lsdException w:name="TOC Heading" w:semiHidden="1" w:uiPriority="39" w:unhideWhenUsed="1" w:qFormat="1"/>
+    <w:lsdException w:name="Bibliography" w:uiPriority="37" w:semiHidden="1" w:unhideWhenUsed="1"/>
+    <w:lsdException w:name="TOC Heading" w:uiPriority="39" w:semiHidden="1" w:unhideWhenUsed="1" w:qFormat="1"/>
     <w:lsdException w:name="Plain Table 1" w:uiPriority="41"/>
     <w:lsdException w:name="Plain Table 2" w:uiPriority="42"/>
     <w:lsdException w:name="Plain Table 3" w:uiPriority="43"/>
@@ -7307,7 +8583,7 @@
     <w:lsdException w:name="Hashtag" w:semiHidden="1" w:unhideWhenUsed="1"/>
     <w:lsdException w:name="Unresolved Mention" w:semiHidden="1" w:unhideWhenUsed="1"/>
   </w:latentStyles>
-  <w:style w:type="paragraph" w:default="1" w:styleId="Normal">
+  <w:style w:type="paragraph" w:styleId="Normal" w:default="1">
     <w:name w:val="Normal"/>
     <w:qFormat/>
     <w:pPr>
@@ -7476,13 +8752,13 @@
       <w:sz w:val="18"/>
     </w:rPr>
   </w:style>
-  <w:style w:type="character" w:default="1" w:styleId="DefaultParagraphFont">
+  <w:style w:type="character" w:styleId="DefaultParagraphFont" w:default="1">
     <w:name w:val="Default Paragraph Font"/>
     <w:uiPriority w:val="1"/>
     <w:semiHidden/>
     <w:unhideWhenUsed/>
   </w:style>
-  <w:style w:type="table" w:default="1" w:styleId="TableNormal">
+  <w:style w:type="table" w:styleId="TableNormal" w:default="1">
     <w:name w:val="Normal Table"/>
     <w:uiPriority w:val="99"/>
     <w:semiHidden/>
@@ -7497,13 +8773,13 @@
       </w:tblCellMar>
     </w:tblPr>
   </w:style>
-  <w:style w:type="numbering" w:default="1" w:styleId="NoList">
+  <w:style w:type="numbering" w:styleId="NoList" w:default="1">
     <w:name w:val="No List"/>
     <w:uiPriority w:val="99"/>
     <w:semiHidden/>
     <w:unhideWhenUsed/>
   </w:style>
-  <w:style w:type="paragraph" w:customStyle="1" w:styleId="Paragraph2">
+  <w:style w:type="paragraph" w:styleId="Paragraph2" w:customStyle="1">
     <w:name w:val="Paragraph2"/>
     <w:basedOn w:val="Normal"/>
     <w:pPr>
@@ -7615,14 +8891,14 @@
     <w:name w:val="page number"/>
     <w:basedOn w:val="DefaultParagraphFont"/>
   </w:style>
-  <w:style w:type="paragraph" w:customStyle="1" w:styleId="Bullet1">
+  <w:style w:type="paragraph" w:styleId="Bullet1" w:customStyle="1">
     <w:name w:val="Bullet1"/>
     <w:basedOn w:val="Normal"/>
     <w:pPr>
       <w:ind w:left="720" w:hanging="432"/>
     </w:pPr>
   </w:style>
-  <w:style w:type="paragraph" w:customStyle="1" w:styleId="Bullet2">
+  <w:style w:type="paragraph" w:styleId="Bullet2" w:customStyle="1">
     <w:name w:val="Bullet2"/>
     <w:basedOn w:val="Normal"/>
     <w:pPr>
@@ -7632,7 +8908,7 @@
       <w:color w:val="000080"/>
     </w:rPr>
   </w:style>
-  <w:style w:type="paragraph" w:customStyle="1" w:styleId="Tabletext">
+  <w:style w:type="paragraph" w:styleId="Tabletext" w:customStyle="1">
     <w:name w:val="Tabletext"/>
     <w:basedOn w:val="Normal"/>
     <w:pPr>
@@ -7678,7 +8954,7 @@
       <w:keepNext/>
       <w:keepLines/>
       <w:pBdr>
-        <w:bottom w:val="single" w:sz="6" w:space="0" w:color="000000"/>
+        <w:bottom w:val="single" w:color="000000" w:sz="6" w:space="0"/>
       </w:pBdr>
       <w:spacing w:before="40" w:after="40"/>
       <w:ind w:left="360" w:hanging="360"/>
@@ -7688,7 +8964,7 @@
       <w:sz w:val="16"/>
     </w:rPr>
   </w:style>
-  <w:style w:type="paragraph" w:customStyle="1" w:styleId="MainTitle">
+  <w:style w:type="paragraph" w:styleId="MainTitle" w:customStyle="1">
     <w:name w:val="Main Title"/>
     <w:basedOn w:val="Normal"/>
     <w:pPr>
@@ -7702,7 +8978,7 @@
       <w:sz w:val="32"/>
     </w:rPr>
   </w:style>
-  <w:style w:type="paragraph" w:customStyle="1" w:styleId="Paragraph1">
+  <w:style w:type="paragraph" w:styleId="Paragraph1" w:customStyle="1">
     <w:name w:val="Paragraph1"/>
     <w:basedOn w:val="Normal"/>
     <w:pPr>
@@ -7710,7 +8986,7 @@
       <w:jc w:val="both"/>
     </w:pPr>
   </w:style>
-  <w:style w:type="paragraph" w:customStyle="1" w:styleId="Paragraph3">
+  <w:style w:type="paragraph" w:styleId="Paragraph3" w:customStyle="1">
     <w:name w:val="Paragraph3"/>
     <w:basedOn w:val="Normal"/>
     <w:pPr>
@@ -7719,7 +8995,7 @@
       <w:jc w:val="both"/>
     </w:pPr>
   </w:style>
-  <w:style w:type="paragraph" w:customStyle="1" w:styleId="Paragraph4">
+  <w:style w:type="paragraph" w:styleId="Paragraph4" w:customStyle="1">
     <w:name w:val="Paragraph4"/>
     <w:basedOn w:val="Normal"/>
     <w:pPr>
@@ -7808,7 +9084,7 @@
       <w:u w:val="single"/>
     </w:rPr>
   </w:style>
-  <w:style w:type="paragraph" w:customStyle="1" w:styleId="Body">
+  <w:style w:type="paragraph" w:styleId="Body" w:customStyle="1">
     <w:name w:val="Body"/>
     <w:basedOn w:val="Normal"/>
     <w:pPr>
@@ -7820,7 +9096,7 @@
       <w:rFonts w:ascii="Book Antiqua" w:hAnsi="Book Antiqua"/>
     </w:rPr>
   </w:style>
-  <w:style w:type="paragraph" w:customStyle="1" w:styleId="Bullet">
+  <w:style w:type="paragraph" w:styleId="Bullet" w:customStyle="1">
     <w:name w:val="Bullet"/>
     <w:basedOn w:val="Normal"/>
     <w:pPr>
@@ -7839,7 +9115,7 @@
       <w:rFonts w:ascii="Book Antiqua" w:hAnsi="Book Antiqua"/>
     </w:rPr>
   </w:style>
-  <w:style w:type="paragraph" w:customStyle="1" w:styleId="InfoBlue">
+  <w:style w:type="paragraph" w:styleId="InfoBlue" w:customStyle="1">
     <w:name w:val="InfoBlue"/>
     <w:basedOn w:val="Normal"/>
     <w:next w:val="BodyText"/>
@@ -7861,7 +9137,7 @@
       <w:u w:val="single"/>
     </w:rPr>
   </w:style>
-  <w:style w:type="paragraph" w:customStyle="1" w:styleId="infoblue0">
+  <w:style w:type="paragraph" w:styleId="infoblue0" w:customStyle="1">
     <w:name w:val="infoblue"/>
     <w:basedOn w:val="Normal"/>
     <w:pPr>
@@ -7913,7 +9189,7 @@
       <w:bCs/>
     </w:rPr>
   </w:style>
-  <w:style w:type="paragraph" w:customStyle="1" w:styleId="InfoBluelistitem">
+  <w:style w:type="paragraph" w:styleId="InfoBluelistitem" w:customStyle="1">
     <w:name w:val="InfoBlue list item"/>
     <w:basedOn w:val="InfoBlue"/>
     <w:rsid w:val="00B7002B"/>
@@ -7935,12 +9211,12 @@
     <w:tblPr>
       <w:tblInd w:w="0" w:type="nil"/>
       <w:tblBorders>
-        <w:top w:val="single" w:sz="4" w:space="0" w:color="auto"/>
-        <w:left w:val="single" w:sz="4" w:space="0" w:color="auto"/>
-        <w:bottom w:val="single" w:sz="4" w:space="0" w:color="auto"/>
-        <w:right w:val="single" w:sz="4" w:space="0" w:color="auto"/>
-        <w:insideH w:val="single" w:sz="4" w:space="0" w:color="auto"/>
-        <w:insideV w:val="single" w:sz="4" w:space="0" w:color="auto"/>
+        <w:top w:val="single" w:color="auto" w:sz="4" w:space="0"/>
+        <w:left w:val="single" w:color="auto" w:sz="4" w:space="0"/>
+        <w:bottom w:val="single" w:color="auto" w:sz="4" w:space="0"/>
+        <w:right w:val="single" w:color="auto" w:sz="4" w:space="0"/>
+        <w:insideH w:val="single" w:color="auto" w:sz="4" w:space="0"/>
+        <w:insideV w:val="single" w:color="auto" w:sz="4" w:space="0"/>
       </w:tblBorders>
     </w:tblPr>
   </w:style>
@@ -7973,7 +9249,7 @@
     <w:qFormat/>
     <w:rsid w:val="009E02BF"/>
   </w:style>
-  <w:style w:type="character" w:customStyle="1" w:styleId="BodyTextChar">
+  <w:style w:type="character" w:styleId="BodyTextChar" w:customStyle="1">
     <w:name w:val="Body Text Char"/>
     <w:basedOn w:val="DefaultParagraphFont"/>
     <w:link w:val="BodyText"/>

</xml_diff>